<commit_message>
funciona el header del documento
</commit_message>
<xml_diff>
--- a/storage/plantillas/planDeSaneamientoBasico/Plantilla.docx
+++ b/storage/plantillas/planDeSaneamientoBasico/Plantilla.docx
@@ -6,7 +6,6 @@
       <w:pPr>
         <w:pStyle w:val="Normal"/>
         <w:widowControl w:val="false"/>
-        <w:pBdr/>
         <w:spacing w:before="0" w:after="0"/>
         <w:rPr/>
       </w:pPr>
@@ -2274,8 +2273,8 @@
               <wp:wrapPolygon edited="0">
                 <wp:start x="-7" y="0"/>
                 <wp:lineTo x="-7" y="21383"/>
-                <wp:lineTo x="21505" y="21383"/>
-                <wp:lineTo x="21505" y="0"/>
+                <wp:lineTo x="21502" y="21383"/>
+                <wp:lineTo x="21502" y="0"/>
                 <wp:lineTo x="-7" y="0"/>
               </wp:wrapPolygon>
             </wp:wrapThrough>
@@ -4804,7 +4803,7 @@
         <mc:AlternateContent>
           <mc:Choice Requires="wps">
             <w:drawing>
-              <wp:anchor behindDoc="0" distT="76200" distB="133350" distL="76200" distR="128270" simplePos="0" locked="0" layoutInCell="1" allowOverlap="1" relativeHeight="25" wp14:anchorId="5EC666E2">
+              <wp:anchor behindDoc="0" distT="62230" distB="115570" distL="62230" distR="115570" simplePos="0" locked="0" layoutInCell="1" allowOverlap="1" relativeHeight="25" wp14:anchorId="5EC666E2">
                 <wp:simplePos x="0" y="0"/>
                 <wp:positionH relativeFrom="column">
                   <wp:posOffset>3582670</wp:posOffset>
@@ -6093,9 +6092,9 @@
             <wp:wrapThrough wrapText="bothSides">
               <wp:wrapPolygon edited="0">
                 <wp:start x="-1" y="0"/>
-                <wp:lineTo x="-1" y="21547"/>
-                <wp:lineTo x="21524" y="21547"/>
-                <wp:lineTo x="21524" y="0"/>
+                <wp:lineTo x="-1" y="21545"/>
+                <wp:lineTo x="21523" y="21545"/>
+                <wp:lineTo x="21523" y="0"/>
                 <wp:lineTo x="-1" y="0"/>
               </wp:wrapPolygon>
             </wp:wrapThrough>
@@ -6217,30 +6216,30 @@
             <wp:effectExtent l="0" t="0" r="0" b="0"/>
             <wp:wrapThrough wrapText="bothSides">
               <wp:wrapPolygon edited="0">
-                <wp:start x="9849" y="0"/>
-                <wp:lineTo x="4498" y="271"/>
-                <wp:lineTo x="3800" y="2923"/>
-                <wp:lineTo x="4110" y="3808"/>
-                <wp:lineTo x="1125" y="4556"/>
-                <wp:lineTo x="465" y="5304"/>
-                <wp:lineTo x="543" y="8297"/>
-                <wp:lineTo x="3568" y="11698"/>
-                <wp:lineTo x="3956" y="11698"/>
-                <wp:lineTo x="2675" y="15643"/>
-                <wp:lineTo x="-38" y="15643"/>
-                <wp:lineTo x="-38" y="21289"/>
-                <wp:lineTo x="21444" y="21289"/>
+                <wp:start x="9811" y="0"/>
+                <wp:lineTo x="4420" y="271"/>
+                <wp:lineTo x="3761" y="2855"/>
+                <wp:lineTo x="4033" y="3740"/>
+                <wp:lineTo x="1085" y="4489"/>
+                <wp:lineTo x="426" y="5236"/>
+                <wp:lineTo x="465" y="8229"/>
+                <wp:lineTo x="3490" y="11698"/>
+                <wp:lineTo x="3916" y="11698"/>
+                <wp:lineTo x="2598" y="15575"/>
+                <wp:lineTo x="-38" y="15575"/>
+                <wp:lineTo x="-38" y="21153"/>
+                <wp:lineTo x="21444" y="21153"/>
                 <wp:lineTo x="21444" y="17412"/>
-                <wp:lineTo x="19078" y="15643"/>
+                <wp:lineTo x="19078" y="15575"/>
                 <wp:lineTo x="17604" y="11698"/>
                 <wp:lineTo x="18264" y="11698"/>
-                <wp:lineTo x="21057" y="8569"/>
-                <wp:lineTo x="21211" y="6324"/>
-                <wp:lineTo x="19699" y="4556"/>
-                <wp:lineTo x="17760" y="3196"/>
-                <wp:lineTo x="17295" y="1700"/>
+                <wp:lineTo x="21057" y="8502"/>
+                <wp:lineTo x="21173" y="6324"/>
+                <wp:lineTo x="19699" y="4489"/>
+                <wp:lineTo x="17760" y="3128"/>
+                <wp:lineTo x="17256" y="1700"/>
                 <wp:lineTo x="16170" y="0"/>
-                <wp:lineTo x="9849" y="0"/>
+                <wp:lineTo x="9811" y="0"/>
               </wp:wrapPolygon>
             </wp:wrapThrough>
             <wp:docPr id="17" name="Imagen 37" descr="Control de plagas, fumigaciones, desratizaciones. Control de termitas."/>
@@ -7474,6 +7473,7 @@
           <w:numId w:val="0"/>
         </w:numPr>
         <w:spacing w:lineRule="auto" w:line="240" w:beforeAutospacing="1" w:afterAutospacing="1"/>
+        <w:ind w:hanging="0" w:left="0"/>
         <w:jc w:val="both"/>
         <w:outlineLvl w:val="2"/>
         <w:rPr>
@@ -7516,6 +7516,7 @@
           <w:numId w:val="0"/>
         </w:numPr>
         <w:spacing w:lineRule="auto" w:line="240" w:beforeAutospacing="1" w:afterAutospacing="1"/>
+        <w:ind w:hanging="0" w:left="0"/>
         <w:jc w:val="both"/>
         <w:outlineLvl w:val="1"/>
         <w:rPr>
@@ -8849,8 +8850,8 @@
               <wp:wrapPolygon edited="0">
                 <wp:start x="0" y="0"/>
                 <wp:lineTo x="0" y="21296"/>
-                <wp:lineTo x="21518" y="21296"/>
-                <wp:lineTo x="21518" y="0"/>
+                <wp:lineTo x="21517" y="21296"/>
+                <wp:lineTo x="21517" y="0"/>
                 <wp:lineTo x="0" y="0"/>
               </wp:wrapPolygon>
             </wp:wrapThrough>
@@ -9588,6 +9589,7 @@
           <w:numId w:val="0"/>
         </w:numPr>
         <w:spacing w:lineRule="auto" w:line="240" w:beforeAutospacing="1" w:afterAutospacing="1"/>
+        <w:ind w:hanging="0" w:left="0"/>
         <w:jc w:val="both"/>
         <w:outlineLvl w:val="1"/>
         <w:rPr>
@@ -10991,22 +10993,23 @@
         <w:tblLook w:firstRow="1" w:noVBand="1" w:lastRow="0" w:firstColumn="1" w:lastColumn="0" w:noHBand="0" w:val="04a0"/>
       </w:tblPr>
       <w:tblGrid>
-        <w:gridCol w:w="2246"/>
-        <w:gridCol w:w="1889"/>
-        <w:gridCol w:w="3855"/>
-        <w:gridCol w:w="837"/>
+        <w:gridCol w:w="2245"/>
+        <w:gridCol w:w="1890"/>
+        <w:gridCol w:w="3856"/>
+        <w:gridCol w:w="836"/>
       </w:tblGrid>
       <w:tr>
         <w:trPr/>
         <w:tc>
           <w:tcPr>
-            <w:tcW w:w="2246" w:type="dxa"/>
+            <w:tcW w:w="2245" w:type="dxa"/>
             <w:tcBorders/>
           </w:tcPr>
           <w:p>
             <w:pPr>
               <w:pStyle w:val="Normal"/>
               <w:widowControl/>
+              <w:suppressAutoHyphens w:val="true"/>
               <w:spacing w:lineRule="auto" w:line="240" w:before="0" w:after="0"/>
               <w:jc w:val="center"/>
               <w:rPr>
@@ -11030,13 +11033,14 @@
         </w:tc>
         <w:tc>
           <w:tcPr>
-            <w:tcW w:w="1889" w:type="dxa"/>
+            <w:tcW w:w="1890" w:type="dxa"/>
             <w:tcBorders/>
           </w:tcPr>
           <w:p>
             <w:pPr>
               <w:pStyle w:val="Normal"/>
               <w:widowControl/>
+              <w:suppressAutoHyphens w:val="true"/>
               <w:spacing w:lineRule="auto" w:line="240" w:before="0" w:after="0"/>
               <w:jc w:val="center"/>
               <w:rPr>
@@ -11060,13 +11064,14 @@
         </w:tc>
         <w:tc>
           <w:tcPr>
-            <w:tcW w:w="3855" w:type="dxa"/>
+            <w:tcW w:w="3856" w:type="dxa"/>
             <w:tcBorders/>
           </w:tcPr>
           <w:p>
             <w:pPr>
               <w:pStyle w:val="Normal"/>
               <w:widowControl/>
+              <w:suppressAutoHyphens w:val="true"/>
               <w:spacing w:lineRule="auto" w:line="240" w:before="0" w:after="0"/>
               <w:jc w:val="center"/>
               <w:rPr>
@@ -11090,7 +11095,7 @@
         </w:tc>
         <w:tc>
           <w:tcPr>
-            <w:tcW w:w="837" w:type="dxa"/>
+            <w:tcW w:w="836" w:type="dxa"/>
             <w:tcBorders>
               <w:top w:val="nil"/>
               <w:left w:val="nil"/>
@@ -11102,6 +11107,7 @@
             <w:pPr>
               <w:pStyle w:val="Normal"/>
               <w:widowControl/>
+              <w:suppressAutoHyphens w:val="true"/>
               <w:spacing w:lineRule="auto" w:line="240" w:before="0" w:after="0"/>
               <w:jc w:val="left"/>
               <w:rPr>
@@ -11128,13 +11134,14 @@
         <w:trPr/>
         <w:tc>
           <w:tcPr>
-            <w:tcW w:w="2246" w:type="dxa"/>
+            <w:tcW w:w="2245" w:type="dxa"/>
             <w:tcBorders/>
           </w:tcPr>
           <w:p>
             <w:pPr>
               <w:pStyle w:val="Normal"/>
               <w:widowControl/>
+              <w:suppressAutoHyphens w:val="true"/>
               <w:spacing w:lineRule="auto" w:line="240" w:before="0" w:after="0"/>
               <w:jc w:val="center"/>
               <w:rPr>
@@ -11156,13 +11163,14 @@
         </w:tc>
         <w:tc>
           <w:tcPr>
-            <w:tcW w:w="1889" w:type="dxa"/>
+            <w:tcW w:w="1890" w:type="dxa"/>
             <w:tcBorders/>
           </w:tcPr>
           <w:p>
             <w:pPr>
               <w:pStyle w:val="Normal"/>
               <w:widowControl/>
+              <w:suppressAutoHyphens w:val="true"/>
               <w:spacing w:lineRule="auto" w:line="240" w:before="0" w:after="0"/>
               <w:jc w:val="center"/>
               <w:rPr>
@@ -11178,19 +11186,20 @@
                 <w:szCs w:val="24"/>
                 <w:lang w:val="es-CO" w:eastAsia="en-US" w:bidi="ar-SA"/>
               </w:rPr>
-              <w:t xml:space="preserve">Negra </w:t>
+              <w:t>Negra</w:t>
             </w:r>
           </w:p>
         </w:tc>
         <w:tc>
           <w:tcPr>
-            <w:tcW w:w="3855" w:type="dxa"/>
+            <w:tcW w:w="3856" w:type="dxa"/>
             <w:tcBorders/>
           </w:tcPr>
           <w:p>
             <w:pPr>
               <w:pStyle w:val="Normal"/>
               <w:widowControl/>
+              <w:suppressAutoHyphens w:val="true"/>
               <w:spacing w:lineRule="auto" w:line="240" w:before="0" w:after="0"/>
               <w:jc w:val="center"/>
               <w:rPr>
@@ -11212,7 +11221,7 @@
         </w:tc>
         <w:tc>
           <w:tcPr>
-            <w:tcW w:w="837" w:type="dxa"/>
+            <w:tcW w:w="836" w:type="dxa"/>
             <w:tcBorders/>
             <w:shd w:color="auto" w:fill="262626" w:themeFill="text1" w:themeFillTint="d9" w:val="clear"/>
           </w:tcPr>
@@ -11220,6 +11229,7 @@
             <w:pPr>
               <w:pStyle w:val="Normal"/>
               <w:widowControl/>
+              <w:suppressAutoHyphens w:val="true"/>
               <w:spacing w:lineRule="auto" w:line="240" w:before="0" w:after="0"/>
               <w:jc w:val="center"/>
               <w:rPr>
@@ -11230,10 +11240,7 @@
             <w:r>
               <w:rPr>
                 <w:rFonts w:cs="Tahoma" w:ascii="Tahoma" w:hAnsi="Tahoma"/>
-                <w:kern w:val="0"/>
-                <w:sz w:val="22"/>
                 <w:szCs w:val="24"/>
-                <w:lang w:val="es-CO" w:eastAsia="en-US" w:bidi="ar-SA"/>
               </w:rPr>
             </w:r>
           </w:p>
@@ -11243,13 +11250,14 @@
         <w:trPr/>
         <w:tc>
           <w:tcPr>
-            <w:tcW w:w="2246" w:type="dxa"/>
+            <w:tcW w:w="2245" w:type="dxa"/>
             <w:tcBorders/>
           </w:tcPr>
           <w:p>
             <w:pPr>
               <w:pStyle w:val="Normal"/>
               <w:widowControl/>
+              <w:suppressAutoHyphens w:val="true"/>
               <w:spacing w:lineRule="auto" w:line="240" w:before="0" w:after="0"/>
               <w:jc w:val="center"/>
               <w:rPr>
@@ -11271,13 +11279,14 @@
         </w:tc>
         <w:tc>
           <w:tcPr>
-            <w:tcW w:w="1889" w:type="dxa"/>
+            <w:tcW w:w="1890" w:type="dxa"/>
             <w:tcBorders/>
           </w:tcPr>
           <w:p>
             <w:pPr>
               <w:pStyle w:val="Normal"/>
               <w:widowControl/>
+              <w:suppressAutoHyphens w:val="true"/>
               <w:spacing w:lineRule="auto" w:line="240" w:before="0" w:after="0"/>
               <w:jc w:val="center"/>
               <w:rPr>
@@ -11293,19 +11302,20 @@
                 <w:szCs w:val="24"/>
                 <w:lang w:val="es-CO" w:eastAsia="en-US" w:bidi="ar-SA"/>
               </w:rPr>
-              <w:t xml:space="preserve">Blanca </w:t>
+              <w:t>Blanca</w:t>
             </w:r>
           </w:p>
         </w:tc>
         <w:tc>
           <w:tcPr>
-            <w:tcW w:w="3855" w:type="dxa"/>
+            <w:tcW w:w="3856" w:type="dxa"/>
             <w:tcBorders/>
           </w:tcPr>
           <w:p>
             <w:pPr>
               <w:pStyle w:val="Normal"/>
               <w:widowControl/>
+              <w:suppressAutoHyphens w:val="true"/>
               <w:spacing w:lineRule="auto" w:line="240" w:before="0" w:after="0"/>
               <w:jc w:val="center"/>
               <w:rPr>
@@ -11321,13 +11331,13 @@
                 <w:szCs w:val="24"/>
                 <w:lang w:val="es-CO" w:eastAsia="en-US" w:bidi="ar-SA"/>
               </w:rPr>
-              <w:t xml:space="preserve">Residuos Aprovechables </w:t>
+              <w:t>Residuos Aprovechables</w:t>
             </w:r>
           </w:p>
         </w:tc>
         <w:tc>
           <w:tcPr>
-            <w:tcW w:w="837" w:type="dxa"/>
+            <w:tcW w:w="836" w:type="dxa"/>
             <w:tcBorders/>
             <w:shd w:color="auto" w:fill="FFFFFF" w:themeFill="background1" w:val="clear"/>
           </w:tcPr>
@@ -11335,6 +11345,7 @@
             <w:pPr>
               <w:pStyle w:val="Normal"/>
               <w:widowControl/>
+              <w:suppressAutoHyphens w:val="true"/>
               <w:spacing w:lineRule="auto" w:line="240" w:before="0" w:after="0"/>
               <w:jc w:val="center"/>
               <w:rPr>
@@ -11345,10 +11356,7 @@
             <w:r>
               <w:rPr>
                 <w:rFonts w:cs="Tahoma" w:ascii="Tahoma" w:hAnsi="Tahoma"/>
-                <w:kern w:val="0"/>
-                <w:sz w:val="22"/>
                 <w:szCs w:val="24"/>
-                <w:lang w:val="es-CO" w:eastAsia="en-US" w:bidi="ar-SA"/>
               </w:rPr>
             </w:r>
           </w:p>
@@ -11358,13 +11366,14 @@
         <w:trPr/>
         <w:tc>
           <w:tcPr>
-            <w:tcW w:w="2246" w:type="dxa"/>
+            <w:tcW w:w="2245" w:type="dxa"/>
             <w:tcBorders/>
           </w:tcPr>
           <w:p>
             <w:pPr>
               <w:pStyle w:val="Normal"/>
               <w:widowControl/>
+              <w:suppressAutoHyphens w:val="true"/>
               <w:spacing w:lineRule="auto" w:line="240" w:before="0" w:after="0"/>
               <w:jc w:val="center"/>
               <w:rPr>
@@ -11386,13 +11395,14 @@
         </w:tc>
         <w:tc>
           <w:tcPr>
-            <w:tcW w:w="1889" w:type="dxa"/>
+            <w:tcW w:w="1890" w:type="dxa"/>
             <w:tcBorders/>
           </w:tcPr>
           <w:p>
             <w:pPr>
               <w:pStyle w:val="Normal"/>
               <w:widowControl/>
+              <w:suppressAutoHyphens w:val="true"/>
               <w:spacing w:lineRule="auto" w:line="240" w:before="0" w:after="0"/>
               <w:jc w:val="center"/>
               <w:rPr>
@@ -11414,13 +11424,14 @@
         </w:tc>
         <w:tc>
           <w:tcPr>
-            <w:tcW w:w="3855" w:type="dxa"/>
+            <w:tcW w:w="3856" w:type="dxa"/>
             <w:tcBorders/>
           </w:tcPr>
           <w:p>
             <w:pPr>
               <w:pStyle w:val="Normal"/>
               <w:widowControl/>
+              <w:suppressAutoHyphens w:val="true"/>
               <w:spacing w:lineRule="auto" w:line="240" w:before="0" w:after="0"/>
               <w:jc w:val="center"/>
               <w:rPr>
@@ -11442,7 +11453,7 @@
         </w:tc>
         <w:tc>
           <w:tcPr>
-            <w:tcW w:w="837" w:type="dxa"/>
+            <w:tcW w:w="836" w:type="dxa"/>
             <w:tcBorders/>
             <w:shd w:color="auto" w:fill="538135" w:themeFill="accent6" w:themeFillShade="bf" w:val="clear"/>
           </w:tcPr>
@@ -11450,6 +11461,7 @@
             <w:pPr>
               <w:pStyle w:val="Normal"/>
               <w:widowControl/>
+              <w:suppressAutoHyphens w:val="true"/>
               <w:spacing w:lineRule="auto" w:line="240" w:before="0" w:after="0"/>
               <w:jc w:val="center"/>
               <w:rPr>
@@ -11460,10 +11472,7 @@
             <w:r>
               <w:rPr>
                 <w:rFonts w:cs="Tahoma" w:ascii="Tahoma" w:hAnsi="Tahoma"/>
-                <w:kern w:val="0"/>
-                <w:sz w:val="22"/>
                 <w:szCs w:val="24"/>
-                <w:lang w:val="es-CO" w:eastAsia="en-US" w:bidi="ar-SA"/>
               </w:rPr>
             </w:r>
           </w:p>
@@ -11984,9 +11993,9 @@
             <wp:wrapThrough wrapText="bothSides">
               <wp:wrapPolygon edited="0">
                 <wp:start x="5577" y="0"/>
-                <wp:lineTo x="5290" y="4275"/>
+                <wp:lineTo x="5288" y="4275"/>
                 <wp:lineTo x="3717" y="8552"/>
-                <wp:lineTo x="428" y="12832"/>
+                <wp:lineTo x="426" y="12832"/>
                 <wp:lineTo x="-1" y="14701"/>
                 <wp:lineTo x="-1" y="16573"/>
                 <wp:lineTo x="715" y="17108"/>
@@ -11995,14 +12004,14 @@
                 <wp:lineTo x="6578" y="21385"/>
                 <wp:lineTo x="16018" y="20051"/>
                 <wp:lineTo x="16446" y="18713"/>
-                <wp:lineTo x="13727" y="17108"/>
+                <wp:lineTo x="13725" y="17108"/>
                 <wp:lineTo x="15875" y="13367"/>
                 <wp:lineTo x="16018" y="12832"/>
                 <wp:lineTo x="21451" y="8288"/>
                 <wp:lineTo x="21451" y="6148"/>
                 <wp:lineTo x="13298" y="3740"/>
-                <wp:lineTo x="8294" y="267"/>
-                <wp:lineTo x="7291" y="0"/>
+                <wp:lineTo x="8292" y="267"/>
+                <wp:lineTo x="7289" y="0"/>
                 <wp:lineTo x="5577" y="0"/>
               </wp:wrapPolygon>
             </wp:wrapThrough>
@@ -13872,7 +13881,6 @@
     <w:p>
       <w:pPr>
         <w:pStyle w:val="Normal"/>
-        <w:pBdr/>
         <w:ind w:left="720"/>
         <w:jc w:val="both"/>
         <w:rPr>
@@ -15238,7 +15246,6 @@
     <w:p>
       <w:pPr>
         <w:pStyle w:val="Normal"/>
-        <w:pBdr/>
         <w:jc w:val="both"/>
         <w:rPr>
           <w:rFonts w:ascii="Tahoma" w:hAnsi="Tahoma" w:eastAsia="Tahoma" w:cs="Tahoma"/>
@@ -15376,7 +15383,6 @@
     <w:p>
       <w:pPr>
         <w:pStyle w:val="Normal"/>
-        <w:pBdr/>
         <w:jc w:val="both"/>
         <w:rPr>
           <w:rFonts w:ascii="Tahoma" w:hAnsi="Tahoma" w:eastAsia="Tahoma" w:cs="Tahoma"/>
@@ -15659,7 +15665,7 @@
             <w:pPr>
               <w:pStyle w:val="Normal"/>
               <w:widowControl/>
-              <w:pBdr/>
+              <w:suppressAutoHyphens w:val="true"/>
               <w:spacing w:lineRule="auto" w:line="240" w:before="0" w:after="0"/>
               <w:jc w:val="both"/>
               <w:rPr>
@@ -15698,7 +15704,7 @@
             <w:pPr>
               <w:pStyle w:val="Normal"/>
               <w:widowControl/>
-              <w:pBdr/>
+              <w:suppressAutoHyphens w:val="true"/>
               <w:spacing w:lineRule="auto" w:line="240" w:before="0" w:after="0"/>
               <w:jc w:val="both"/>
               <w:rPr>
@@ -15737,7 +15743,7 @@
             <w:pPr>
               <w:pStyle w:val="Normal"/>
               <w:widowControl/>
-              <w:pBdr/>
+              <w:suppressAutoHyphens w:val="true"/>
               <w:spacing w:lineRule="auto" w:line="240" w:before="0" w:after="0"/>
               <w:jc w:val="both"/>
               <w:rPr>
@@ -15780,7 +15786,7 @@
             <w:pPr>
               <w:pStyle w:val="Normal"/>
               <w:widowControl/>
-              <w:pBdr/>
+              <w:suppressAutoHyphens w:val="true"/>
               <w:spacing w:lineRule="auto" w:line="240" w:before="0" w:after="0"/>
               <w:jc w:val="both"/>
               <w:rPr>
@@ -15816,7 +15822,7 @@
             <w:pPr>
               <w:pStyle w:val="Normal"/>
               <w:widowControl/>
-              <w:pBdr/>
+              <w:suppressAutoHyphens w:val="true"/>
               <w:spacing w:lineRule="auto" w:line="240" w:before="0" w:after="0"/>
               <w:jc w:val="both"/>
               <w:rPr>
@@ -15852,7 +15858,7 @@
             <w:pPr>
               <w:pStyle w:val="Normal"/>
               <w:widowControl/>
-              <w:pBdr/>
+              <w:suppressAutoHyphens w:val="true"/>
               <w:spacing w:lineRule="auto" w:line="240" w:before="0" w:after="0"/>
               <w:jc w:val="both"/>
               <w:rPr>
@@ -15893,7 +15899,7 @@
             <w:pPr>
               <w:pStyle w:val="Normal"/>
               <w:widowControl/>
-              <w:pBdr/>
+              <w:suppressAutoHyphens w:val="true"/>
               <w:spacing w:lineRule="auto" w:line="240" w:before="0" w:after="0"/>
               <w:jc w:val="both"/>
               <w:rPr>
@@ -15929,7 +15935,7 @@
             <w:pPr>
               <w:pStyle w:val="Normal"/>
               <w:widowControl/>
-              <w:pBdr/>
+              <w:suppressAutoHyphens w:val="true"/>
               <w:spacing w:lineRule="auto" w:line="240" w:before="0" w:after="0"/>
               <w:jc w:val="both"/>
               <w:rPr>
@@ -15965,7 +15971,7 @@
             <w:pPr>
               <w:pStyle w:val="Normal"/>
               <w:widowControl/>
-              <w:pBdr/>
+              <w:suppressAutoHyphens w:val="true"/>
               <w:spacing w:lineRule="auto" w:line="240" w:before="0" w:after="0"/>
               <w:jc w:val="both"/>
               <w:rPr>
@@ -16048,8 +16054,8 @@
           <w:szCs w:val="28"/>
         </w:rPr>
       </w:pPr>
-      <w:bookmarkStart w:id="2" w:name="_heading=h.834mpdqacelq"/>
-      <w:bookmarkStart w:id="3" w:name="_heading=h.ili4cj405s1l"/>
+      <w:bookmarkStart w:id="2" w:name="_heading=h.ili4cj405s1l"/>
+      <w:bookmarkStart w:id="3" w:name="_heading=h.834mpdqacelq"/>
       <w:bookmarkEnd w:id="2"/>
       <w:bookmarkEnd w:id="3"/>
       <w:r>
@@ -16211,7 +16217,6 @@
           <w:ilvl w:val="0"/>
           <w:numId w:val="33"/>
         </w:numPr>
-        <w:pBdr/>
         <w:spacing w:lineRule="auto" w:line="240" w:before="0" w:after="0"/>
         <w:jc w:val="both"/>
         <w:rPr>
@@ -16238,7 +16243,6 @@
           <w:ilvl w:val="0"/>
           <w:numId w:val="33"/>
         </w:numPr>
-        <w:pBdr/>
         <w:spacing w:lineRule="auto" w:line="240" w:before="0" w:after="0"/>
         <w:jc w:val="both"/>
         <w:rPr>
@@ -16265,7 +16269,6 @@
           <w:ilvl w:val="0"/>
           <w:numId w:val="33"/>
         </w:numPr>
-        <w:pBdr/>
         <w:spacing w:lineRule="auto" w:line="240" w:before="0" w:after="0"/>
         <w:jc w:val="both"/>
         <w:rPr>
@@ -16293,7 +16296,6 @@
           <w:ilvl w:val="0"/>
           <w:numId w:val="33"/>
         </w:numPr>
-        <w:pBdr/>
         <w:spacing w:lineRule="auto" w:line="240" w:before="0" w:after="0"/>
         <w:jc w:val="both"/>
         <w:rPr>
@@ -16321,7 +16323,6 @@
           <w:ilvl w:val="0"/>
           <w:numId w:val="33"/>
         </w:numPr>
-        <w:pBdr/>
         <w:spacing w:lineRule="auto" w:line="240" w:before="0" w:after="0"/>
         <w:jc w:val="both"/>
         <w:rPr>
@@ -17316,11 +17317,11 @@
             <wp:effectExtent l="0" t="0" r="0" b="0"/>
             <wp:wrapThrough wrapText="bothSides">
               <wp:wrapPolygon edited="0">
-                <wp:start x="-16" y="0"/>
-                <wp:lineTo x="-16" y="21312"/>
-                <wp:lineTo x="21484" y="21312"/>
+                <wp:start x="-32" y="0"/>
+                <wp:lineTo x="-32" y="21291"/>
+                <wp:lineTo x="21484" y="21291"/>
                 <wp:lineTo x="21484" y="0"/>
-                <wp:lineTo x="-16" y="0"/>
+                <wp:lineTo x="-32" y="0"/>
               </wp:wrapPolygon>
             </wp:wrapThrough>
             <wp:docPr id="28" name="Imagen9" descr="Resultado de imagen para ESTADO DE SALUD"/>
@@ -19763,7 +19764,7 @@
         </w:r>
         <w:r>
           <w:rPr/>
-          <w:t>4</w:t>
+          <w:t>2</w:t>
         </w:r>
         <w:r>
           <w:rPr/>
@@ -19827,7 +19828,7 @@
         </w:r>
         <w:r>
           <w:rPr/>
-          <w:t>4</w:t>
+          <w:t>2</w:t>
         </w:r>
         <w:r>
           <w:rPr/>
@@ -19866,7 +19867,6 @@
     <w:pPr>
       <w:pStyle w:val="Normal"/>
       <w:widowControl w:val="false"/>
-      <w:pBdr/>
       <w:spacing w:before="0" w:after="0"/>
       <w:rPr>
         <w:color w:val="000000"/>
@@ -19894,8 +19894,8 @@
       <w:tblLook w:firstRow="0" w:noVBand="1" w:lastRow="0" w:firstColumn="0" w:lastColumn="0" w:noHBand="0" w:val="0400"/>
     </w:tblPr>
     <w:tblGrid>
-      <w:gridCol w:w="2386"/>
-      <w:gridCol w:w="1893"/>
+      <w:gridCol w:w="2385"/>
+      <w:gridCol w:w="1894"/>
       <w:gridCol w:w="1930"/>
       <w:gridCol w:w="2653"/>
     </w:tblGrid>
@@ -19917,7 +19917,6 @@
         <w:p>
           <w:pPr>
             <w:pStyle w:val="Normal"/>
-            <w:pBdr/>
             <w:tabs>
               <w:tab w:val="clear" w:pos="720"/>
               <w:tab w:val="center" w:pos="4419" w:leader="none"/>
@@ -19998,17 +19997,7 @@
               <w:rFonts w:eastAsia="Arial" w:cs="Arial" w:ascii="Arial" w:hAnsi="Arial"/>
               <w:b/>
             </w:rPr>
-            <w:t xml:space="preserve">PLAN DE SANEAMIENTO BÁSICO- BUENAS PRACTICAS DE MANUFACTURA </w:t>
-          </w:r>
-          <w:r>
-            <w:rPr/>
-          </w:r>
-          <w:r>
-            <w:rPr>
-              <w:rFonts w:eastAsia="Arial" w:cs="Arial" w:ascii="Arial" w:hAnsi="Arial"/>
-              <w:b/>
-            </w:rPr>
-            <w:t xml:space="preserve"> </w:t>
+            <w:t>PLAN DE SANEAMIENTO BÁSICO- BUENAS PRACTICAS DE MANUFACTURA</w:t>
           </w:r>
         </w:p>
       </w:tc>
@@ -20019,7 +20008,7 @@
       </w:trPr>
       <w:tc>
         <w:tcPr>
-          <w:tcW w:w="2386" w:type="dxa"/>
+          <w:tcW w:w="2385" w:type="dxa"/>
           <w:vMerge w:val="restart"/>
           <w:tcBorders>
             <w:top w:val="single" w:sz="4" w:space="0" w:color="000000"/>
@@ -20089,7 +20078,7 @@
       </w:tc>
       <w:tc>
         <w:tcPr>
-          <w:tcW w:w="1893" w:type="dxa"/>
+          <w:tcW w:w="1894" w:type="dxa"/>
           <w:vMerge w:val="restart"/>
           <w:tcBorders>
             <w:top w:val="single" w:sz="4" w:space="0" w:color="000000"/>
@@ -20652,7 +20641,7 @@
               <w:rFonts w:eastAsia="Arial" w:cs="Arial" w:ascii="Arial" w:hAnsi="Arial"/>
               <w:b/>
             </w:rPr>
-            <w:t xml:space="preserve">Aprobado por: Andrés Malagon  </w:t>
+            <w:t>Aprobado por: Andrés Malagon</w:t>
           </w:r>
         </w:p>
       </w:tc>
@@ -20760,7 +20749,7 @@
       </w:trPr>
       <w:tc>
         <w:tcPr>
-          <w:tcW w:w="2386" w:type="dxa"/>
+          <w:tcW w:w="2385" w:type="dxa"/>
           <w:vMerge w:val="continue"/>
           <w:tcBorders>
             <w:top w:val="single" w:sz="4" w:space="0" w:color="000000"/>
@@ -20774,7 +20763,6 @@
           <w:pPr>
             <w:pStyle w:val="Normal"/>
             <w:widowControl w:val="false"/>
-            <w:pBdr/>
             <w:spacing w:lineRule="auto" w:line="276" w:before="0" w:after="200"/>
             <w:rPr>
               <w:rFonts w:ascii="Arial" w:hAnsi="Arial" w:eastAsia="Arial" w:cs="Arial"/>
@@ -20789,7 +20777,7 @@
       </w:tc>
       <w:tc>
         <w:tcPr>
-          <w:tcW w:w="1893" w:type="dxa"/>
+          <w:tcW w:w="1894" w:type="dxa"/>
           <w:vMerge w:val="continue"/>
           <w:tcBorders>
             <w:top w:val="single" w:sz="4" w:space="0" w:color="000000"/>
@@ -20802,7 +20790,6 @@
           <w:pPr>
             <w:pStyle w:val="Normal"/>
             <w:widowControl w:val="false"/>
-            <w:pBdr/>
             <w:spacing w:lineRule="auto" w:line="276" w:before="0" w:after="200"/>
             <w:rPr>
               <w:rFonts w:ascii="Arial" w:hAnsi="Arial" w:eastAsia="Arial" w:cs="Arial"/>
@@ -20830,7 +20817,6 @@
           <w:pPr>
             <w:pStyle w:val="Normal"/>
             <w:widowControl w:val="false"/>
-            <w:pBdr/>
             <w:spacing w:lineRule="auto" w:line="276" w:before="0" w:after="200"/>
             <w:rPr>
               <w:rFonts w:ascii="Arial" w:hAnsi="Arial" w:eastAsia="Arial" w:cs="Arial"/>
@@ -20923,7 +20909,7 @@
       </w:trPr>
       <w:tc>
         <w:tcPr>
-          <w:tcW w:w="2386" w:type="dxa"/>
+          <w:tcW w:w="2385" w:type="dxa"/>
           <w:vMerge w:val="continue"/>
           <w:tcBorders>
             <w:top w:val="single" w:sz="4" w:space="0" w:color="000000"/>
@@ -20937,7 +20923,6 @@
           <w:pPr>
             <w:pStyle w:val="Normal"/>
             <w:widowControl w:val="false"/>
-            <w:pBdr/>
             <w:spacing w:lineRule="auto" w:line="276" w:before="0" w:after="200"/>
             <w:rPr>
               <w:rFonts w:ascii="Arial" w:hAnsi="Arial" w:eastAsia="Arial" w:cs="Arial"/>
@@ -20952,7 +20937,7 @@
       </w:tc>
       <w:tc>
         <w:tcPr>
-          <w:tcW w:w="1893" w:type="dxa"/>
+          <w:tcW w:w="1894" w:type="dxa"/>
           <w:vMerge w:val="continue"/>
           <w:tcBorders>
             <w:top w:val="single" w:sz="4" w:space="0" w:color="000000"/>
@@ -20965,7 +20950,6 @@
           <w:pPr>
             <w:pStyle w:val="Normal"/>
             <w:widowControl w:val="false"/>
-            <w:pBdr/>
             <w:spacing w:lineRule="auto" w:line="276" w:before="0" w:after="200"/>
             <w:rPr>
               <w:rFonts w:ascii="Arial" w:hAnsi="Arial" w:eastAsia="Arial" w:cs="Arial"/>
@@ -20993,7 +20977,6 @@
           <w:pPr>
             <w:pStyle w:val="Normal"/>
             <w:widowControl w:val="false"/>
-            <w:pBdr/>
             <w:spacing w:lineRule="auto" w:line="276" w:before="0" w:after="200"/>
             <w:rPr>
               <w:rFonts w:ascii="Arial" w:hAnsi="Arial" w:eastAsia="Arial" w:cs="Arial"/>
@@ -21020,7 +21003,6 @@
         <w:p>
           <w:pPr>
             <w:pStyle w:val="Normal"/>
-            <w:pBdr/>
             <w:tabs>
               <w:tab w:val="clear" w:pos="720"/>
               <w:tab w:val="center" w:pos="4419" w:leader="none"/>
@@ -21077,7 +21059,7 @@
               <w:b/>
               <w:color w:val="000000"/>
             </w:rPr>
-            <w:t>68</w:t>
+            <w:t>81</w:t>
           </w:r>
           <w:r>
             <w:rPr>
@@ -21093,7 +21075,6 @@
   <w:p>
     <w:pPr>
       <w:pStyle w:val="Normal"/>
-      <w:pBdr/>
       <w:tabs>
         <w:tab w:val="clear" w:pos="720"/>
         <w:tab w:val="center" w:pos="4419" w:leader="none"/>
@@ -21115,27 +21096,224 @@
 
 <file path=word/header2.xml><?xml version="1.0" encoding="utf-8"?>
 <w:hdr xmlns:o="urn:schemas-microsoft-com:office:office" xmlns:r="http://schemas.openxmlformats.org/officeDocument/2006/relationships" xmlns:v="urn:schemas-microsoft-com:vml" xmlns:w="http://schemas.openxmlformats.org/wordprocessingml/2006/main" xmlns:w10="urn:schemas-microsoft-com:office:word" xmlns:wp="http://schemas.openxmlformats.org/drawingml/2006/wordprocessingDrawing" xmlns:pic="http://schemas.openxmlformats.org/drawingml/2006/picture" xmlns:wps="http://schemas.microsoft.com/office/word/2010/wordprocessingShape" xmlns:wpg="http://schemas.microsoft.com/office/word/2010/wordprocessingGroup" xmlns:mc="http://schemas.openxmlformats.org/markup-compatibility/2006" xmlns:wp14="http://schemas.microsoft.com/office/word/2010/wordprocessingDrawing" xmlns:w14="http://schemas.microsoft.com/office/word/2010/wordml" xmlns:w15="http://schemas.microsoft.com/office/word/2012/wordml" mc:Ignorable="w14 wp14 w15">
+  <w:tbl>
+    <w:tblPr>
+      <w:tblW w:w="8620" w:type="dxa"/>
+      <w:jc w:val="left"/>
+      <w:tblInd w:w="0" w:type="dxa"/>
+      <w:tblLayout w:type="fixed"/>
+      <w:tblCellMar>
+        <w:top w:w="0" w:type="dxa"/>
+        <w:left w:w="108" w:type="dxa"/>
+        <w:bottom w:w="0" w:type="dxa"/>
+        <w:right w:w="108" w:type="dxa"/>
+      </w:tblCellMar>
+      <w:tblLook w:firstRow="1" w:noVBand="1" w:lastRow="0" w:firstColumn="1" w:lastColumn="0" w:noHBand="0" w:val="04a0"/>
+    </w:tblPr>
+    <w:tblGrid>
+      <w:gridCol w:w="2160"/>
+      <w:gridCol w:w="2160"/>
+      <w:gridCol w:w="2160"/>
+      <w:gridCol w:w="2140"/>
+    </w:tblGrid>
+    <w:tr>
+      <w:trPr/>
+      <w:tc>
+        <w:tcPr>
+          <w:tcW w:w="2160" w:type="dxa"/>
+          <w:tcBorders/>
+        </w:tcPr>
+        <w:p>
+          <w:pPr>
+            <w:pStyle w:val="Normal"/>
+            <w:spacing w:before="0" w:after="200"/>
+            <w:jc w:val="center"/>
+            <w:rPr/>
+          </w:pPr>
+          <w:r>
+            <w:rPr>
+              <w:sz w:val="20"/>
+            </w:rPr>
+            <w:t>${HEADER_LOGO_LEFT}</w:t>
+          </w:r>
+        </w:p>
+      </w:tc>
+      <w:tc>
+        <w:tcPr>
+          <w:tcW w:w="4320" w:type="dxa"/>
+          <w:gridSpan w:val="2"/>
+          <w:tcBorders/>
+        </w:tcPr>
+        <w:p>
+          <w:pPr>
+            <w:pStyle w:val="Normal"/>
+            <w:spacing w:before="0" w:after="200"/>
+            <w:jc w:val="center"/>
+            <w:rPr/>
+          </w:pPr>
+          <w:r>
+            <w:rPr>
+              <w:b/>
+              <w:sz w:val="20"/>
+            </w:rPr>
+            <w:t>${HEADER_TITLE}</w:t>
+          </w:r>
+        </w:p>
+      </w:tc>
+      <w:tc>
+        <w:tcPr>
+          <w:tcW w:w="2140" w:type="dxa"/>
+          <w:tcBorders/>
+        </w:tcPr>
+        <w:p>
+          <w:pPr>
+            <w:pStyle w:val="Normal"/>
+            <w:spacing w:before="0" w:after="200"/>
+            <w:jc w:val="center"/>
+            <w:rPr/>
+          </w:pPr>
+          <w:r>
+            <w:rPr>
+              <w:sz w:val="20"/>
+            </w:rPr>
+            <w:t>${HEADER_LOGO_RIGHT}</w:t>
+          </w:r>
+        </w:p>
+      </w:tc>
+    </w:tr>
+    <w:tr>
+      <w:trPr/>
+      <w:tc>
+        <w:tcPr>
+          <w:tcW w:w="2160" w:type="dxa"/>
+          <w:tcBorders/>
+        </w:tcPr>
+        <w:p>
+          <w:pPr>
+            <w:pStyle w:val="Normal"/>
+            <w:spacing w:before="0" w:after="200"/>
+            <w:jc w:val="center"/>
+            <w:rPr/>
+          </w:pPr>
+          <w:r>
+            <w:rPr>
+              <w:sz w:val="20"/>
+            </w:rPr>
+            <w:t>${HEADER_REVIEWED}</w:t>
+          </w:r>
+        </w:p>
+      </w:tc>
+      <w:tc>
+        <w:tcPr>
+          <w:tcW w:w="2160" w:type="dxa"/>
+          <w:tcBorders/>
+        </w:tcPr>
+        <w:p>
+          <w:pPr>
+            <w:pStyle w:val="Normal"/>
+            <w:spacing w:before="0" w:after="200"/>
+            <w:jc w:val="center"/>
+            <w:rPr/>
+          </w:pPr>
+          <w:r>
+            <w:rPr>
+              <w:sz w:val="20"/>
+            </w:rPr>
+            <w:t>${HEADER_ADDRESS}</w:t>
+          </w:r>
+        </w:p>
+      </w:tc>
+      <w:tc>
+        <w:tcPr>
+          <w:tcW w:w="2160" w:type="dxa"/>
+          <w:tcBorders/>
+        </w:tcPr>
+        <w:p>
+          <w:pPr>
+            <w:pStyle w:val="Normal"/>
+            <w:spacing w:before="0" w:after="200"/>
+            <w:jc w:val="center"/>
+            <w:rPr/>
+          </w:pPr>
+          <w:r>
+            <w:rPr>
+              <w:sz w:val="20"/>
+            </w:rPr>
+            <w:t>${HEADER_APPROVED}</w:t>
+          </w:r>
+        </w:p>
+      </w:tc>
+      <w:tc>
+        <w:tcPr>
+          <w:tcW w:w="2140" w:type="dxa"/>
+          <w:tcBorders/>
+        </w:tcPr>
+        <w:p>
+          <w:pPr>
+            <w:pStyle w:val="Normal"/>
+            <w:spacing w:before="0" w:after="200"/>
+            <w:jc w:val="center"/>
+            <w:rPr/>
+          </w:pPr>
+          <w:r>
+            <w:rPr>
+              <w:sz w:val="20"/>
+            </w:rPr>
+            <w:t>${HEADER_VERSION_DATE}</w:t>
+          </w:r>
+        </w:p>
+      </w:tc>
+    </w:tr>
+    <w:tr>
+      <w:trPr/>
+      <w:tc>
+        <w:tcPr>
+          <w:tcW w:w="6480" w:type="dxa"/>
+          <w:gridSpan w:val="3"/>
+          <w:tcBorders/>
+        </w:tcPr>
+        <w:p>
+          <w:pPr>
+            <w:pStyle w:val="Normal"/>
+            <w:spacing w:before="0" w:after="200"/>
+            <w:jc w:val="center"/>
+            <w:rPr/>
+          </w:pPr>
+          <w:r>
+            <w:rPr/>
+          </w:r>
+        </w:p>
+      </w:tc>
+      <w:tc>
+        <w:tcPr>
+          <w:tcW w:w="2140" w:type="dxa"/>
+          <w:tcBorders/>
+        </w:tcPr>
+        <w:p>
+          <w:pPr>
+            <w:pStyle w:val="Normal"/>
+            <w:spacing w:before="0" w:after="200"/>
+            <w:jc w:val="center"/>
+            <w:rPr/>
+          </w:pPr>
+          <w:r>
+            <w:rPr>
+              <w:sz w:val="20"/>
+            </w:rPr>
+            <w:t>${HEADER_CODE}</w:t>
+          </w:r>
+        </w:p>
+      </w:tc>
+    </w:tr>
+  </w:tbl>
   <w:p>
     <w:pPr>
       <w:pStyle w:val="Normal"/>
-      <w:widowControl w:val="false"/>
-      <w:spacing w:before="0" w:after="0"/>
-      <w:rPr/>
-    </w:pPr>
-    <w:r>
-      <w:rPr/>
-    </w:r>
-  </w:p>
-  <w:p>
-    <w:pPr>
-      <w:pStyle w:val="Normal"/>
-      <w:tabs>
-        <w:tab w:val="clear" w:pos="720"/>
-        <w:tab w:val="center" w:pos="4419" w:leader="none"/>
-        <w:tab w:val="right" w:pos="8838" w:leader="none"/>
-      </w:tabs>
-      <w:spacing w:lineRule="auto" w:line="240" w:before="0" w:after="0"/>
-      <w:rPr/>
+      <w:spacing w:before="0" w:after="200"/>
+      <w:jc w:val="left"/>
+      <w:rPr>
+        <w:b/>
+      </w:rPr>
     </w:pPr>
     <w:r>
       <w:rPr/>
@@ -21146,27 +21324,224 @@
 
 <file path=word/header3.xml><?xml version="1.0" encoding="utf-8"?>
 <w:hdr xmlns:o="urn:schemas-microsoft-com:office:office" xmlns:r="http://schemas.openxmlformats.org/officeDocument/2006/relationships" xmlns:v="urn:schemas-microsoft-com:vml" xmlns:w="http://schemas.openxmlformats.org/wordprocessingml/2006/main" xmlns:w10="urn:schemas-microsoft-com:office:word" xmlns:wp="http://schemas.openxmlformats.org/drawingml/2006/wordprocessingDrawing" xmlns:pic="http://schemas.openxmlformats.org/drawingml/2006/picture" xmlns:wps="http://schemas.microsoft.com/office/word/2010/wordprocessingShape" xmlns:wpg="http://schemas.microsoft.com/office/word/2010/wordprocessingGroup" xmlns:mc="http://schemas.openxmlformats.org/markup-compatibility/2006" xmlns:wp14="http://schemas.microsoft.com/office/word/2010/wordprocessingDrawing" xmlns:w14="http://schemas.microsoft.com/office/word/2010/wordml" xmlns:w15="http://schemas.microsoft.com/office/word/2012/wordml" mc:Ignorable="w14 wp14 w15">
+  <w:tbl>
+    <w:tblPr>
+      <w:tblW w:w="8620" w:type="dxa"/>
+      <w:jc w:val="left"/>
+      <w:tblInd w:w="0" w:type="dxa"/>
+      <w:tblLayout w:type="fixed"/>
+      <w:tblCellMar>
+        <w:top w:w="0" w:type="dxa"/>
+        <w:left w:w="108" w:type="dxa"/>
+        <w:bottom w:w="0" w:type="dxa"/>
+        <w:right w:w="108" w:type="dxa"/>
+      </w:tblCellMar>
+      <w:tblLook w:firstRow="1" w:noVBand="1" w:lastRow="0" w:firstColumn="1" w:lastColumn="0" w:noHBand="0" w:val="04a0"/>
+    </w:tblPr>
+    <w:tblGrid>
+      <w:gridCol w:w="2160"/>
+      <w:gridCol w:w="2160"/>
+      <w:gridCol w:w="2160"/>
+      <w:gridCol w:w="2140"/>
+    </w:tblGrid>
+    <w:tr>
+      <w:trPr/>
+      <w:tc>
+        <w:tcPr>
+          <w:tcW w:w="2160" w:type="dxa"/>
+          <w:tcBorders/>
+        </w:tcPr>
+        <w:p>
+          <w:pPr>
+            <w:pStyle w:val="Normal"/>
+            <w:spacing w:before="0" w:after="200"/>
+            <w:jc w:val="center"/>
+            <w:rPr/>
+          </w:pPr>
+          <w:r>
+            <w:rPr>
+              <w:sz w:val="20"/>
+            </w:rPr>
+            <w:t>${HEADER_LOGO_LEFT}</w:t>
+          </w:r>
+        </w:p>
+      </w:tc>
+      <w:tc>
+        <w:tcPr>
+          <w:tcW w:w="4320" w:type="dxa"/>
+          <w:gridSpan w:val="2"/>
+          <w:tcBorders/>
+        </w:tcPr>
+        <w:p>
+          <w:pPr>
+            <w:pStyle w:val="Normal"/>
+            <w:spacing w:before="0" w:after="200"/>
+            <w:jc w:val="center"/>
+            <w:rPr/>
+          </w:pPr>
+          <w:r>
+            <w:rPr>
+              <w:b/>
+              <w:sz w:val="20"/>
+            </w:rPr>
+            <w:t>${HEADER_TITLE}</w:t>
+          </w:r>
+        </w:p>
+      </w:tc>
+      <w:tc>
+        <w:tcPr>
+          <w:tcW w:w="2140" w:type="dxa"/>
+          <w:tcBorders/>
+        </w:tcPr>
+        <w:p>
+          <w:pPr>
+            <w:pStyle w:val="Normal"/>
+            <w:spacing w:before="0" w:after="200"/>
+            <w:jc w:val="center"/>
+            <w:rPr/>
+          </w:pPr>
+          <w:r>
+            <w:rPr>
+              <w:sz w:val="20"/>
+            </w:rPr>
+            <w:t>${HEADER_LOGO_RIGHT}</w:t>
+          </w:r>
+        </w:p>
+      </w:tc>
+    </w:tr>
+    <w:tr>
+      <w:trPr/>
+      <w:tc>
+        <w:tcPr>
+          <w:tcW w:w="2160" w:type="dxa"/>
+          <w:tcBorders/>
+        </w:tcPr>
+        <w:p>
+          <w:pPr>
+            <w:pStyle w:val="Normal"/>
+            <w:spacing w:before="0" w:after="200"/>
+            <w:jc w:val="center"/>
+            <w:rPr/>
+          </w:pPr>
+          <w:r>
+            <w:rPr>
+              <w:sz w:val="20"/>
+            </w:rPr>
+            <w:t>${HEADER_REVIEWED}</w:t>
+          </w:r>
+        </w:p>
+      </w:tc>
+      <w:tc>
+        <w:tcPr>
+          <w:tcW w:w="2160" w:type="dxa"/>
+          <w:tcBorders/>
+        </w:tcPr>
+        <w:p>
+          <w:pPr>
+            <w:pStyle w:val="Normal"/>
+            <w:spacing w:before="0" w:after="200"/>
+            <w:jc w:val="center"/>
+            <w:rPr/>
+          </w:pPr>
+          <w:r>
+            <w:rPr>
+              <w:sz w:val="20"/>
+            </w:rPr>
+            <w:t>${HEADER_ADDRESS}</w:t>
+          </w:r>
+        </w:p>
+      </w:tc>
+      <w:tc>
+        <w:tcPr>
+          <w:tcW w:w="2160" w:type="dxa"/>
+          <w:tcBorders/>
+        </w:tcPr>
+        <w:p>
+          <w:pPr>
+            <w:pStyle w:val="Normal"/>
+            <w:spacing w:before="0" w:after="200"/>
+            <w:jc w:val="center"/>
+            <w:rPr/>
+          </w:pPr>
+          <w:r>
+            <w:rPr>
+              <w:sz w:val="20"/>
+            </w:rPr>
+            <w:t>${HEADER_APPROVED}</w:t>
+          </w:r>
+        </w:p>
+      </w:tc>
+      <w:tc>
+        <w:tcPr>
+          <w:tcW w:w="2140" w:type="dxa"/>
+          <w:tcBorders/>
+        </w:tcPr>
+        <w:p>
+          <w:pPr>
+            <w:pStyle w:val="Normal"/>
+            <w:spacing w:before="0" w:after="200"/>
+            <w:jc w:val="center"/>
+            <w:rPr/>
+          </w:pPr>
+          <w:r>
+            <w:rPr>
+              <w:sz w:val="20"/>
+            </w:rPr>
+            <w:t>${HEADER_VERSION_DATE}</w:t>
+          </w:r>
+        </w:p>
+      </w:tc>
+    </w:tr>
+    <w:tr>
+      <w:trPr/>
+      <w:tc>
+        <w:tcPr>
+          <w:tcW w:w="6480" w:type="dxa"/>
+          <w:gridSpan w:val="3"/>
+          <w:tcBorders/>
+        </w:tcPr>
+        <w:p>
+          <w:pPr>
+            <w:pStyle w:val="Normal"/>
+            <w:spacing w:before="0" w:after="200"/>
+            <w:jc w:val="center"/>
+            <w:rPr/>
+          </w:pPr>
+          <w:r>
+            <w:rPr/>
+          </w:r>
+        </w:p>
+      </w:tc>
+      <w:tc>
+        <w:tcPr>
+          <w:tcW w:w="2140" w:type="dxa"/>
+          <w:tcBorders/>
+        </w:tcPr>
+        <w:p>
+          <w:pPr>
+            <w:pStyle w:val="Normal"/>
+            <w:spacing w:before="0" w:after="200"/>
+            <w:jc w:val="center"/>
+            <w:rPr/>
+          </w:pPr>
+          <w:r>
+            <w:rPr>
+              <w:sz w:val="20"/>
+            </w:rPr>
+            <w:t>${HEADER_CODE}</w:t>
+          </w:r>
+        </w:p>
+      </w:tc>
+    </w:tr>
+  </w:tbl>
   <w:p>
     <w:pPr>
       <w:pStyle w:val="Normal"/>
-      <w:widowControl w:val="false"/>
-      <w:spacing w:before="0" w:after="0"/>
-      <w:rPr/>
-    </w:pPr>
-    <w:r>
-      <w:rPr/>
-    </w:r>
-  </w:p>
-  <w:p>
-    <w:pPr>
-      <w:pStyle w:val="Normal"/>
-      <w:tabs>
-        <w:tab w:val="clear" w:pos="720"/>
-        <w:tab w:val="center" w:pos="4419" w:leader="none"/>
-        <w:tab w:val="right" w:pos="8838" w:leader="none"/>
-      </w:tabs>
-      <w:spacing w:lineRule="auto" w:line="240" w:before="0" w:after="0"/>
-      <w:rPr/>
+      <w:spacing w:before="0" w:after="200"/>
+      <w:jc w:val="left"/>
+      <w:rPr>
+        <w:b/>
+      </w:rPr>
     </w:pPr>
     <w:r>
       <w:rPr/>
@@ -21202,6 +21577,7 @@
         </w:tabs>
         <w:ind w:left="1080" w:hanging="360"/>
       </w:pPr>
+      <w:rPr/>
     </w:lvl>
     <w:lvl w:ilvl="2">
       <w:start w:val="1"/>
@@ -21214,6 +21590,7 @@
         </w:tabs>
         <w:ind w:left="1440" w:hanging="360"/>
       </w:pPr>
+      <w:rPr/>
     </w:lvl>
     <w:lvl w:ilvl="3">
       <w:start w:val="1"/>
@@ -21226,6 +21603,7 @@
         </w:tabs>
         <w:ind w:left="1800" w:hanging="360"/>
       </w:pPr>
+      <w:rPr/>
     </w:lvl>
     <w:lvl w:ilvl="4">
       <w:start w:val="1"/>
@@ -21238,6 +21616,7 @@
         </w:tabs>
         <w:ind w:left="2160" w:hanging="360"/>
       </w:pPr>
+      <w:rPr/>
     </w:lvl>
     <w:lvl w:ilvl="5">
       <w:start w:val="1"/>
@@ -21250,6 +21629,7 @@
         </w:tabs>
         <w:ind w:left="2520" w:hanging="360"/>
       </w:pPr>
+      <w:rPr/>
     </w:lvl>
     <w:lvl w:ilvl="6">
       <w:start w:val="1"/>
@@ -21262,6 +21642,7 @@
         </w:tabs>
         <w:ind w:left="2880" w:hanging="360"/>
       </w:pPr>
+      <w:rPr/>
     </w:lvl>
     <w:lvl w:ilvl="7">
       <w:start w:val="1"/>
@@ -21274,6 +21655,7 @@
         </w:tabs>
         <w:ind w:left="3240" w:hanging="360"/>
       </w:pPr>
+      <w:rPr/>
     </w:lvl>
     <w:lvl w:ilvl="8">
       <w:start w:val="1"/>
@@ -21286,6 +21668,7 @@
         </w:tabs>
         <w:ind w:left="3600" w:hanging="360"/>
       </w:pPr>
+      <w:rPr/>
     </w:lvl>
   </w:abstractNum>
   <w:abstractNum w:abstractNumId="2">
@@ -21313,6 +21696,7 @@
         </w:tabs>
         <w:ind w:left="1080" w:hanging="360"/>
       </w:pPr>
+      <w:rPr/>
     </w:lvl>
     <w:lvl w:ilvl="2">
       <w:start w:val="1"/>
@@ -21325,6 +21709,7 @@
         </w:tabs>
         <w:ind w:left="1440" w:hanging="360"/>
       </w:pPr>
+      <w:rPr/>
     </w:lvl>
     <w:lvl w:ilvl="3">
       <w:start w:val="1"/>
@@ -21337,6 +21722,7 @@
         </w:tabs>
         <w:ind w:left="1800" w:hanging="360"/>
       </w:pPr>
+      <w:rPr/>
     </w:lvl>
     <w:lvl w:ilvl="4">
       <w:start w:val="1"/>
@@ -21349,6 +21735,7 @@
         </w:tabs>
         <w:ind w:left="2160" w:hanging="360"/>
       </w:pPr>
+      <w:rPr/>
     </w:lvl>
     <w:lvl w:ilvl="5">
       <w:start w:val="1"/>
@@ -21361,6 +21748,7 @@
         </w:tabs>
         <w:ind w:left="2520" w:hanging="360"/>
       </w:pPr>
+      <w:rPr/>
     </w:lvl>
     <w:lvl w:ilvl="6">
       <w:start w:val="1"/>
@@ -21373,6 +21761,7 @@
         </w:tabs>
         <w:ind w:left="2880" w:hanging="360"/>
       </w:pPr>
+      <w:rPr/>
     </w:lvl>
     <w:lvl w:ilvl="7">
       <w:start w:val="1"/>
@@ -21385,6 +21774,7 @@
         </w:tabs>
         <w:ind w:left="3240" w:hanging="360"/>
       </w:pPr>
+      <w:rPr/>
     </w:lvl>
     <w:lvl w:ilvl="8">
       <w:start w:val="1"/>
@@ -21397,6 +21787,7 @@
         </w:tabs>
         <w:ind w:left="3600" w:hanging="360"/>
       </w:pPr>
+      <w:rPr/>
     </w:lvl>
   </w:abstractNum>
   <w:abstractNum w:abstractNumId="3">
@@ -21424,6 +21815,7 @@
         </w:tabs>
         <w:ind w:left="1080" w:hanging="360"/>
       </w:pPr>
+      <w:rPr/>
     </w:lvl>
     <w:lvl w:ilvl="2">
       <w:start w:val="1"/>
@@ -21436,6 +21828,7 @@
         </w:tabs>
         <w:ind w:left="1440" w:hanging="360"/>
       </w:pPr>
+      <w:rPr/>
     </w:lvl>
     <w:lvl w:ilvl="3">
       <w:start w:val="1"/>
@@ -21448,6 +21841,7 @@
         </w:tabs>
         <w:ind w:left="1800" w:hanging="360"/>
       </w:pPr>
+      <w:rPr/>
     </w:lvl>
     <w:lvl w:ilvl="4">
       <w:start w:val="1"/>
@@ -21460,6 +21854,7 @@
         </w:tabs>
         <w:ind w:left="2160" w:hanging="360"/>
       </w:pPr>
+      <w:rPr/>
     </w:lvl>
     <w:lvl w:ilvl="5">
       <w:start w:val="1"/>
@@ -21472,6 +21867,7 @@
         </w:tabs>
         <w:ind w:left="2520" w:hanging="360"/>
       </w:pPr>
+      <w:rPr/>
     </w:lvl>
     <w:lvl w:ilvl="6">
       <w:start w:val="1"/>
@@ -21484,6 +21880,7 @@
         </w:tabs>
         <w:ind w:left="2880" w:hanging="360"/>
       </w:pPr>
+      <w:rPr/>
     </w:lvl>
     <w:lvl w:ilvl="7">
       <w:start w:val="1"/>
@@ -21496,6 +21893,7 @@
         </w:tabs>
         <w:ind w:left="3240" w:hanging="360"/>
       </w:pPr>
+      <w:rPr/>
     </w:lvl>
     <w:lvl w:ilvl="8">
       <w:start w:val="1"/>
@@ -21508,6 +21906,7 @@
         </w:tabs>
         <w:ind w:left="3600" w:hanging="360"/>
       </w:pPr>
+      <w:rPr/>
     </w:lvl>
   </w:abstractNum>
   <w:abstractNum w:abstractNumId="4">
@@ -21535,6 +21934,7 @@
         </w:tabs>
         <w:ind w:left="1080" w:hanging="360"/>
       </w:pPr>
+      <w:rPr/>
     </w:lvl>
     <w:lvl w:ilvl="2">
       <w:start w:val="1"/>
@@ -21547,6 +21947,7 @@
         </w:tabs>
         <w:ind w:left="1440" w:hanging="360"/>
       </w:pPr>
+      <w:rPr/>
     </w:lvl>
     <w:lvl w:ilvl="3">
       <w:start w:val="1"/>
@@ -21559,6 +21960,7 @@
         </w:tabs>
         <w:ind w:left="1800" w:hanging="360"/>
       </w:pPr>
+      <w:rPr/>
     </w:lvl>
     <w:lvl w:ilvl="4">
       <w:start w:val="1"/>
@@ -21571,6 +21973,7 @@
         </w:tabs>
         <w:ind w:left="2160" w:hanging="360"/>
       </w:pPr>
+      <w:rPr/>
     </w:lvl>
     <w:lvl w:ilvl="5">
       <w:start w:val="1"/>
@@ -21583,6 +21986,7 @@
         </w:tabs>
         <w:ind w:left="2520" w:hanging="360"/>
       </w:pPr>
+      <w:rPr/>
     </w:lvl>
     <w:lvl w:ilvl="6">
       <w:start w:val="1"/>
@@ -21595,6 +21999,7 @@
         </w:tabs>
         <w:ind w:left="2880" w:hanging="360"/>
       </w:pPr>
+      <w:rPr/>
     </w:lvl>
     <w:lvl w:ilvl="7">
       <w:start w:val="1"/>
@@ -21607,6 +22012,7 @@
         </w:tabs>
         <w:ind w:left="3240" w:hanging="360"/>
       </w:pPr>
+      <w:rPr/>
     </w:lvl>
     <w:lvl w:ilvl="8">
       <w:start w:val="1"/>
@@ -21619,6 +22025,7 @@
         </w:tabs>
         <w:ind w:left="3600" w:hanging="360"/>
       </w:pPr>
+      <w:rPr/>
     </w:lvl>
   </w:abstractNum>
   <w:abstractNum w:abstractNumId="5">
@@ -21646,6 +22053,7 @@
         </w:tabs>
         <w:ind w:left="1080" w:hanging="360"/>
       </w:pPr>
+      <w:rPr/>
     </w:lvl>
     <w:lvl w:ilvl="2">
       <w:start w:val="1"/>
@@ -21658,6 +22066,7 @@
         </w:tabs>
         <w:ind w:left="1440" w:hanging="360"/>
       </w:pPr>
+      <w:rPr/>
     </w:lvl>
     <w:lvl w:ilvl="3">
       <w:start w:val="1"/>
@@ -21670,6 +22079,7 @@
         </w:tabs>
         <w:ind w:left="1800" w:hanging="360"/>
       </w:pPr>
+      <w:rPr/>
     </w:lvl>
     <w:lvl w:ilvl="4">
       <w:start w:val="1"/>
@@ -21682,6 +22092,7 @@
         </w:tabs>
         <w:ind w:left="2160" w:hanging="360"/>
       </w:pPr>
+      <w:rPr/>
     </w:lvl>
     <w:lvl w:ilvl="5">
       <w:start w:val="1"/>
@@ -21694,6 +22105,7 @@
         </w:tabs>
         <w:ind w:left="2520" w:hanging="360"/>
       </w:pPr>
+      <w:rPr/>
     </w:lvl>
     <w:lvl w:ilvl="6">
       <w:start w:val="1"/>
@@ -21706,6 +22118,7 @@
         </w:tabs>
         <w:ind w:left="2880" w:hanging="360"/>
       </w:pPr>
+      <w:rPr/>
     </w:lvl>
     <w:lvl w:ilvl="7">
       <w:start w:val="1"/>
@@ -21718,6 +22131,7 @@
         </w:tabs>
         <w:ind w:left="3240" w:hanging="360"/>
       </w:pPr>
+      <w:rPr/>
     </w:lvl>
     <w:lvl w:ilvl="8">
       <w:start w:val="1"/>
@@ -21730,6 +22144,7 @@
         </w:tabs>
         <w:ind w:left="3600" w:hanging="360"/>
       </w:pPr>
+      <w:rPr/>
     </w:lvl>
   </w:abstractNum>
   <w:abstractNum w:abstractNumId="6">
@@ -21759,6 +22174,7 @@
         </w:tabs>
         <w:ind w:left="1080" w:hanging="360"/>
       </w:pPr>
+      <w:rPr/>
     </w:lvl>
     <w:lvl w:ilvl="2">
       <w:start w:val="1"/>
@@ -21771,6 +22187,7 @@
         </w:tabs>
         <w:ind w:left="1440" w:hanging="360"/>
       </w:pPr>
+      <w:rPr/>
     </w:lvl>
     <w:lvl w:ilvl="3">
       <w:start w:val="1"/>
@@ -21783,6 +22200,7 @@
         </w:tabs>
         <w:ind w:left="1800" w:hanging="360"/>
       </w:pPr>
+      <w:rPr/>
     </w:lvl>
     <w:lvl w:ilvl="4">
       <w:start w:val="1"/>
@@ -21795,6 +22213,7 @@
         </w:tabs>
         <w:ind w:left="2160" w:hanging="360"/>
       </w:pPr>
+      <w:rPr/>
     </w:lvl>
     <w:lvl w:ilvl="5">
       <w:start w:val="1"/>
@@ -21807,6 +22226,7 @@
         </w:tabs>
         <w:ind w:left="2520" w:hanging="360"/>
       </w:pPr>
+      <w:rPr/>
     </w:lvl>
     <w:lvl w:ilvl="6">
       <w:start w:val="1"/>
@@ -21819,6 +22239,7 @@
         </w:tabs>
         <w:ind w:left="2880" w:hanging="360"/>
       </w:pPr>
+      <w:rPr/>
     </w:lvl>
     <w:lvl w:ilvl="7">
       <w:start w:val="1"/>
@@ -21831,6 +22252,7 @@
         </w:tabs>
         <w:ind w:left="3240" w:hanging="360"/>
       </w:pPr>
+      <w:rPr/>
     </w:lvl>
     <w:lvl w:ilvl="8">
       <w:start w:val="1"/>
@@ -21843,6 +22265,7 @@
         </w:tabs>
         <w:ind w:left="3600" w:hanging="360"/>
       </w:pPr>
+      <w:rPr/>
     </w:lvl>
   </w:abstractNum>
   <w:abstractNum w:abstractNumId="7">
@@ -21872,6 +22295,7 @@
         </w:tabs>
         <w:ind w:left="1080" w:hanging="360"/>
       </w:pPr>
+      <w:rPr/>
     </w:lvl>
     <w:lvl w:ilvl="2">
       <w:start w:val="1"/>
@@ -21884,6 +22308,7 @@
         </w:tabs>
         <w:ind w:left="1440" w:hanging="360"/>
       </w:pPr>
+      <w:rPr/>
     </w:lvl>
     <w:lvl w:ilvl="3">
       <w:start w:val="1"/>
@@ -21896,6 +22321,7 @@
         </w:tabs>
         <w:ind w:left="1800" w:hanging="360"/>
       </w:pPr>
+      <w:rPr/>
     </w:lvl>
     <w:lvl w:ilvl="4">
       <w:start w:val="1"/>
@@ -21908,6 +22334,7 @@
         </w:tabs>
         <w:ind w:left="2160" w:hanging="360"/>
       </w:pPr>
+      <w:rPr/>
     </w:lvl>
     <w:lvl w:ilvl="5">
       <w:start w:val="1"/>
@@ -21920,6 +22347,7 @@
         </w:tabs>
         <w:ind w:left="2520" w:hanging="360"/>
       </w:pPr>
+      <w:rPr/>
     </w:lvl>
     <w:lvl w:ilvl="6">
       <w:start w:val="1"/>
@@ -21932,6 +22360,7 @@
         </w:tabs>
         <w:ind w:left="2880" w:hanging="360"/>
       </w:pPr>
+      <w:rPr/>
     </w:lvl>
     <w:lvl w:ilvl="7">
       <w:start w:val="1"/>
@@ -21944,6 +22373,7 @@
         </w:tabs>
         <w:ind w:left="3240" w:hanging="360"/>
       </w:pPr>
+      <w:rPr/>
     </w:lvl>
     <w:lvl w:ilvl="8">
       <w:start w:val="1"/>
@@ -21956,6 +22386,7 @@
         </w:tabs>
         <w:ind w:left="3600" w:hanging="360"/>
       </w:pPr>
+      <w:rPr/>
     </w:lvl>
   </w:abstractNum>
   <w:abstractNum w:abstractNumId="8">
@@ -21985,6 +22416,7 @@
         </w:tabs>
         <w:ind w:left="1080" w:hanging="360"/>
       </w:pPr>
+      <w:rPr/>
     </w:lvl>
     <w:lvl w:ilvl="2">
       <w:start w:val="1"/>
@@ -21997,6 +22429,7 @@
         </w:tabs>
         <w:ind w:left="1440" w:hanging="360"/>
       </w:pPr>
+      <w:rPr/>
     </w:lvl>
     <w:lvl w:ilvl="3">
       <w:start w:val="1"/>
@@ -22009,6 +22442,7 @@
         </w:tabs>
         <w:ind w:left="1800" w:hanging="360"/>
       </w:pPr>
+      <w:rPr/>
     </w:lvl>
     <w:lvl w:ilvl="4">
       <w:start w:val="1"/>
@@ -22021,6 +22455,7 @@
         </w:tabs>
         <w:ind w:left="2160" w:hanging="360"/>
       </w:pPr>
+      <w:rPr/>
     </w:lvl>
     <w:lvl w:ilvl="5">
       <w:start w:val="1"/>
@@ -22033,6 +22468,7 @@
         </w:tabs>
         <w:ind w:left="2520" w:hanging="360"/>
       </w:pPr>
+      <w:rPr/>
     </w:lvl>
     <w:lvl w:ilvl="6">
       <w:start w:val="1"/>
@@ -22045,6 +22481,7 @@
         </w:tabs>
         <w:ind w:left="2880" w:hanging="360"/>
       </w:pPr>
+      <w:rPr/>
     </w:lvl>
     <w:lvl w:ilvl="7">
       <w:start w:val="1"/>
@@ -22057,6 +22494,7 @@
         </w:tabs>
         <w:ind w:left="3240" w:hanging="360"/>
       </w:pPr>
+      <w:rPr/>
     </w:lvl>
     <w:lvl w:ilvl="8">
       <w:start w:val="1"/>
@@ -22069,6 +22507,7 @@
         </w:tabs>
         <w:ind w:left="3600" w:hanging="360"/>
       </w:pPr>
+      <w:rPr/>
     </w:lvl>
   </w:abstractNum>
   <w:abstractNum w:abstractNumId="9">
@@ -22098,6 +22537,7 @@
         </w:tabs>
         <w:ind w:left="1080" w:hanging="360"/>
       </w:pPr>
+      <w:rPr/>
     </w:lvl>
     <w:lvl w:ilvl="2">
       <w:start w:val="1"/>
@@ -22110,6 +22550,7 @@
         </w:tabs>
         <w:ind w:left="1440" w:hanging="360"/>
       </w:pPr>
+      <w:rPr/>
     </w:lvl>
     <w:lvl w:ilvl="3">
       <w:start w:val="1"/>
@@ -22122,6 +22563,7 @@
         </w:tabs>
         <w:ind w:left="1800" w:hanging="360"/>
       </w:pPr>
+      <w:rPr/>
     </w:lvl>
     <w:lvl w:ilvl="4">
       <w:start w:val="1"/>
@@ -22134,6 +22576,7 @@
         </w:tabs>
         <w:ind w:left="2160" w:hanging="360"/>
       </w:pPr>
+      <w:rPr/>
     </w:lvl>
     <w:lvl w:ilvl="5">
       <w:start w:val="1"/>
@@ -22146,6 +22589,7 @@
         </w:tabs>
         <w:ind w:left="2520" w:hanging="360"/>
       </w:pPr>
+      <w:rPr/>
     </w:lvl>
     <w:lvl w:ilvl="6">
       <w:start w:val="1"/>
@@ -22158,6 +22602,7 @@
         </w:tabs>
         <w:ind w:left="2880" w:hanging="360"/>
       </w:pPr>
+      <w:rPr/>
     </w:lvl>
     <w:lvl w:ilvl="7">
       <w:start w:val="1"/>
@@ -22170,6 +22615,7 @@
         </w:tabs>
         <w:ind w:left="3240" w:hanging="360"/>
       </w:pPr>
+      <w:rPr/>
     </w:lvl>
     <w:lvl w:ilvl="8">
       <w:start w:val="1"/>
@@ -22182,6 +22628,7 @@
         </w:tabs>
         <w:ind w:left="3600" w:hanging="360"/>
       </w:pPr>
+      <w:rPr/>
     </w:lvl>
   </w:abstractNum>
   <w:abstractNum w:abstractNumId="10">
@@ -22211,6 +22658,7 @@
         </w:tabs>
         <w:ind w:left="1080" w:hanging="360"/>
       </w:pPr>
+      <w:rPr/>
     </w:lvl>
     <w:lvl w:ilvl="2">
       <w:start w:val="1"/>
@@ -22223,6 +22671,7 @@
         </w:tabs>
         <w:ind w:left="1440" w:hanging="360"/>
       </w:pPr>
+      <w:rPr/>
     </w:lvl>
     <w:lvl w:ilvl="3">
       <w:start w:val="1"/>
@@ -22235,6 +22684,7 @@
         </w:tabs>
         <w:ind w:left="1800" w:hanging="360"/>
       </w:pPr>
+      <w:rPr/>
     </w:lvl>
     <w:lvl w:ilvl="4">
       <w:start w:val="1"/>
@@ -22247,6 +22697,7 @@
         </w:tabs>
         <w:ind w:left="2160" w:hanging="360"/>
       </w:pPr>
+      <w:rPr/>
     </w:lvl>
     <w:lvl w:ilvl="5">
       <w:start w:val="1"/>
@@ -22259,6 +22710,7 @@
         </w:tabs>
         <w:ind w:left="2520" w:hanging="360"/>
       </w:pPr>
+      <w:rPr/>
     </w:lvl>
     <w:lvl w:ilvl="6">
       <w:start w:val="1"/>
@@ -22271,6 +22723,7 @@
         </w:tabs>
         <w:ind w:left="2880" w:hanging="360"/>
       </w:pPr>
+      <w:rPr/>
     </w:lvl>
     <w:lvl w:ilvl="7">
       <w:start w:val="1"/>
@@ -22283,6 +22736,7 @@
         </w:tabs>
         <w:ind w:left="3240" w:hanging="360"/>
       </w:pPr>
+      <w:rPr/>
     </w:lvl>
     <w:lvl w:ilvl="8">
       <w:start w:val="1"/>
@@ -22295,6 +22749,7 @@
         </w:tabs>
         <w:ind w:left="3600" w:hanging="360"/>
       </w:pPr>
+      <w:rPr/>
     </w:lvl>
   </w:abstractNum>
   <w:abstractNum w:abstractNumId="11">
@@ -26363,12 +26818,13 @@
     <w:rsid w:val="003f3974"/>
     <w:pPr>
       <w:widowControl/>
+      <w:suppressAutoHyphens w:val="true"/>
       <w:bidi w:val="0"/>
       <w:spacing w:lineRule="auto" w:line="276" w:before="0" w:after="200"/>
       <w:jc w:val="left"/>
     </w:pPr>
     <w:rPr>
-      <w:rFonts w:eastAsia="" w:eastAsiaTheme="minorEastAsia" w:ascii="Calibri" w:hAnsi="Calibri" w:cs="Calibri"/>
+      <w:rFonts w:ascii="Calibri" w:hAnsi="Calibri" w:eastAsia="" w:cs="Calibri" w:eastAsiaTheme="minorEastAsia"/>
       <w:color w:val="auto"/>
       <w:kern w:val="0"/>
       <w:sz w:val="22"/>
@@ -27274,6 +27730,32 @@
       <w:rFonts w:cs="Arial"/>
     </w:rPr>
   </w:style>
+  <w:style w:type="paragraph" w:styleId="Ttulouser">
+    <w:name w:val="Título (user)"/>
+    <w:basedOn w:val="Normal"/>
+    <w:next w:val="BodyText"/>
+    <w:qFormat/>
+    <w:pPr>
+      <w:keepNext w:val="true"/>
+      <w:spacing w:before="240" w:after="120"/>
+    </w:pPr>
+    <w:rPr>
+      <w:rFonts w:ascii="Liberation Sans" w:hAnsi="Liberation Sans" w:eastAsia="Microsoft YaHei" w:cs="Arial"/>
+      <w:sz w:val="28"/>
+      <w:szCs w:val="28"/>
+    </w:rPr>
+  </w:style>
+  <w:style w:type="paragraph" w:styleId="ndiceuser">
+    <w:name w:val="Índice (user)"/>
+    <w:basedOn w:val="Normal"/>
+    <w:qFormat/>
+    <w:pPr>
+      <w:suppressLineNumbers/>
+    </w:pPr>
+    <w:rPr>
+      <w:rFonts w:cs="Arial"/>
+    </w:rPr>
+  </w:style>
   <w:style w:type="paragraph" w:styleId="Title">
     <w:name w:val="Title"/>
     <w:basedOn w:val="Normal"/>
@@ -27291,6 +27773,13 @@
       <w:sz w:val="72"/>
       <w:szCs w:val="72"/>
     </w:rPr>
+  </w:style>
+  <w:style w:type="paragraph" w:styleId="Cabeceraypieuser">
+    <w:name w:val="Cabecera y pie (user)"/>
+    <w:basedOn w:val="Normal"/>
+    <w:qFormat/>
+    <w:pPr/>
+    <w:rPr/>
   </w:style>
   <w:style w:type="paragraph" w:styleId="Cabeceraypie">
     <w:name w:val="Cabecera y pie"/>
@@ -27337,12 +27826,13 @@
     <w:rsid w:val="003f3974"/>
     <w:pPr>
       <w:widowControl/>
+      <w:suppressAutoHyphens w:val="true"/>
       <w:bidi w:val="0"/>
       <w:spacing w:lineRule="auto" w:line="240" w:before="0" w:after="0"/>
       <w:jc w:val="left"/>
     </w:pPr>
     <w:rPr>
-      <w:rFonts w:eastAsia="" w:eastAsiaTheme="minorEastAsia" w:ascii="Calibri" w:hAnsi="Calibri" w:cs="Calibri"/>
+      <w:rFonts w:ascii="Calibri" w:hAnsi="Calibri" w:eastAsia="" w:cs="Calibri" w:eastAsiaTheme="minorEastAsia"/>
       <w:color w:val="auto"/>
       <w:kern w:val="0"/>
       <w:sz w:val="22"/>
@@ -28669,6 +29159,7 @@
         <w:tab w:val="left" w:pos="3840" w:leader="none"/>
         <w:tab w:val="left" w:pos="4320" w:leader="none"/>
       </w:tabs>
+      <w:suppressAutoHyphens w:val="true"/>
       <w:bidi w:val="0"/>
       <w:spacing w:lineRule="auto" w:line="276" w:before="0" w:after="0"/>
       <w:jc w:val="left"/>
@@ -28679,7 +29170,7 @@
       <w:kern w:val="0"/>
       <w:sz w:val="20"/>
       <w:szCs w:val="20"/>
-      <w:lang w:eastAsia="es-CO" w:val="es-CO" w:bidi="ar-SA"/>
+      <w:lang w:val="es-CO" w:eastAsia="es-CO" w:bidi="ar-SA"/>
     </w:rPr>
   </w:style>
   <w:style w:type="paragraph" w:styleId="EndnoteText">
@@ -28758,8 +29249,8 @@
       <w:lang w:eastAsia="es-CO"/>
     </w:rPr>
   </w:style>
-  <w:style w:type="numbering" w:styleId="Ningunalista" w:default="1">
-    <w:name w:val="Ninguna lista"/>
+  <w:style w:type="numbering" w:styleId="Ningunalistauser" w:default="1">
+    <w:name w:val="Ninguna lista (user)"/>
     <w:uiPriority w:val="99"/>
     <w:semiHidden/>
     <w:unhideWhenUsed/>

</xml_diff>

<commit_message>
generacion de anexos por usuario
</commit_message>
<xml_diff>
--- a/storage/plantillas/planDeSaneamientoBasico/Plantilla.docx
+++ b/storage/plantillas/planDeSaneamientoBasico/Plantilla.docx
@@ -2273,8 +2273,8 @@
               <wp:wrapPolygon edited="0">
                 <wp:start x="-7" y="0"/>
                 <wp:lineTo x="-7" y="21383"/>
-                <wp:lineTo x="21502" y="21383"/>
-                <wp:lineTo x="21502" y="0"/>
+                <wp:lineTo x="21500" y="21383"/>
+                <wp:lineTo x="21500" y="0"/>
                 <wp:lineTo x="-7" y="0"/>
               </wp:wrapPolygon>
             </wp:wrapThrough>
@@ -4246,7 +4246,23 @@
           <w:sz w:val="28"/>
           <w:szCs w:val="28"/>
         </w:rPr>
-        <w:t>${Anexo 1}</w:t>
+        <w:t>${anexo</w:t>
+      </w:r>
+      <w:r>
+        <w:rPr>
+          <w:rFonts w:eastAsia="Times New Roman" w:cs="Tahoma" w:ascii="Tahoma" w:hAnsi="Tahoma"/>
+          <w:sz w:val="28"/>
+          <w:szCs w:val="28"/>
+        </w:rPr>
+        <w:t>_</w:t>
+      </w:r>
+      <w:r>
+        <w:rPr>
+          <w:rFonts w:eastAsia="Times New Roman" w:cs="Tahoma" w:ascii="Tahoma" w:hAnsi="Tahoma"/>
+          <w:sz w:val="28"/>
+          <w:szCs w:val="28"/>
+        </w:rPr>
+        <w:t>prueba}</w:t>
       </w:r>
     </w:p>
     <w:p>
@@ -6092,9 +6108,9 @@
             <wp:wrapThrough wrapText="bothSides">
               <wp:wrapPolygon edited="0">
                 <wp:start x="-1" y="0"/>
-                <wp:lineTo x="-1" y="21545"/>
-                <wp:lineTo x="21523" y="21545"/>
-                <wp:lineTo x="21523" y="0"/>
+                <wp:lineTo x="-1" y="21544"/>
+                <wp:lineTo x="21521" y="21544"/>
+                <wp:lineTo x="21521" y="0"/>
                 <wp:lineTo x="-1" y="0"/>
               </wp:wrapPolygon>
             </wp:wrapThrough>
@@ -6216,30 +6232,30 @@
             <wp:effectExtent l="0" t="0" r="0" b="0"/>
             <wp:wrapThrough wrapText="bothSides">
               <wp:wrapPolygon edited="0">
-                <wp:start x="9811" y="0"/>
-                <wp:lineTo x="4420" y="271"/>
-                <wp:lineTo x="3761" y="2855"/>
-                <wp:lineTo x="4033" y="3740"/>
-                <wp:lineTo x="1085" y="4489"/>
-                <wp:lineTo x="426" y="5236"/>
-                <wp:lineTo x="465" y="8229"/>
-                <wp:lineTo x="3490" y="11698"/>
-                <wp:lineTo x="3916" y="11698"/>
-                <wp:lineTo x="2598" y="15575"/>
-                <wp:lineTo x="-38" y="15575"/>
-                <wp:lineTo x="-38" y="21153"/>
-                <wp:lineTo x="21444" y="21153"/>
+                <wp:start x="9733" y="0"/>
+                <wp:lineTo x="4381" y="271"/>
+                <wp:lineTo x="3722" y="2788"/>
+                <wp:lineTo x="3994" y="3672"/>
+                <wp:lineTo x="1008" y="4421"/>
+                <wp:lineTo x="349" y="5168"/>
+                <wp:lineTo x="426" y="8161"/>
+                <wp:lineTo x="3413" y="11698"/>
+                <wp:lineTo x="3877" y="11698"/>
+                <wp:lineTo x="2559" y="15507"/>
+                <wp:lineTo x="-38" y="15507"/>
+                <wp:lineTo x="-38" y="21016"/>
+                <wp:lineTo x="21444" y="21016"/>
                 <wp:lineTo x="21444" y="17412"/>
-                <wp:lineTo x="19078" y="15575"/>
+                <wp:lineTo x="19078" y="15507"/>
                 <wp:lineTo x="17604" y="11698"/>
                 <wp:lineTo x="18264" y="11698"/>
-                <wp:lineTo x="21057" y="8502"/>
+                <wp:lineTo x="21057" y="8434"/>
                 <wp:lineTo x="21173" y="6324"/>
-                <wp:lineTo x="19699" y="4489"/>
-                <wp:lineTo x="17760" y="3128"/>
-                <wp:lineTo x="17256" y="1700"/>
+                <wp:lineTo x="19699" y="4421"/>
+                <wp:lineTo x="17760" y="3060"/>
+                <wp:lineTo x="17217" y="1700"/>
                 <wp:lineTo x="16170" y="0"/>
-                <wp:lineTo x="9811" y="0"/>
+                <wp:lineTo x="9733" y="0"/>
               </wp:wrapPolygon>
             </wp:wrapThrough>
             <wp:docPr id="17" name="Imagen 37" descr="Control de plagas, fumigaciones, desratizaciones. Control de termitas."/>
@@ -8850,8 +8866,8 @@
               <wp:wrapPolygon edited="0">
                 <wp:start x="0" y="0"/>
                 <wp:lineTo x="0" y="21296"/>
-                <wp:lineTo x="21517" y="21296"/>
-                <wp:lineTo x="21517" y="0"/>
+                <wp:lineTo x="21516" y="21296"/>
+                <wp:lineTo x="21516" y="0"/>
                 <wp:lineTo x="0" y="0"/>
               </wp:wrapPolygon>
             </wp:wrapThrough>
@@ -10993,8 +11009,8 @@
         <w:tblLook w:firstRow="1" w:noVBand="1" w:lastRow="0" w:firstColumn="1" w:lastColumn="0" w:noHBand="0" w:val="04a0"/>
       </w:tblPr>
       <w:tblGrid>
-        <w:gridCol w:w="2245"/>
-        <w:gridCol w:w="1890"/>
+        <w:gridCol w:w="2244"/>
+        <w:gridCol w:w="1891"/>
         <w:gridCol w:w="3856"/>
         <w:gridCol w:w="836"/>
       </w:tblGrid>
@@ -11002,7 +11018,7 @@
         <w:trPr/>
         <w:tc>
           <w:tcPr>
-            <w:tcW w:w="2245" w:type="dxa"/>
+            <w:tcW w:w="2244" w:type="dxa"/>
             <w:tcBorders/>
           </w:tcPr>
           <w:p>
@@ -11033,7 +11049,7 @@
         </w:tc>
         <w:tc>
           <w:tcPr>
-            <w:tcW w:w="1890" w:type="dxa"/>
+            <w:tcW w:w="1891" w:type="dxa"/>
             <w:tcBorders/>
           </w:tcPr>
           <w:p>
@@ -11134,7 +11150,7 @@
         <w:trPr/>
         <w:tc>
           <w:tcPr>
-            <w:tcW w:w="2245" w:type="dxa"/>
+            <w:tcW w:w="2244" w:type="dxa"/>
             <w:tcBorders/>
           </w:tcPr>
           <w:p>
@@ -11163,7 +11179,7 @@
         </w:tc>
         <w:tc>
           <w:tcPr>
-            <w:tcW w:w="1890" w:type="dxa"/>
+            <w:tcW w:w="1891" w:type="dxa"/>
             <w:tcBorders/>
           </w:tcPr>
           <w:p>
@@ -11250,7 +11266,7 @@
         <w:trPr/>
         <w:tc>
           <w:tcPr>
-            <w:tcW w:w="2245" w:type="dxa"/>
+            <w:tcW w:w="2244" w:type="dxa"/>
             <w:tcBorders/>
           </w:tcPr>
           <w:p>
@@ -11279,7 +11295,7 @@
         </w:tc>
         <w:tc>
           <w:tcPr>
-            <w:tcW w:w="1890" w:type="dxa"/>
+            <w:tcW w:w="1891" w:type="dxa"/>
             <w:tcBorders/>
           </w:tcPr>
           <w:p>
@@ -11366,7 +11382,7 @@
         <w:trPr/>
         <w:tc>
           <w:tcPr>
-            <w:tcW w:w="2245" w:type="dxa"/>
+            <w:tcW w:w="2244" w:type="dxa"/>
             <w:tcBorders/>
           </w:tcPr>
           <w:p>
@@ -11395,7 +11411,7 @@
         </w:tc>
         <w:tc>
           <w:tcPr>
-            <w:tcW w:w="1890" w:type="dxa"/>
+            <w:tcW w:w="1891" w:type="dxa"/>
             <w:tcBorders/>
           </w:tcPr>
           <w:p>
@@ -12004,13 +12020,13 @@
                 <wp:lineTo x="6578" y="21385"/>
                 <wp:lineTo x="16018" y="20051"/>
                 <wp:lineTo x="16446" y="18713"/>
-                <wp:lineTo x="13725" y="17108"/>
+                <wp:lineTo x="13722" y="17108"/>
                 <wp:lineTo x="15875" y="13367"/>
                 <wp:lineTo x="16018" y="12832"/>
                 <wp:lineTo x="21451" y="8288"/>
                 <wp:lineTo x="21451" y="6148"/>
                 <wp:lineTo x="13298" y="3740"/>
-                <wp:lineTo x="8292" y="267"/>
+                <wp:lineTo x="8289" y="267"/>
                 <wp:lineTo x="7289" y="0"/>
                 <wp:lineTo x="5577" y="0"/>
               </wp:wrapPolygon>
@@ -16054,8 +16070,8 @@
           <w:szCs w:val="28"/>
         </w:rPr>
       </w:pPr>
-      <w:bookmarkStart w:id="2" w:name="_heading=h.ili4cj405s1l"/>
-      <w:bookmarkStart w:id="3" w:name="_heading=h.834mpdqacelq"/>
+      <w:bookmarkStart w:id="2" w:name="_heading=h.834mpdqacelq"/>
+      <w:bookmarkStart w:id="3" w:name="_heading=h.ili4cj405s1l"/>
       <w:bookmarkEnd w:id="2"/>
       <w:bookmarkEnd w:id="3"/>
       <w:r>
@@ -17317,11 +17333,11 @@
             <wp:effectExtent l="0" t="0" r="0" b="0"/>
             <wp:wrapThrough wrapText="bothSides">
               <wp:wrapPolygon edited="0">
-                <wp:start x="-32" y="0"/>
-                <wp:lineTo x="-32" y="21291"/>
-                <wp:lineTo x="21484" y="21291"/>
+                <wp:start x="-48" y="0"/>
+                <wp:lineTo x="-48" y="21270"/>
+                <wp:lineTo x="21484" y="21270"/>
                 <wp:lineTo x="21484" y="0"/>
-                <wp:lineTo x="-32" y="0"/>
+                <wp:lineTo x="-48" y="0"/>
               </wp:wrapPolygon>
             </wp:wrapThrough>
             <wp:docPr id="28" name="Imagen9" descr="Resultado de imagen para ESTADO DE SALUD"/>
@@ -19764,7 +19780,7 @@
         </w:r>
         <w:r>
           <w:rPr/>
-          <w:t>2</w:t>
+          <w:t>9</w:t>
         </w:r>
         <w:r>
           <w:rPr/>
@@ -19828,7 +19844,7 @@
         </w:r>
         <w:r>
           <w:rPr/>
-          <w:t>2</w:t>
+          <w:t>9</w:t>
         </w:r>
         <w:r>
           <w:rPr/>
@@ -21113,7 +21129,7 @@
     <w:tblGrid>
       <w:gridCol w:w="2160"/>
       <w:gridCol w:w="2160"/>
-      <w:gridCol w:w="2160"/>
+      <w:gridCol w:w="2159"/>
       <w:gridCol w:w="2140"/>
     </w:tblGrid>
     <w:tr>
@@ -21140,7 +21156,7 @@
       </w:tc>
       <w:tc>
         <w:tcPr>
-          <w:tcW w:w="4320" w:type="dxa"/>
+          <w:tcW w:w="4319" w:type="dxa"/>
           <w:gridSpan w:val="2"/>
           <w:tcBorders/>
         </w:tcPr>
@@ -21225,7 +21241,7 @@
       </w:tc>
       <w:tc>
         <w:tcPr>
-          <w:tcW w:w="2160" w:type="dxa"/>
+          <w:tcW w:w="2159" w:type="dxa"/>
           <w:tcBorders/>
         </w:tcPr>
         <w:p>
@@ -21268,7 +21284,7 @@
       <w:trPr/>
       <w:tc>
         <w:tcPr>
-          <w:tcW w:w="6480" w:type="dxa"/>
+          <w:tcW w:w="6479" w:type="dxa"/>
           <w:gridSpan w:val="3"/>
           <w:tcBorders/>
         </w:tcPr>
@@ -21316,7 +21332,9 @@
       </w:rPr>
     </w:pPr>
     <w:r>
-      <w:rPr/>
+      <w:rPr>
+        <w:b/>
+      </w:rPr>
     </w:r>
   </w:p>
 </w:hdr>
@@ -21341,7 +21359,7 @@
     <w:tblGrid>
       <w:gridCol w:w="2160"/>
       <w:gridCol w:w="2160"/>
-      <w:gridCol w:w="2160"/>
+      <w:gridCol w:w="2159"/>
       <w:gridCol w:w="2140"/>
     </w:tblGrid>
     <w:tr>
@@ -21368,7 +21386,7 @@
       </w:tc>
       <w:tc>
         <w:tcPr>
-          <w:tcW w:w="4320" w:type="dxa"/>
+          <w:tcW w:w="4319" w:type="dxa"/>
           <w:gridSpan w:val="2"/>
           <w:tcBorders/>
         </w:tcPr>
@@ -21453,7 +21471,7 @@
       </w:tc>
       <w:tc>
         <w:tcPr>
-          <w:tcW w:w="2160" w:type="dxa"/>
+          <w:tcW w:w="2159" w:type="dxa"/>
           <w:tcBorders/>
         </w:tcPr>
         <w:p>
@@ -21496,7 +21514,7 @@
       <w:trPr/>
       <w:tc>
         <w:tcPr>
-          <w:tcW w:w="6480" w:type="dxa"/>
+          <w:tcW w:w="6479" w:type="dxa"/>
           <w:gridSpan w:val="3"/>
           <w:tcBorders/>
         </w:tcPr>
@@ -21544,7 +21562,9 @@
       </w:rPr>
     </w:pPr>
     <w:r>
-      <w:rPr/>
+      <w:rPr>
+        <w:b/>
+      </w:rPr>
     </w:r>
   </w:p>
 </w:hdr>
@@ -27774,15 +27794,15 @@
       <w:szCs w:val="72"/>
     </w:rPr>
   </w:style>
-  <w:style w:type="paragraph" w:styleId="Cabeceraypieuser">
-    <w:name w:val="Cabecera y pie (user)"/>
+  <w:style w:type="paragraph" w:styleId="Cabeceraypie">
+    <w:name w:val="Cabecera y pie"/>
     <w:basedOn w:val="Normal"/>
     <w:qFormat/>
     <w:pPr/>
     <w:rPr/>
   </w:style>
-  <w:style w:type="paragraph" w:styleId="Cabeceraypie">
-    <w:name w:val="Cabecera y pie"/>
+  <w:style w:type="paragraph" w:styleId="Cabeceraypieuser">
+    <w:name w:val="Cabecera y pie (user)"/>
     <w:basedOn w:val="Normal"/>
     <w:qFormat/>
     <w:pPr/>
@@ -29249,8 +29269,8 @@
       <w:lang w:eastAsia="es-CO"/>
     </w:rPr>
   </w:style>
-  <w:style w:type="numbering" w:styleId="Ningunalistauser" w:default="1">
-    <w:name w:val="Ninguna lista (user)"/>
+  <w:style w:type="numbering" w:styleId="Ningunalista" w:default="1">
+    <w:name w:val="Ninguna lista"/>
     <w:uiPriority w:val="99"/>
     <w:semiHidden/>
     <w:unhideWhenUsed/>

</xml_diff>

<commit_message>
anexos con meta data listos, pendiente tamaño
</commit_message>
<xml_diff>
--- a/storage/plantillas/planDeSaneamientoBasico/Plantilla.docx
+++ b/storage/plantillas/planDeSaneamientoBasico/Plantilla.docx
@@ -4246,11 +4246,509 @@
           <w:sz w:val="28"/>
           <w:szCs w:val="28"/>
         </w:rPr>
-        <w:t>${anexo</w:t>
-      </w:r>
+        <w:t>${anexo_prueba}</w:t>
+      </w:r>
+    </w:p>
+    <w:p>
+      <w:pPr>
+        <w:pStyle w:val="Normal"/>
+        <w:spacing w:lineRule="auto" w:line="240" w:beforeAutospacing="1" w:afterAutospacing="1"/>
+        <w:jc w:val="both"/>
+        <w:rPr>
+          <w:rFonts w:ascii="Tahoma" w:hAnsi="Tahoma" w:eastAsia="Times New Roman" w:cs="Tahoma"/>
+          <w:b/>
+          <w:bCs/>
+          <w:sz w:val="28"/>
+          <w:szCs w:val="28"/>
+        </w:rPr>
+      </w:pPr>
       <w:r>
         <w:rPr>
           <w:rFonts w:eastAsia="Times New Roman" w:cs="Tahoma" w:ascii="Tahoma" w:hAnsi="Tahoma"/>
+          <w:b/>
+          <w:bCs/>
+          <w:sz w:val="28"/>
+          <w:szCs w:val="28"/>
+        </w:rPr>
+        <w:t xml:space="preserve">8.4. AGENTES LIMPIADORES Y DESINFECTANTES A UTILIZAR MODO DE PREPARACIÓN  </w:t>
+      </w:r>
+    </w:p>
+    <w:p>
+      <w:pPr>
+        <w:pStyle w:val="Normal"/>
+        <w:spacing w:lineRule="auto" w:line="240" w:beforeAutospacing="1" w:afterAutospacing="1"/>
+        <w:jc w:val="both"/>
+        <w:rPr>
+          <w:rFonts w:ascii="Tahoma" w:hAnsi="Tahoma" w:eastAsia="Times New Roman" w:cs="Tahoma"/>
+          <w:b/>
+          <w:bCs/>
+          <w:sz w:val="28"/>
+          <w:szCs w:val="28"/>
+        </w:rPr>
+      </w:pPr>
+      <w:r>
+        <w:rPr>
+          <w:rFonts w:eastAsia="Times New Roman" w:cs="Tahoma" w:ascii="Tahoma" w:hAnsi="Tahoma"/>
+          <w:b/>
+          <w:bCs/>
+          <w:sz w:val="28"/>
+          <w:szCs w:val="28"/>
+        </w:rPr>
+        <w:t>8.4.1. LOS DESINFECTANTES TRADICIONALES</w:t>
+      </w:r>
+    </w:p>
+    <w:p>
+      <w:pPr>
+        <w:pStyle w:val="Normal"/>
+        <w:spacing w:lineRule="auto" w:line="240" w:beforeAutospacing="1" w:afterAutospacing="1"/>
+        <w:jc w:val="both"/>
+        <w:rPr>
+          <w:rFonts w:ascii="Tahoma" w:hAnsi="Tahoma" w:eastAsia="Times New Roman" w:cs="Tahoma"/>
+          <w:sz w:val="28"/>
+          <w:szCs w:val="28"/>
+        </w:rPr>
+      </w:pPr>
+      <w:r>
+        <w:rPr>
+          <w:rFonts w:eastAsia="Times New Roman" w:cs="Tahoma" w:ascii="Tahoma" w:hAnsi="Tahoma"/>
+          <w:sz w:val="28"/>
+          <w:szCs w:val="28"/>
+        </w:rPr>
+        <w:t xml:space="preserve">Los desinfectantes tradicionales como el cloro y los hipocloritos son agentes reconocidos por su efectiva actividad biosida. El cloro es un gas amarillo - verdoso sumamente tóxico y altamente soluble en agua. </w:t>
+      </w:r>
+    </w:p>
+    <w:p>
+      <w:pPr>
+        <w:pStyle w:val="Normal"/>
+        <w:spacing w:lineRule="auto" w:line="240" w:beforeAutospacing="1" w:afterAutospacing="1"/>
+        <w:jc w:val="both"/>
+        <w:rPr>
+          <w:rFonts w:ascii="Tahoma" w:hAnsi="Tahoma" w:eastAsia="Times New Roman" w:cs="Tahoma"/>
+          <w:b/>
+          <w:bCs/>
+          <w:sz w:val="28"/>
+          <w:szCs w:val="28"/>
+        </w:rPr>
+      </w:pPr>
+      <w:r>
+        <w:rPr>
+          <w:rFonts w:eastAsia="Times New Roman" w:cs="Tahoma" w:ascii="Tahoma" w:hAnsi="Tahoma"/>
+          <w:b/>
+          <w:bCs/>
+          <w:sz w:val="28"/>
+          <w:szCs w:val="28"/>
+        </w:rPr>
+        <w:t>8.4.2. Características que debe reunir un desinfectante</w:t>
+      </w:r>
+    </w:p>
+    <w:p>
+      <w:pPr>
+        <w:pStyle w:val="Normal"/>
+        <w:spacing w:lineRule="auto" w:line="240" w:beforeAutospacing="1" w:afterAutospacing="1"/>
+        <w:jc w:val="both"/>
+        <w:rPr>
+          <w:rFonts w:ascii="Tahoma" w:hAnsi="Tahoma" w:eastAsia="Times New Roman" w:cs="Tahoma"/>
+          <w:sz w:val="28"/>
+          <w:szCs w:val="28"/>
+        </w:rPr>
+      </w:pPr>
+      <w:r>
+        <w:rPr>
+          <w:rFonts w:eastAsia="Times New Roman" w:cs="Tahoma" w:ascii="Tahoma" w:hAnsi="Tahoma"/>
+          <w:sz w:val="28"/>
+          <w:szCs w:val="28"/>
+        </w:rPr>
+        <w:t xml:space="preserve">•  </w:t>
+      </w:r>
+      <w:r>
+        <w:rPr>
+          <w:rFonts w:eastAsia="Times New Roman" w:cs="Tahoma" w:ascii="Tahoma" w:hAnsi="Tahoma"/>
+          <w:sz w:val="28"/>
+          <w:szCs w:val="28"/>
+        </w:rPr>
+        <w:t>Debe ser una biosida no selectiva, que actúe contra Bacterias, Esporas, Virus y Hongos.</w:t>
+      </w:r>
+    </w:p>
+    <w:p>
+      <w:pPr>
+        <w:pStyle w:val="Normal"/>
+        <w:spacing w:lineRule="auto" w:line="240" w:beforeAutospacing="1" w:afterAutospacing="1"/>
+        <w:jc w:val="both"/>
+        <w:rPr>
+          <w:rFonts w:ascii="Tahoma" w:hAnsi="Tahoma" w:eastAsia="Times New Roman" w:cs="Tahoma"/>
+          <w:sz w:val="28"/>
+          <w:szCs w:val="28"/>
+        </w:rPr>
+      </w:pPr>
+      <w:r>
+        <w:rPr>
+          <w:rFonts w:eastAsia="Times New Roman" w:cs="Tahoma" w:ascii="Tahoma" w:hAnsi="Tahoma"/>
+          <w:sz w:val="28"/>
+          <w:szCs w:val="28"/>
+        </w:rPr>
+        <w:t xml:space="preserve">•  </w:t>
+      </w:r>
+      <w:r>
+        <w:rPr>
+          <w:rFonts w:eastAsia="Times New Roman" w:cs="Tahoma" w:ascii="Tahoma" w:hAnsi="Tahoma"/>
+          <w:sz w:val="28"/>
+          <w:szCs w:val="28"/>
+        </w:rPr>
+        <w:t>No debe crear resistencia con el uso prolongado.</w:t>
+      </w:r>
+    </w:p>
+    <w:p>
+      <w:pPr>
+        <w:pStyle w:val="Normal"/>
+        <w:spacing w:lineRule="auto" w:line="240" w:beforeAutospacing="1" w:afterAutospacing="1"/>
+        <w:jc w:val="both"/>
+        <w:rPr>
+          <w:rFonts w:ascii="Tahoma" w:hAnsi="Tahoma" w:eastAsia="Times New Roman" w:cs="Tahoma"/>
+          <w:sz w:val="28"/>
+          <w:szCs w:val="28"/>
+        </w:rPr>
+      </w:pPr>
+      <w:r>
+        <w:rPr>
+          <w:rFonts w:eastAsia="Times New Roman" w:cs="Tahoma" w:ascii="Tahoma" w:hAnsi="Tahoma"/>
+          <w:sz w:val="28"/>
+          <w:szCs w:val="28"/>
+        </w:rPr>
+        <w:t xml:space="preserve">•  </w:t>
+      </w:r>
+      <w:r>
+        <w:rPr>
+          <w:rFonts w:eastAsia="Times New Roman" w:cs="Tahoma" w:ascii="Tahoma" w:hAnsi="Tahoma"/>
+          <w:sz w:val="28"/>
+          <w:szCs w:val="28"/>
+        </w:rPr>
+        <w:t>Debe ser un desinfectante para todo propósito.</w:t>
+      </w:r>
+    </w:p>
+    <w:p>
+      <w:pPr>
+        <w:pStyle w:val="Normal"/>
+        <w:spacing w:lineRule="auto" w:line="240" w:beforeAutospacing="1" w:afterAutospacing="1"/>
+        <w:jc w:val="both"/>
+        <w:rPr>
+          <w:rFonts w:ascii="Tahoma" w:hAnsi="Tahoma" w:eastAsia="Times New Roman" w:cs="Tahoma"/>
+          <w:sz w:val="28"/>
+          <w:szCs w:val="28"/>
+        </w:rPr>
+      </w:pPr>
+      <w:r>
+        <w:rPr>
+          <w:rFonts w:eastAsia="Times New Roman" w:cs="Tahoma" w:ascii="Tahoma" w:hAnsi="Tahoma"/>
+          <w:sz w:val="28"/>
+          <w:szCs w:val="28"/>
+        </w:rPr>
+        <w:t xml:space="preserve">•  </w:t>
+      </w:r>
+      <w:r>
+        <w:rPr>
+          <w:rFonts w:eastAsia="Times New Roman" w:cs="Tahoma" w:ascii="Tahoma" w:hAnsi="Tahoma"/>
+          <w:sz w:val="28"/>
+          <w:szCs w:val="28"/>
+        </w:rPr>
+        <w:t>Debe ser estable en solución aun a temperaturas elevadas para producir una actividad residual más persistente.</w:t>
+      </w:r>
+    </w:p>
+    <w:p>
+      <w:pPr>
+        <w:pStyle w:val="Normal"/>
+        <w:spacing w:lineRule="auto" w:line="240" w:beforeAutospacing="1" w:afterAutospacing="1"/>
+        <w:jc w:val="both"/>
+        <w:rPr>
+          <w:rFonts w:ascii="Tahoma" w:hAnsi="Tahoma" w:eastAsia="Times New Roman" w:cs="Tahoma"/>
+          <w:sz w:val="28"/>
+          <w:szCs w:val="28"/>
+        </w:rPr>
+      </w:pPr>
+      <w:r>
+        <w:rPr>
+          <w:rFonts w:eastAsia="Times New Roman" w:cs="Tahoma" w:ascii="Tahoma" w:hAnsi="Tahoma"/>
+          <w:sz w:val="28"/>
+          <w:szCs w:val="28"/>
+        </w:rPr>
+        <w:t xml:space="preserve">•  </w:t>
+      </w:r>
+      <w:r>
+        <w:rPr>
+          <w:rFonts w:eastAsia="Times New Roman" w:cs="Tahoma" w:ascii="Tahoma" w:hAnsi="Tahoma"/>
+          <w:sz w:val="28"/>
+          <w:szCs w:val="28"/>
+        </w:rPr>
+        <w:t>Debe ser seguro de manipular y usar.</w:t>
+      </w:r>
+    </w:p>
+    <w:p>
+      <w:pPr>
+        <w:pStyle w:val="Normal"/>
+        <w:spacing w:lineRule="auto" w:line="240" w:beforeAutospacing="1" w:afterAutospacing="1"/>
+        <w:jc w:val="both"/>
+        <w:rPr>
+          <w:rFonts w:ascii="Tahoma" w:hAnsi="Tahoma" w:eastAsia="Times New Roman" w:cs="Tahoma"/>
+          <w:sz w:val="28"/>
+          <w:szCs w:val="28"/>
+        </w:rPr>
+      </w:pPr>
+      <w:r>
+        <w:rPr>
+          <w:rFonts w:eastAsia="Times New Roman" w:cs="Tahoma" w:ascii="Tahoma" w:hAnsi="Tahoma"/>
+          <w:sz w:val="28"/>
+          <w:szCs w:val="28"/>
+        </w:rPr>
+        <w:t xml:space="preserve">•  </w:t>
+      </w:r>
+      <w:r>
+        <w:rPr>
+          <w:rFonts w:eastAsia="Times New Roman" w:cs="Tahoma" w:ascii="Tahoma" w:hAnsi="Tahoma"/>
+          <w:sz w:val="28"/>
+          <w:szCs w:val="28"/>
+        </w:rPr>
+        <w:t>No debe alterar los caracteres organolépticos de los alimentos.</w:t>
+      </w:r>
+    </w:p>
+    <w:p>
+      <w:pPr>
+        <w:pStyle w:val="Normal"/>
+        <w:spacing w:lineRule="auto" w:line="240" w:beforeAutospacing="1" w:afterAutospacing="1"/>
+        <w:jc w:val="both"/>
+        <w:rPr>
+          <w:rFonts w:ascii="Tahoma" w:hAnsi="Tahoma" w:eastAsia="Times New Roman" w:cs="Tahoma"/>
+          <w:sz w:val="28"/>
+          <w:szCs w:val="28"/>
+        </w:rPr>
+      </w:pPr>
+      <w:r>
+        <w:rPr>
+          <w:rFonts w:eastAsia="Times New Roman" w:cs="Tahoma" w:ascii="Tahoma" w:hAnsi="Tahoma"/>
+          <w:sz w:val="28"/>
+          <w:szCs w:val="28"/>
+        </w:rPr>
+        <w:t xml:space="preserve">•  </w:t>
+      </w:r>
+      <w:r>
+        <w:rPr>
+          <w:rFonts w:eastAsia="Times New Roman" w:cs="Tahoma" w:ascii="Tahoma" w:hAnsi="Tahoma"/>
+          <w:sz w:val="28"/>
+          <w:szCs w:val="28"/>
+        </w:rPr>
+        <w:t>Debe tener una buena relación costo-performance.</w:t>
+      </w:r>
+    </w:p>
+    <w:p>
+      <w:pPr>
+        <w:pStyle w:val="Normal"/>
+        <w:spacing w:lineRule="auto" w:line="240" w:beforeAutospacing="1" w:afterAutospacing="1"/>
+        <w:jc w:val="both"/>
+        <w:rPr>
+          <w:rFonts w:ascii="Tahoma" w:hAnsi="Tahoma" w:eastAsia="Times New Roman" w:cs="Tahoma"/>
+          <w:sz w:val="28"/>
+          <w:szCs w:val="28"/>
+        </w:rPr>
+      </w:pPr>
+      <w:r>
+        <w:rPr>
+          <w:rFonts w:eastAsia="Times New Roman" w:cs="Tahoma" w:ascii="Tahoma" w:hAnsi="Tahoma"/>
+          <w:sz w:val="28"/>
+          <w:szCs w:val="28"/>
+        </w:rPr>
+        <w:t xml:space="preserve">•  </w:t>
+      </w:r>
+      <w:r>
+        <w:rPr>
+          <w:rFonts w:eastAsia="Times New Roman" w:cs="Tahoma" w:ascii="Tahoma" w:hAnsi="Tahoma"/>
+          <w:sz w:val="28"/>
+          <w:szCs w:val="28"/>
+        </w:rPr>
+        <w:t>No debe ser corrosivo para equipos, instalaciones, etc.</w:t>
+      </w:r>
+    </w:p>
+    <w:p>
+      <w:pPr>
+        <w:pStyle w:val="Normal"/>
+        <w:spacing w:lineRule="auto" w:line="240" w:beforeAutospacing="1" w:afterAutospacing="1"/>
+        <w:jc w:val="both"/>
+        <w:rPr>
+          <w:rFonts w:ascii="Tahoma" w:hAnsi="Tahoma" w:eastAsia="Times New Roman" w:cs="Tahoma"/>
+          <w:sz w:val="28"/>
+          <w:szCs w:val="28"/>
+        </w:rPr>
+      </w:pPr>
+      <w:r>
+        <w:rPr>
+          <w:rFonts w:eastAsia="Times New Roman" w:cs="Tahoma" w:ascii="Tahoma" w:hAnsi="Tahoma"/>
+          <w:sz w:val="28"/>
+          <w:szCs w:val="28"/>
+        </w:rPr>
+        <w:t xml:space="preserve">•  </w:t>
+      </w:r>
+      <w:r>
+        <w:rPr>
+          <w:rFonts w:eastAsia="Times New Roman" w:cs="Tahoma" w:ascii="Tahoma" w:hAnsi="Tahoma"/>
+          <w:sz w:val="28"/>
+          <w:szCs w:val="28"/>
+        </w:rPr>
+        <w:t>Debe ser seguro para la naturaleza, esto es, debe ser realmente biodegradable.</w:t>
+      </w:r>
+    </w:p>
+    <w:p>
+      <w:pPr>
+        <w:pStyle w:val="Normal"/>
+        <w:spacing w:lineRule="auto" w:line="240" w:beforeAutospacing="1" w:afterAutospacing="1"/>
+        <w:jc w:val="both"/>
+        <w:rPr>
+          <w:rFonts w:ascii="Tahoma" w:hAnsi="Tahoma" w:eastAsia="Times New Roman" w:cs="Tahoma"/>
+          <w:sz w:val="28"/>
+          <w:szCs w:val="28"/>
+        </w:rPr>
+      </w:pPr>
+      <w:r>
+        <w:rPr>
+          <w:rFonts w:eastAsia="Times New Roman" w:cs="Tahoma" w:ascii="Tahoma" w:hAnsi="Tahoma"/>
+          <w:sz w:val="28"/>
+          <w:szCs w:val="28"/>
+        </w:rPr>
+        <w:t xml:space="preserve">•  </w:t>
+      </w:r>
+      <w:r>
+        <w:rPr>
+          <w:rFonts w:eastAsia="Times New Roman" w:cs="Tahoma" w:ascii="Tahoma" w:hAnsi="Tahoma"/>
+          <w:sz w:val="28"/>
+          <w:szCs w:val="28"/>
+        </w:rPr>
+        <w:t>Debe tener buena estabilidad de almacenamiento.</w:t>
+      </w:r>
+    </w:p>
+    <w:p>
+      <w:pPr>
+        <w:pStyle w:val="Normal"/>
+        <w:spacing w:lineRule="auto" w:line="240" w:beforeAutospacing="1" w:afterAutospacing="1"/>
+        <w:jc w:val="both"/>
+        <w:rPr>
+          <w:rFonts w:ascii="Tahoma" w:hAnsi="Tahoma" w:eastAsia="Times New Roman" w:cs="Tahoma"/>
+          <w:sz w:val="28"/>
+          <w:szCs w:val="28"/>
+        </w:rPr>
+      </w:pPr>
+      <w:r>
+        <w:rPr>
+          <w:rFonts w:eastAsia="Times New Roman" w:cs="Tahoma" w:ascii="Tahoma" w:hAnsi="Tahoma"/>
+          <w:b/>
+          <w:bCs/>
+          <w:sz w:val="28"/>
+          <w:szCs w:val="28"/>
+        </w:rPr>
+        <w:t>8.4.3. Listado de Insumos químicos utilizados en los procesos de Limpieza y desinfección.</w:t>
+      </w:r>
+    </w:p>
+    <w:p>
+      <w:pPr>
+        <w:pStyle w:val="Normal"/>
+        <w:spacing w:lineRule="auto" w:line="240" w:beforeAutospacing="1" w:afterAutospacing="1"/>
+        <w:jc w:val="both"/>
+        <w:rPr>
+          <w:rFonts w:ascii="Tahoma" w:hAnsi="Tahoma" w:eastAsia="Times New Roman" w:cs="Tahoma"/>
+          <w:sz w:val="28"/>
+          <w:szCs w:val="28"/>
+        </w:rPr>
+      </w:pPr>
+      <w:r>
+        <w:rPr>
+          <w:rFonts w:eastAsia="Times New Roman" w:cs="Tahoma" w:ascii="Tahoma" w:hAnsi="Tahoma"/>
+          <w:sz w:val="28"/>
+          <w:szCs w:val="28"/>
+        </w:rPr>
+        <w:t>A continuación, mencionaremos algunos de los jabones y desinfectantes que se utilizan en el establecimiento de comercio, medidas de protección y su forma de preparación:</w:t>
+      </w:r>
+    </w:p>
+    <w:p>
+      <w:pPr>
+        <w:pStyle w:val="Normal"/>
+        <w:spacing w:lineRule="auto" w:line="240" w:beforeAutospacing="1" w:afterAutospacing="1"/>
+        <w:jc w:val="both"/>
+        <w:rPr>
+          <w:rFonts w:ascii="Tahoma" w:hAnsi="Tahoma" w:eastAsia="Times New Roman" w:cs="Tahoma"/>
+          <w:sz w:val="28"/>
+          <w:szCs w:val="28"/>
+        </w:rPr>
+      </w:pPr>
+      <w:r>
+        <w:rPr>
+          <w:rFonts w:eastAsia="Times New Roman" w:cs="Tahoma" w:ascii="Tahoma" w:hAnsi="Tahoma"/>
+          <w:sz w:val="28"/>
+          <w:szCs w:val="28"/>
+        </w:rPr>
+        <w:t>${Anexo 2}</w:t>
+      </w:r>
+    </w:p>
+    <w:p>
+      <w:pPr>
+        <w:pStyle w:val="Normal"/>
+        <w:spacing w:lineRule="auto" w:line="240" w:beforeAutospacing="1" w:afterAutospacing="1"/>
+        <w:jc w:val="both"/>
+        <w:rPr>
+          <w:rFonts w:ascii="Tahoma" w:hAnsi="Tahoma" w:eastAsia="Times New Roman" w:cs="Tahoma"/>
+          <w:sz w:val="28"/>
+          <w:szCs w:val="28"/>
+        </w:rPr>
+      </w:pPr>
+      <w:r>
+        <w:rPr>
+          <w:rFonts w:eastAsia="Times New Roman" w:cs="Tahoma" w:ascii="Tahoma" w:hAnsi="Tahoma"/>
+          <w:sz w:val="28"/>
+          <w:szCs w:val="28"/>
+        </w:rPr>
+        <w:t xml:space="preserve">Para el uso de cada uno de estos agentes químicos es indispensable el uso de guantes de caucho y tapa bocas. </w:t>
+      </w:r>
+    </w:p>
+    <w:p>
+      <w:pPr>
+        <w:pStyle w:val="Normal"/>
+        <w:spacing w:lineRule="auto" w:line="240" w:beforeAutospacing="1" w:afterAutospacing="1"/>
+        <w:jc w:val="both"/>
+        <w:rPr>
+          <w:rFonts w:ascii="Tahoma" w:hAnsi="Tahoma" w:eastAsia="Times New Roman" w:cs="Tahoma"/>
+          <w:b/>
+          <w:bCs/>
+          <w:sz w:val="28"/>
+          <w:szCs w:val="28"/>
+        </w:rPr>
+      </w:pPr>
+      <w:r>
+        <w:rPr>
+          <w:rFonts w:eastAsia="Times New Roman" w:cs="Tahoma" w:ascii="Tahoma" w:hAnsi="Tahoma"/>
+          <w:b/>
+          <w:bCs/>
+          <w:sz w:val="28"/>
+          <w:szCs w:val="28"/>
+        </w:rPr>
+        <w:t>8.5. CONOGRAMA ANUAL DE ROTACIÓN DE DESINFECTANTES:</w:t>
+      </w:r>
+    </w:p>
+    <w:p>
+      <w:pPr>
+        <w:pStyle w:val="Normal"/>
+        <w:spacing w:lineRule="auto" w:line="240" w:beforeAutospacing="1" w:afterAutospacing="1"/>
+        <w:jc w:val="both"/>
+        <w:rPr>
+          <w:rFonts w:ascii="Tahoma" w:hAnsi="Tahoma" w:eastAsia="Times New Roman" w:cs="Tahoma"/>
+          <w:sz w:val="28"/>
+          <w:szCs w:val="28"/>
+        </w:rPr>
+      </w:pPr>
+      <w:r>
+        <w:rPr>
+          <w:rFonts w:eastAsia="Times New Roman" w:cs="Tahoma" w:ascii="Tahoma" w:hAnsi="Tahoma"/>
+          <w:sz w:val="28"/>
+          <w:szCs w:val="28"/>
+        </w:rPr>
+        <w:t>${Anexo</w:t>
+      </w:r>
+      <w:r>
+        <w:rPr>
+          <w:rFonts w:eastAsia="Times New Roman" w:cs="Tahoma" w:ascii="Tahoma" w:hAnsi="Tahoma"/>
           <w:sz w:val="28"/>
           <w:szCs w:val="28"/>
         </w:rPr>
@@ -4262,505 +4760,7 @@
           <w:sz w:val="28"/>
           <w:szCs w:val="28"/>
         </w:rPr>
-        <w:t>prueba}</w:t>
-      </w:r>
-    </w:p>
-    <w:p>
-      <w:pPr>
-        <w:pStyle w:val="Normal"/>
-        <w:spacing w:lineRule="auto" w:line="240" w:beforeAutospacing="1" w:afterAutospacing="1"/>
-        <w:jc w:val="both"/>
-        <w:rPr>
-          <w:rFonts w:ascii="Tahoma" w:hAnsi="Tahoma" w:eastAsia="Times New Roman" w:cs="Tahoma"/>
-          <w:b/>
-          <w:bCs/>
-          <w:sz w:val="28"/>
-          <w:szCs w:val="28"/>
-        </w:rPr>
-      </w:pPr>
-      <w:r>
-        <w:rPr>
-          <w:rFonts w:eastAsia="Times New Roman" w:cs="Tahoma" w:ascii="Tahoma" w:hAnsi="Tahoma"/>
-          <w:b/>
-          <w:bCs/>
-          <w:sz w:val="28"/>
-          <w:szCs w:val="28"/>
-        </w:rPr>
-        <w:t xml:space="preserve">8.4. AGENTES LIMPIADORES Y DESINFECTANTES A UTILIZAR MODO DE PREPARACIÓN  </w:t>
-      </w:r>
-    </w:p>
-    <w:p>
-      <w:pPr>
-        <w:pStyle w:val="Normal"/>
-        <w:spacing w:lineRule="auto" w:line="240" w:beforeAutospacing="1" w:afterAutospacing="1"/>
-        <w:jc w:val="both"/>
-        <w:rPr>
-          <w:rFonts w:ascii="Tahoma" w:hAnsi="Tahoma" w:eastAsia="Times New Roman" w:cs="Tahoma"/>
-          <w:b/>
-          <w:bCs/>
-          <w:sz w:val="28"/>
-          <w:szCs w:val="28"/>
-        </w:rPr>
-      </w:pPr>
-      <w:r>
-        <w:rPr>
-          <w:rFonts w:eastAsia="Times New Roman" w:cs="Tahoma" w:ascii="Tahoma" w:hAnsi="Tahoma"/>
-          <w:b/>
-          <w:bCs/>
-          <w:sz w:val="28"/>
-          <w:szCs w:val="28"/>
-        </w:rPr>
-        <w:t>8.4.1. LOS DESINFECTANTES TRADICIONALES</w:t>
-      </w:r>
-    </w:p>
-    <w:p>
-      <w:pPr>
-        <w:pStyle w:val="Normal"/>
-        <w:spacing w:lineRule="auto" w:line="240" w:beforeAutospacing="1" w:afterAutospacing="1"/>
-        <w:jc w:val="both"/>
-        <w:rPr>
-          <w:rFonts w:ascii="Tahoma" w:hAnsi="Tahoma" w:eastAsia="Times New Roman" w:cs="Tahoma"/>
-          <w:sz w:val="28"/>
-          <w:szCs w:val="28"/>
-        </w:rPr>
-      </w:pPr>
-      <w:r>
-        <w:rPr>
-          <w:rFonts w:eastAsia="Times New Roman" w:cs="Tahoma" w:ascii="Tahoma" w:hAnsi="Tahoma"/>
-          <w:sz w:val="28"/>
-          <w:szCs w:val="28"/>
-        </w:rPr>
-        <w:t xml:space="preserve">Los desinfectantes tradicionales como el cloro y los hipocloritos son agentes reconocidos por su efectiva actividad biosida. El cloro es un gas amarillo - verdoso sumamente tóxico y altamente soluble en agua. </w:t>
-      </w:r>
-    </w:p>
-    <w:p>
-      <w:pPr>
-        <w:pStyle w:val="Normal"/>
-        <w:spacing w:lineRule="auto" w:line="240" w:beforeAutospacing="1" w:afterAutospacing="1"/>
-        <w:jc w:val="both"/>
-        <w:rPr>
-          <w:rFonts w:ascii="Tahoma" w:hAnsi="Tahoma" w:eastAsia="Times New Roman" w:cs="Tahoma"/>
-          <w:b/>
-          <w:bCs/>
-          <w:sz w:val="28"/>
-          <w:szCs w:val="28"/>
-        </w:rPr>
-      </w:pPr>
-      <w:r>
-        <w:rPr>
-          <w:rFonts w:eastAsia="Times New Roman" w:cs="Tahoma" w:ascii="Tahoma" w:hAnsi="Tahoma"/>
-          <w:b/>
-          <w:bCs/>
-          <w:sz w:val="28"/>
-          <w:szCs w:val="28"/>
-        </w:rPr>
-        <w:t>8.4.2. Características que debe reunir un desinfectante</w:t>
-      </w:r>
-    </w:p>
-    <w:p>
-      <w:pPr>
-        <w:pStyle w:val="Normal"/>
-        <w:spacing w:lineRule="auto" w:line="240" w:beforeAutospacing="1" w:afterAutospacing="1"/>
-        <w:jc w:val="both"/>
-        <w:rPr>
-          <w:rFonts w:ascii="Tahoma" w:hAnsi="Tahoma" w:eastAsia="Times New Roman" w:cs="Tahoma"/>
-          <w:sz w:val="28"/>
-          <w:szCs w:val="28"/>
-        </w:rPr>
-      </w:pPr>
-      <w:r>
-        <w:rPr>
-          <w:rFonts w:eastAsia="Times New Roman" w:cs="Tahoma" w:ascii="Tahoma" w:hAnsi="Tahoma"/>
-          <w:sz w:val="28"/>
-          <w:szCs w:val="28"/>
-        </w:rPr>
-        <w:t xml:space="preserve">•  </w:t>
-      </w:r>
-      <w:r>
-        <w:rPr>
-          <w:rFonts w:eastAsia="Times New Roman" w:cs="Tahoma" w:ascii="Tahoma" w:hAnsi="Tahoma"/>
-          <w:sz w:val="28"/>
-          <w:szCs w:val="28"/>
-        </w:rPr>
-        <w:t>Debe ser una biosida no selectiva, que actúe contra Bacterias, Esporas, Virus y Hongos.</w:t>
-      </w:r>
-    </w:p>
-    <w:p>
-      <w:pPr>
-        <w:pStyle w:val="Normal"/>
-        <w:spacing w:lineRule="auto" w:line="240" w:beforeAutospacing="1" w:afterAutospacing="1"/>
-        <w:jc w:val="both"/>
-        <w:rPr>
-          <w:rFonts w:ascii="Tahoma" w:hAnsi="Tahoma" w:eastAsia="Times New Roman" w:cs="Tahoma"/>
-          <w:sz w:val="28"/>
-          <w:szCs w:val="28"/>
-        </w:rPr>
-      </w:pPr>
-      <w:r>
-        <w:rPr>
-          <w:rFonts w:eastAsia="Times New Roman" w:cs="Tahoma" w:ascii="Tahoma" w:hAnsi="Tahoma"/>
-          <w:sz w:val="28"/>
-          <w:szCs w:val="28"/>
-        </w:rPr>
-        <w:t xml:space="preserve">•  </w:t>
-      </w:r>
-      <w:r>
-        <w:rPr>
-          <w:rFonts w:eastAsia="Times New Roman" w:cs="Tahoma" w:ascii="Tahoma" w:hAnsi="Tahoma"/>
-          <w:sz w:val="28"/>
-          <w:szCs w:val="28"/>
-        </w:rPr>
-        <w:t>No debe crear resistencia con el uso prolongado.</w:t>
-      </w:r>
-    </w:p>
-    <w:p>
-      <w:pPr>
-        <w:pStyle w:val="Normal"/>
-        <w:spacing w:lineRule="auto" w:line="240" w:beforeAutospacing="1" w:afterAutospacing="1"/>
-        <w:jc w:val="both"/>
-        <w:rPr>
-          <w:rFonts w:ascii="Tahoma" w:hAnsi="Tahoma" w:eastAsia="Times New Roman" w:cs="Tahoma"/>
-          <w:sz w:val="28"/>
-          <w:szCs w:val="28"/>
-        </w:rPr>
-      </w:pPr>
-      <w:r>
-        <w:rPr>
-          <w:rFonts w:eastAsia="Times New Roman" w:cs="Tahoma" w:ascii="Tahoma" w:hAnsi="Tahoma"/>
-          <w:sz w:val="28"/>
-          <w:szCs w:val="28"/>
-        </w:rPr>
-        <w:t xml:space="preserve">•  </w:t>
-      </w:r>
-      <w:r>
-        <w:rPr>
-          <w:rFonts w:eastAsia="Times New Roman" w:cs="Tahoma" w:ascii="Tahoma" w:hAnsi="Tahoma"/>
-          <w:sz w:val="28"/>
-          <w:szCs w:val="28"/>
-        </w:rPr>
-        <w:t>Debe ser un desinfectante para todo propósito.</w:t>
-      </w:r>
-    </w:p>
-    <w:p>
-      <w:pPr>
-        <w:pStyle w:val="Normal"/>
-        <w:spacing w:lineRule="auto" w:line="240" w:beforeAutospacing="1" w:afterAutospacing="1"/>
-        <w:jc w:val="both"/>
-        <w:rPr>
-          <w:rFonts w:ascii="Tahoma" w:hAnsi="Tahoma" w:eastAsia="Times New Roman" w:cs="Tahoma"/>
-          <w:sz w:val="28"/>
-          <w:szCs w:val="28"/>
-        </w:rPr>
-      </w:pPr>
-      <w:r>
-        <w:rPr>
-          <w:rFonts w:eastAsia="Times New Roman" w:cs="Tahoma" w:ascii="Tahoma" w:hAnsi="Tahoma"/>
-          <w:sz w:val="28"/>
-          <w:szCs w:val="28"/>
-        </w:rPr>
-        <w:t xml:space="preserve">•  </w:t>
-      </w:r>
-      <w:r>
-        <w:rPr>
-          <w:rFonts w:eastAsia="Times New Roman" w:cs="Tahoma" w:ascii="Tahoma" w:hAnsi="Tahoma"/>
-          <w:sz w:val="28"/>
-          <w:szCs w:val="28"/>
-        </w:rPr>
-        <w:t>Debe ser estable en solución aun a temperaturas elevadas para producir una actividad residual más persistente.</w:t>
-      </w:r>
-    </w:p>
-    <w:p>
-      <w:pPr>
-        <w:pStyle w:val="Normal"/>
-        <w:spacing w:lineRule="auto" w:line="240" w:beforeAutospacing="1" w:afterAutospacing="1"/>
-        <w:jc w:val="both"/>
-        <w:rPr>
-          <w:rFonts w:ascii="Tahoma" w:hAnsi="Tahoma" w:eastAsia="Times New Roman" w:cs="Tahoma"/>
-          <w:sz w:val="28"/>
-          <w:szCs w:val="28"/>
-        </w:rPr>
-      </w:pPr>
-      <w:r>
-        <w:rPr>
-          <w:rFonts w:eastAsia="Times New Roman" w:cs="Tahoma" w:ascii="Tahoma" w:hAnsi="Tahoma"/>
-          <w:sz w:val="28"/>
-          <w:szCs w:val="28"/>
-        </w:rPr>
-        <w:t xml:space="preserve">•  </w:t>
-      </w:r>
-      <w:r>
-        <w:rPr>
-          <w:rFonts w:eastAsia="Times New Roman" w:cs="Tahoma" w:ascii="Tahoma" w:hAnsi="Tahoma"/>
-          <w:sz w:val="28"/>
-          <w:szCs w:val="28"/>
-        </w:rPr>
-        <w:t>Debe ser seguro de manipular y usar.</w:t>
-      </w:r>
-    </w:p>
-    <w:p>
-      <w:pPr>
-        <w:pStyle w:val="Normal"/>
-        <w:spacing w:lineRule="auto" w:line="240" w:beforeAutospacing="1" w:afterAutospacing="1"/>
-        <w:jc w:val="both"/>
-        <w:rPr>
-          <w:rFonts w:ascii="Tahoma" w:hAnsi="Tahoma" w:eastAsia="Times New Roman" w:cs="Tahoma"/>
-          <w:sz w:val="28"/>
-          <w:szCs w:val="28"/>
-        </w:rPr>
-      </w:pPr>
-      <w:r>
-        <w:rPr>
-          <w:rFonts w:eastAsia="Times New Roman" w:cs="Tahoma" w:ascii="Tahoma" w:hAnsi="Tahoma"/>
-          <w:sz w:val="28"/>
-          <w:szCs w:val="28"/>
-        </w:rPr>
-        <w:t xml:space="preserve">•  </w:t>
-      </w:r>
-      <w:r>
-        <w:rPr>
-          <w:rFonts w:eastAsia="Times New Roman" w:cs="Tahoma" w:ascii="Tahoma" w:hAnsi="Tahoma"/>
-          <w:sz w:val="28"/>
-          <w:szCs w:val="28"/>
-        </w:rPr>
-        <w:t>No debe alterar los caracteres organolépticos de los alimentos.</w:t>
-      </w:r>
-    </w:p>
-    <w:p>
-      <w:pPr>
-        <w:pStyle w:val="Normal"/>
-        <w:spacing w:lineRule="auto" w:line="240" w:beforeAutospacing="1" w:afterAutospacing="1"/>
-        <w:jc w:val="both"/>
-        <w:rPr>
-          <w:rFonts w:ascii="Tahoma" w:hAnsi="Tahoma" w:eastAsia="Times New Roman" w:cs="Tahoma"/>
-          <w:sz w:val="28"/>
-          <w:szCs w:val="28"/>
-        </w:rPr>
-      </w:pPr>
-      <w:r>
-        <w:rPr>
-          <w:rFonts w:eastAsia="Times New Roman" w:cs="Tahoma" w:ascii="Tahoma" w:hAnsi="Tahoma"/>
-          <w:sz w:val="28"/>
-          <w:szCs w:val="28"/>
-        </w:rPr>
-        <w:t xml:space="preserve">•  </w:t>
-      </w:r>
-      <w:r>
-        <w:rPr>
-          <w:rFonts w:eastAsia="Times New Roman" w:cs="Tahoma" w:ascii="Tahoma" w:hAnsi="Tahoma"/>
-          <w:sz w:val="28"/>
-          <w:szCs w:val="28"/>
-        </w:rPr>
-        <w:t>Debe tener una buena relación costo-performance.</w:t>
-      </w:r>
-    </w:p>
-    <w:p>
-      <w:pPr>
-        <w:pStyle w:val="Normal"/>
-        <w:spacing w:lineRule="auto" w:line="240" w:beforeAutospacing="1" w:afterAutospacing="1"/>
-        <w:jc w:val="both"/>
-        <w:rPr>
-          <w:rFonts w:ascii="Tahoma" w:hAnsi="Tahoma" w:eastAsia="Times New Roman" w:cs="Tahoma"/>
-          <w:sz w:val="28"/>
-          <w:szCs w:val="28"/>
-        </w:rPr>
-      </w:pPr>
-      <w:r>
-        <w:rPr>
-          <w:rFonts w:eastAsia="Times New Roman" w:cs="Tahoma" w:ascii="Tahoma" w:hAnsi="Tahoma"/>
-          <w:sz w:val="28"/>
-          <w:szCs w:val="28"/>
-        </w:rPr>
-        <w:t xml:space="preserve">•  </w:t>
-      </w:r>
-      <w:r>
-        <w:rPr>
-          <w:rFonts w:eastAsia="Times New Roman" w:cs="Tahoma" w:ascii="Tahoma" w:hAnsi="Tahoma"/>
-          <w:sz w:val="28"/>
-          <w:szCs w:val="28"/>
-        </w:rPr>
-        <w:t>No debe ser corrosivo para equipos, instalaciones, etc.</w:t>
-      </w:r>
-    </w:p>
-    <w:p>
-      <w:pPr>
-        <w:pStyle w:val="Normal"/>
-        <w:spacing w:lineRule="auto" w:line="240" w:beforeAutospacing="1" w:afterAutospacing="1"/>
-        <w:jc w:val="both"/>
-        <w:rPr>
-          <w:rFonts w:ascii="Tahoma" w:hAnsi="Tahoma" w:eastAsia="Times New Roman" w:cs="Tahoma"/>
-          <w:sz w:val="28"/>
-          <w:szCs w:val="28"/>
-        </w:rPr>
-      </w:pPr>
-      <w:r>
-        <w:rPr>
-          <w:rFonts w:eastAsia="Times New Roman" w:cs="Tahoma" w:ascii="Tahoma" w:hAnsi="Tahoma"/>
-          <w:sz w:val="28"/>
-          <w:szCs w:val="28"/>
-        </w:rPr>
-        <w:t xml:space="preserve">•  </w:t>
-      </w:r>
-      <w:r>
-        <w:rPr>
-          <w:rFonts w:eastAsia="Times New Roman" w:cs="Tahoma" w:ascii="Tahoma" w:hAnsi="Tahoma"/>
-          <w:sz w:val="28"/>
-          <w:szCs w:val="28"/>
-        </w:rPr>
-        <w:t>Debe ser seguro para la naturaleza, esto es, debe ser realmente biodegradable.</w:t>
-      </w:r>
-    </w:p>
-    <w:p>
-      <w:pPr>
-        <w:pStyle w:val="Normal"/>
-        <w:spacing w:lineRule="auto" w:line="240" w:beforeAutospacing="1" w:afterAutospacing="1"/>
-        <w:jc w:val="both"/>
-        <w:rPr>
-          <w:rFonts w:ascii="Tahoma" w:hAnsi="Tahoma" w:eastAsia="Times New Roman" w:cs="Tahoma"/>
-          <w:sz w:val="28"/>
-          <w:szCs w:val="28"/>
-        </w:rPr>
-      </w:pPr>
-      <w:r>
-        <w:rPr>
-          <w:rFonts w:eastAsia="Times New Roman" w:cs="Tahoma" w:ascii="Tahoma" w:hAnsi="Tahoma"/>
-          <w:sz w:val="28"/>
-          <w:szCs w:val="28"/>
-        </w:rPr>
-        <w:t xml:space="preserve">•  </w:t>
-      </w:r>
-      <w:r>
-        <w:rPr>
-          <w:rFonts w:eastAsia="Times New Roman" w:cs="Tahoma" w:ascii="Tahoma" w:hAnsi="Tahoma"/>
-          <w:sz w:val="28"/>
-          <w:szCs w:val="28"/>
-        </w:rPr>
-        <w:t>Debe tener buena estabilidad de almacenamiento.</w:t>
-      </w:r>
-    </w:p>
-    <w:p>
-      <w:pPr>
-        <w:pStyle w:val="Normal"/>
-        <w:spacing w:lineRule="auto" w:line="240" w:beforeAutospacing="1" w:afterAutospacing="1"/>
-        <w:jc w:val="both"/>
-        <w:rPr>
-          <w:rFonts w:ascii="Tahoma" w:hAnsi="Tahoma" w:eastAsia="Times New Roman" w:cs="Tahoma"/>
-          <w:sz w:val="28"/>
-          <w:szCs w:val="28"/>
-        </w:rPr>
-      </w:pPr>
-      <w:r>
-        <w:rPr>
-          <w:rFonts w:eastAsia="Times New Roman" w:cs="Tahoma" w:ascii="Tahoma" w:hAnsi="Tahoma"/>
-          <w:b/>
-          <w:bCs/>
-          <w:sz w:val="28"/>
-          <w:szCs w:val="28"/>
-        </w:rPr>
-        <w:t>8.4.3. Listado de Insumos químicos utilizados en los procesos de Limpieza y desinfección.</w:t>
-      </w:r>
-    </w:p>
-    <w:p>
-      <w:pPr>
-        <w:pStyle w:val="Normal"/>
-        <w:spacing w:lineRule="auto" w:line="240" w:beforeAutospacing="1" w:afterAutospacing="1"/>
-        <w:jc w:val="both"/>
-        <w:rPr>
-          <w:rFonts w:ascii="Tahoma" w:hAnsi="Tahoma" w:eastAsia="Times New Roman" w:cs="Tahoma"/>
-          <w:sz w:val="28"/>
-          <w:szCs w:val="28"/>
-        </w:rPr>
-      </w:pPr>
-      <w:r>
-        <w:rPr>
-          <w:rFonts w:eastAsia="Times New Roman" w:cs="Tahoma" w:ascii="Tahoma" w:hAnsi="Tahoma"/>
-          <w:sz w:val="28"/>
-          <w:szCs w:val="28"/>
-        </w:rPr>
-        <w:t>A continuación, mencionaremos algunos de los jabones y desinfectantes que se utilizan en el establecimiento de comercio, medidas de protección y su forma de preparación:</w:t>
-      </w:r>
-    </w:p>
-    <w:p>
-      <w:pPr>
-        <w:pStyle w:val="Normal"/>
-        <w:spacing w:lineRule="auto" w:line="240" w:beforeAutospacing="1" w:afterAutospacing="1"/>
-        <w:jc w:val="both"/>
-        <w:rPr>
-          <w:rFonts w:ascii="Tahoma" w:hAnsi="Tahoma" w:eastAsia="Times New Roman" w:cs="Tahoma"/>
-          <w:sz w:val="28"/>
-          <w:szCs w:val="28"/>
-        </w:rPr>
-      </w:pPr>
-      <w:r>
-        <w:rPr>
-          <w:rFonts w:eastAsia="Times New Roman" w:cs="Tahoma" w:ascii="Tahoma" w:hAnsi="Tahoma"/>
-          <w:sz w:val="28"/>
-          <w:szCs w:val="28"/>
-        </w:rPr>
-        <w:t>${Anexo 2}</w:t>
-      </w:r>
-    </w:p>
-    <w:p>
-      <w:pPr>
-        <w:pStyle w:val="Normal"/>
-        <w:spacing w:lineRule="auto" w:line="240" w:beforeAutospacing="1" w:afterAutospacing="1"/>
-        <w:jc w:val="both"/>
-        <w:rPr>
-          <w:rFonts w:ascii="Tahoma" w:hAnsi="Tahoma" w:eastAsia="Times New Roman" w:cs="Tahoma"/>
-          <w:sz w:val="28"/>
-          <w:szCs w:val="28"/>
-        </w:rPr>
-      </w:pPr>
-      <w:r>
-        <w:rPr>
-          <w:rFonts w:eastAsia="Times New Roman" w:cs="Tahoma" w:ascii="Tahoma" w:hAnsi="Tahoma"/>
-          <w:sz w:val="28"/>
-          <w:szCs w:val="28"/>
-        </w:rPr>
-        <w:t xml:space="preserve">Para el uso de cada uno de estos agentes químicos es indispensable el uso de guantes de caucho y tapa bocas. </w:t>
-      </w:r>
-    </w:p>
-    <w:p>
-      <w:pPr>
-        <w:pStyle w:val="Normal"/>
-        <w:spacing w:lineRule="auto" w:line="240" w:beforeAutospacing="1" w:afterAutospacing="1"/>
-        <w:jc w:val="both"/>
-        <w:rPr>
-          <w:rFonts w:ascii="Tahoma" w:hAnsi="Tahoma" w:eastAsia="Times New Roman" w:cs="Tahoma"/>
-          <w:b/>
-          <w:bCs/>
-          <w:sz w:val="28"/>
-          <w:szCs w:val="28"/>
-        </w:rPr>
-      </w:pPr>
-      <w:r>
-        <w:rPr>
-          <w:rFonts w:eastAsia="Times New Roman" w:cs="Tahoma" w:ascii="Tahoma" w:hAnsi="Tahoma"/>
-          <w:b/>
-          <w:bCs/>
-          <w:sz w:val="28"/>
-          <w:szCs w:val="28"/>
-        </w:rPr>
-        <w:t>8.5. CONOGRAMA ANUAL DE ROTACIÓN DE DESINFECTANTES:</w:t>
-      </w:r>
-    </w:p>
-    <w:p>
-      <w:pPr>
-        <w:pStyle w:val="Normal"/>
-        <w:spacing w:lineRule="auto" w:line="240" w:beforeAutospacing="1" w:afterAutospacing="1"/>
-        <w:jc w:val="both"/>
-        <w:rPr>
-          <w:rFonts w:ascii="Tahoma" w:hAnsi="Tahoma" w:eastAsia="Times New Roman" w:cs="Tahoma"/>
-          <w:sz w:val="28"/>
-          <w:szCs w:val="28"/>
-        </w:rPr>
-      </w:pPr>
-      <w:r>
-        <w:rPr>
-          <w:rFonts w:eastAsia="Times New Roman" w:cs="Tahoma" w:ascii="Tahoma" w:hAnsi="Tahoma"/>
-          <w:sz w:val="28"/>
-          <w:szCs w:val="28"/>
-        </w:rPr>
-        <w:t>${Anexo 3}</w:t>
+        <w:t>3}</w:t>
       </w:r>
     </w:p>
     <w:p>
@@ -6108,9 +6108,9 @@
             <wp:wrapThrough wrapText="bothSides">
               <wp:wrapPolygon edited="0">
                 <wp:start x="-1" y="0"/>
-                <wp:lineTo x="-1" y="21544"/>
-                <wp:lineTo x="21521" y="21544"/>
-                <wp:lineTo x="21521" y="0"/>
+                <wp:lineTo x="-1" y="21542"/>
+                <wp:lineTo x="21520" y="21542"/>
+                <wp:lineTo x="21520" y="0"/>
                 <wp:lineTo x="-1" y="0"/>
               </wp:wrapPolygon>
             </wp:wrapThrough>
@@ -6232,30 +6232,30 @@
             <wp:effectExtent l="0" t="0" r="0" b="0"/>
             <wp:wrapThrough wrapText="bothSides">
               <wp:wrapPolygon edited="0">
-                <wp:start x="9733" y="0"/>
-                <wp:lineTo x="4381" y="271"/>
-                <wp:lineTo x="3722" y="2788"/>
-                <wp:lineTo x="3994" y="3672"/>
-                <wp:lineTo x="1008" y="4421"/>
-                <wp:lineTo x="349" y="5168"/>
-                <wp:lineTo x="426" y="8161"/>
-                <wp:lineTo x="3413" y="11698"/>
-                <wp:lineTo x="3877" y="11698"/>
-                <wp:lineTo x="2559" y="15507"/>
-                <wp:lineTo x="-38" y="15507"/>
-                <wp:lineTo x="-38" y="21016"/>
-                <wp:lineTo x="21444" y="21016"/>
+                <wp:start x="9695" y="0"/>
+                <wp:lineTo x="4304" y="271"/>
+                <wp:lineTo x="3645" y="2720"/>
+                <wp:lineTo x="3916" y="3604"/>
+                <wp:lineTo x="969" y="4352"/>
+                <wp:lineTo x="310" y="5101"/>
+                <wp:lineTo x="349" y="8093"/>
+                <wp:lineTo x="3373" y="11698"/>
+                <wp:lineTo x="3800" y="11698"/>
+                <wp:lineTo x="2482" y="15439"/>
+                <wp:lineTo x="-38" y="15439"/>
+                <wp:lineTo x="-38" y="20881"/>
+                <wp:lineTo x="21444" y="20881"/>
                 <wp:lineTo x="21444" y="17412"/>
-                <wp:lineTo x="19078" y="15507"/>
+                <wp:lineTo x="19078" y="15439"/>
                 <wp:lineTo x="17604" y="11698"/>
                 <wp:lineTo x="18264" y="11698"/>
-                <wp:lineTo x="21057" y="8434"/>
+                <wp:lineTo x="21057" y="8366"/>
                 <wp:lineTo x="21173" y="6324"/>
-                <wp:lineTo x="19699" y="4421"/>
-                <wp:lineTo x="17760" y="3060"/>
+                <wp:lineTo x="19699" y="4352"/>
+                <wp:lineTo x="17760" y="2992"/>
                 <wp:lineTo x="17217" y="1700"/>
                 <wp:lineTo x="16170" y="0"/>
-                <wp:lineTo x="9733" y="0"/>
+                <wp:lineTo x="9695" y="0"/>
               </wp:wrapPolygon>
             </wp:wrapThrough>
             <wp:docPr id="17" name="Imagen 37" descr="Control de plagas, fumigaciones, desratizaciones. Control de termitas."/>
@@ -8866,8 +8866,8 @@
               <wp:wrapPolygon edited="0">
                 <wp:start x="0" y="0"/>
                 <wp:lineTo x="0" y="21296"/>
-                <wp:lineTo x="21516" y="21296"/>
-                <wp:lineTo x="21516" y="0"/>
+                <wp:lineTo x="21514" y="21296"/>
+                <wp:lineTo x="21514" y="0"/>
                 <wp:lineTo x="0" y="0"/>
               </wp:wrapPolygon>
             </wp:wrapThrough>
@@ -12020,13 +12020,13 @@
                 <wp:lineTo x="6578" y="21385"/>
                 <wp:lineTo x="16018" y="20051"/>
                 <wp:lineTo x="16446" y="18713"/>
-                <wp:lineTo x="13722" y="17108"/>
+                <wp:lineTo x="13720" y="17108"/>
                 <wp:lineTo x="15875" y="13367"/>
                 <wp:lineTo x="16018" y="12832"/>
                 <wp:lineTo x="21451" y="8288"/>
                 <wp:lineTo x="21451" y="6148"/>
                 <wp:lineTo x="13298" y="3740"/>
-                <wp:lineTo x="8289" y="267"/>
+                <wp:lineTo x="8287" y="267"/>
                 <wp:lineTo x="7289" y="0"/>
                 <wp:lineTo x="5577" y="0"/>
               </wp:wrapPolygon>
@@ -16070,8 +16070,8 @@
           <w:szCs w:val="28"/>
         </w:rPr>
       </w:pPr>
-      <w:bookmarkStart w:id="2" w:name="_heading=h.834mpdqacelq"/>
-      <w:bookmarkStart w:id="3" w:name="_heading=h.ili4cj405s1l"/>
+      <w:bookmarkStart w:id="2" w:name="_heading=h.ili4cj405s1l"/>
+      <w:bookmarkStart w:id="3" w:name="_heading=h.834mpdqacelq"/>
       <w:bookmarkEnd w:id="2"/>
       <w:bookmarkEnd w:id="3"/>
       <w:r>
@@ -17333,11 +17333,11 @@
             <wp:effectExtent l="0" t="0" r="0" b="0"/>
             <wp:wrapThrough wrapText="bothSides">
               <wp:wrapPolygon edited="0">
-                <wp:start x="-48" y="0"/>
-                <wp:lineTo x="-48" y="21270"/>
-                <wp:lineTo x="21484" y="21270"/>
+                <wp:start x="-65" y="0"/>
+                <wp:lineTo x="-65" y="21250"/>
+                <wp:lineTo x="21484" y="21250"/>
                 <wp:lineTo x="21484" y="0"/>
-                <wp:lineTo x="-48" y="0"/>
+                <wp:lineTo x="-65" y="0"/>
               </wp:wrapPolygon>
             </wp:wrapThrough>
             <wp:docPr id="28" name="Imagen9" descr="Resultado de imagen para ESTADO DE SALUD"/>
@@ -19780,7 +19780,7 @@
         </w:r>
         <w:r>
           <w:rPr/>
-          <w:t>9</w:t>
+          <w:t>22</w:t>
         </w:r>
         <w:r>
           <w:rPr/>
@@ -19844,7 +19844,7 @@
         </w:r>
         <w:r>
           <w:rPr/>
-          <w:t>9</w:t>
+          <w:t>22</w:t>
         </w:r>
         <w:r>
           <w:rPr/>
@@ -27794,15 +27794,15 @@
       <w:szCs w:val="72"/>
     </w:rPr>
   </w:style>
-  <w:style w:type="paragraph" w:styleId="Cabeceraypie">
-    <w:name w:val="Cabecera y pie"/>
+  <w:style w:type="paragraph" w:styleId="Cabeceraypieuser">
+    <w:name w:val="Cabecera y pie (user)"/>
     <w:basedOn w:val="Normal"/>
     <w:qFormat/>
     <w:pPr/>
     <w:rPr/>
   </w:style>
-  <w:style w:type="paragraph" w:styleId="Cabeceraypieuser">
-    <w:name w:val="Cabecera y pie (user)"/>
+  <w:style w:type="paragraph" w:styleId="Cabeceraypie">
+    <w:name w:val="Cabecera y pie"/>
     <w:basedOn w:val="Normal"/>
     <w:qFormat/>
     <w:pPr/>
@@ -29269,8 +29269,8 @@
       <w:lang w:eastAsia="es-CO"/>
     </w:rPr>
   </w:style>
-  <w:style w:type="numbering" w:styleId="Ningunalista" w:default="1">
-    <w:name w:val="Ninguna lista"/>
+  <w:style w:type="numbering" w:styleId="Ningunalistauser" w:default="1">
+    <w:name w:val="Ninguna lista (user)"/>
     <w:uiPriority w:val="99"/>
     <w:semiHidden/>
     <w:unhideWhenUsed/>

</xml_diff>

<commit_message>
generacion de documento al 80%
</commit_message>
<xml_diff>
--- a/storage/plantillas/planDeSaneamientoBasico/Plantilla.docx
+++ b/storage/plantillas/planDeSaneamientoBasico/Plantilla.docx
@@ -2259,7 +2259,7 @@
           <w:szCs w:val="20"/>
         </w:rPr>
         <w:drawing>
-          <wp:anchor behindDoc="0" distT="0" distB="0" distL="114300" distR="114300" simplePos="0" locked="0" layoutInCell="0" allowOverlap="1" relativeHeight="24">
+          <wp:anchor behindDoc="0" distT="0" distB="0" distL="114300" distR="114300" simplePos="0" locked="0" layoutInCell="0" allowOverlap="1" relativeHeight="284">
             <wp:simplePos x="0" y="0"/>
             <wp:positionH relativeFrom="margin">
               <wp:posOffset>967740</wp:posOffset>
@@ -2278,7 +2278,7 @@
                 <wp:lineTo x="-7" y="0"/>
               </wp:wrapPolygon>
             </wp:wrapThrough>
-            <wp:docPr id="1" name="Imagen 58" descr=""/>
+            <wp:docPr id="1" name="Imagen 58"/>
             <wp:cNvGraphicFramePr>
               <a:graphicFrameLocks xmlns:a="http://schemas.openxmlformats.org/drawingml/2006/main" noChangeAspect="1"/>
             </wp:cNvGraphicFramePr>
@@ -2286,7 +2286,7 @@
               <a:graphicData uri="http://schemas.openxmlformats.org/drawingml/2006/picture">
                 <pic:pic xmlns:pic="http://schemas.openxmlformats.org/drawingml/2006/picture">
                   <pic:nvPicPr>
-                    <pic:cNvPr id="1" name="Imagen 58" descr=""/>
+                    <pic:cNvPr id="1" name="Imagen 58"/>
                     <pic:cNvPicPr>
                       <a:picLocks noChangeAspect="1" noChangeArrowheads="1"/>
                     </pic:cNvPicPr>
@@ -4744,23 +4744,7 @@
           <w:sz w:val="28"/>
           <w:szCs w:val="28"/>
         </w:rPr>
-        <w:t>${Anexo</w:t>
-      </w:r>
-      <w:r>
-        <w:rPr>
-          <w:rFonts w:eastAsia="Times New Roman" w:cs="Tahoma" w:ascii="Tahoma" w:hAnsi="Tahoma"/>
-          <w:sz w:val="28"/>
-          <w:szCs w:val="28"/>
-        </w:rPr>
-        <w:t>_</w:t>
-      </w:r>
-      <w:r>
-        <w:rPr>
-          <w:rFonts w:eastAsia="Times New Roman" w:cs="Tahoma" w:ascii="Tahoma" w:hAnsi="Tahoma"/>
-          <w:sz w:val="28"/>
-          <w:szCs w:val="28"/>
-        </w:rPr>
-        <w:t>3}</w:t>
+        <w:t>${Anexo_3}</w:t>
       </w:r>
     </w:p>
     <w:p>
@@ -4819,7 +4803,7 @@
         <mc:AlternateContent>
           <mc:Choice Requires="wps">
             <w:drawing>
-              <wp:anchor behindDoc="0" distT="62230" distB="115570" distL="62230" distR="115570" simplePos="0" locked="0" layoutInCell="1" allowOverlap="1" relativeHeight="25" wp14:anchorId="5EC666E2">
+              <wp:anchor behindDoc="0" distT="62230" distB="115570" distL="62230" distR="115570" simplePos="0" locked="0" layoutInCell="1" allowOverlap="1" relativeHeight="285" wp14:anchorId="5EC666E2">
                 <wp:simplePos x="0" y="0"/>
                 <wp:positionH relativeFrom="column">
                   <wp:posOffset>3582670</wp:posOffset>
@@ -4991,7 +4975,7 @@
           <wp:inline distT="0" distB="0" distL="0" distR="0">
             <wp:extent cx="1370965" cy="1445895"/>
             <wp:effectExtent l="0" t="0" r="0" b="0"/>
-            <wp:docPr id="6" name="Picture 3" descr=""/>
+            <wp:docPr id="6" name="Picture 3"/>
             <wp:cNvGraphicFramePr>
               <a:graphicFrameLocks xmlns:a="http://schemas.openxmlformats.org/drawingml/2006/main" noChangeAspect="1"/>
             </wp:cNvGraphicFramePr>
@@ -4999,7 +4983,7 @@
               <a:graphicData uri="http://schemas.openxmlformats.org/drawingml/2006/picture">
                 <pic:pic xmlns:pic="http://schemas.openxmlformats.org/drawingml/2006/picture">
                   <pic:nvPicPr>
-                    <pic:cNvPr id="6" name="Picture 3" descr=""/>
+                    <pic:cNvPr id="6" name="Picture 3"/>
                     <pic:cNvPicPr>
                       <a:picLocks noChangeAspect="1" noChangeArrowheads="1"/>
                     </pic:cNvPicPr>
@@ -5032,7 +5016,7 @@
           <wp:inline distT="0" distB="0" distL="0" distR="0">
             <wp:extent cx="1503045" cy="1414145"/>
             <wp:effectExtent l="0" t="0" r="0" b="0"/>
-            <wp:docPr id="7" name="Picture 4" descr=""/>
+            <wp:docPr id="7" name="Picture 4"/>
             <wp:cNvGraphicFramePr>
               <a:graphicFrameLocks xmlns:a="http://schemas.openxmlformats.org/drawingml/2006/main" noChangeAspect="1"/>
             </wp:cNvGraphicFramePr>
@@ -5040,7 +5024,7 @@
               <a:graphicData uri="http://schemas.openxmlformats.org/drawingml/2006/picture">
                 <pic:pic xmlns:pic="http://schemas.openxmlformats.org/drawingml/2006/picture">
                   <pic:nvPicPr>
-                    <pic:cNvPr id="7" name="Picture 4" descr=""/>
+                    <pic:cNvPr id="7" name="Picture 4"/>
                     <pic:cNvPicPr>
                       <a:picLocks noChangeAspect="1" noChangeArrowheads="1"/>
                     </pic:cNvPicPr>
@@ -5073,7 +5057,7 @@
           <wp:inline distT="0" distB="0" distL="0" distR="0">
             <wp:extent cx="1149985" cy="861060"/>
             <wp:effectExtent l="0" t="0" r="0" b="0"/>
-            <wp:docPr id="8" name="Picture 5" descr=""/>
+            <wp:docPr id="8" name="Picture 5"/>
             <wp:cNvGraphicFramePr>
               <a:graphicFrameLocks xmlns:a="http://schemas.openxmlformats.org/drawingml/2006/main" noChangeAspect="1"/>
             </wp:cNvGraphicFramePr>
@@ -5081,7 +5065,7 @@
               <a:graphicData uri="http://schemas.openxmlformats.org/drawingml/2006/picture">
                 <pic:pic xmlns:pic="http://schemas.openxmlformats.org/drawingml/2006/picture">
                   <pic:nvPicPr>
-                    <pic:cNvPr id="8" name="Picture 5" descr=""/>
+                    <pic:cNvPr id="8" name="Picture 5"/>
                     <pic:cNvPicPr>
                       <a:picLocks noChangeAspect="1" noChangeArrowheads="1"/>
                     </pic:cNvPicPr>
@@ -5296,7 +5280,7 @@
           <wp:inline distT="0" distB="0" distL="0" distR="0">
             <wp:extent cx="792480" cy="1212215"/>
             <wp:effectExtent l="0" t="0" r="0" b="0"/>
-            <wp:docPr id="12" name="Imagen3" descr=""/>
+            <wp:docPr id="12" name="Imagen3"/>
             <wp:cNvGraphicFramePr>
               <a:graphicFrameLocks xmlns:a="http://schemas.openxmlformats.org/drawingml/2006/main" noChangeAspect="1"/>
             </wp:cNvGraphicFramePr>
@@ -5304,7 +5288,7 @@
               <a:graphicData uri="http://schemas.openxmlformats.org/drawingml/2006/picture">
                 <pic:pic xmlns:pic="http://schemas.openxmlformats.org/drawingml/2006/picture">
                   <pic:nvPicPr>
-                    <pic:cNvPr id="12" name="Imagen3" descr=""/>
+                    <pic:cNvPr id="12" name="Imagen3"/>
                     <pic:cNvPicPr>
                       <a:picLocks noChangeAspect="1" noChangeArrowheads="1"/>
                     </pic:cNvPicPr>
@@ -6095,7 +6079,7 @@
           <w:sz w:val="28"/>
         </w:rPr>
         <w:drawing>
-          <wp:anchor behindDoc="0" distT="0" distB="0" distL="114300" distR="114300" simplePos="0" locked="0" layoutInCell="0" allowOverlap="1" relativeHeight="26">
+          <wp:anchor behindDoc="0" distT="0" distB="0" distL="114300" distR="114300" simplePos="0" locked="0" layoutInCell="0" allowOverlap="1" relativeHeight="286">
             <wp:simplePos x="0" y="0"/>
             <wp:positionH relativeFrom="margin">
               <wp:posOffset>-521335</wp:posOffset>
@@ -6109,12 +6093,12 @@
               <wp:wrapPolygon edited="0">
                 <wp:start x="-1" y="0"/>
                 <wp:lineTo x="-1" y="21542"/>
-                <wp:lineTo x="21520" y="21542"/>
-                <wp:lineTo x="21520" y="0"/>
+                <wp:lineTo x="21517" y="21542"/>
+                <wp:lineTo x="21517" y="0"/>
                 <wp:lineTo x="-1" y="0"/>
               </wp:wrapPolygon>
             </wp:wrapThrough>
-            <wp:docPr id="16" name="Imagen 36" descr=""/>
+            <wp:docPr id="16" name="Imagen 36"/>
             <wp:cNvGraphicFramePr>
               <a:graphicFrameLocks xmlns:a="http://schemas.openxmlformats.org/drawingml/2006/main" noChangeAspect="1"/>
             </wp:cNvGraphicFramePr>
@@ -6122,7 +6106,7 @@
               <a:graphicData uri="http://schemas.openxmlformats.org/drawingml/2006/picture">
                 <pic:pic xmlns:pic="http://schemas.openxmlformats.org/drawingml/2006/picture">
                   <pic:nvPicPr>
-                    <pic:cNvPr id="16" name="Imagen 36" descr=""/>
+                    <pic:cNvPr id="16" name="Imagen 36"/>
                     <pic:cNvPicPr>
                       <a:picLocks noChangeAspect="1" noChangeArrowheads="1"/>
                     </pic:cNvPicPr>
@@ -6220,7 +6204,7 @@
       </w:pPr>
       <w:r>
         <w:drawing>
-          <wp:anchor behindDoc="0" distT="0" distB="0" distL="114300" distR="114300" simplePos="0" locked="0" layoutInCell="0" allowOverlap="1" relativeHeight="29">
+          <wp:anchor behindDoc="0" distT="0" distB="0" distL="114300" distR="114300" simplePos="0" locked="0" layoutInCell="0" allowOverlap="1" relativeHeight="289">
             <wp:simplePos x="0" y="0"/>
             <wp:positionH relativeFrom="margin">
               <wp:posOffset>192405</wp:posOffset>
@@ -6232,30 +6216,30 @@
             <wp:effectExtent l="0" t="0" r="0" b="0"/>
             <wp:wrapThrough wrapText="bothSides">
               <wp:wrapPolygon edited="0">
-                <wp:start x="9695" y="0"/>
-                <wp:lineTo x="4304" y="271"/>
-                <wp:lineTo x="3645" y="2720"/>
-                <wp:lineTo x="3916" y="3604"/>
-                <wp:lineTo x="969" y="4352"/>
-                <wp:lineTo x="310" y="5101"/>
-                <wp:lineTo x="349" y="8093"/>
-                <wp:lineTo x="3373" y="11698"/>
-                <wp:lineTo x="3800" y="11698"/>
-                <wp:lineTo x="2482" y="15439"/>
-                <wp:lineTo x="-38" y="15439"/>
-                <wp:lineTo x="-38" y="20881"/>
-                <wp:lineTo x="21444" y="20881"/>
+                <wp:start x="9578" y="0"/>
+                <wp:lineTo x="4188" y="271"/>
+                <wp:lineTo x="3529" y="2652"/>
+                <wp:lineTo x="3800" y="3468"/>
+                <wp:lineTo x="853" y="4216"/>
+                <wp:lineTo x="194" y="4965"/>
+                <wp:lineTo x="232" y="8025"/>
+                <wp:lineTo x="3257" y="11698"/>
+                <wp:lineTo x="3722" y="11698"/>
+                <wp:lineTo x="2404" y="15304"/>
+                <wp:lineTo x="-38" y="15304"/>
+                <wp:lineTo x="-38" y="20609"/>
+                <wp:lineTo x="21444" y="20609"/>
                 <wp:lineTo x="21444" y="17412"/>
-                <wp:lineTo x="19078" y="15439"/>
+                <wp:lineTo x="19078" y="15304"/>
                 <wp:lineTo x="17604" y="11698"/>
                 <wp:lineTo x="18264" y="11698"/>
-                <wp:lineTo x="21057" y="8366"/>
+                <wp:lineTo x="21057" y="8229"/>
                 <wp:lineTo x="21173" y="6324"/>
-                <wp:lineTo x="19699" y="4352"/>
-                <wp:lineTo x="17760" y="2992"/>
+                <wp:lineTo x="19699" y="4216"/>
+                <wp:lineTo x="17760" y="2855"/>
                 <wp:lineTo x="17217" y="1700"/>
                 <wp:lineTo x="16170" y="0"/>
-                <wp:lineTo x="9695" y="0"/>
+                <wp:lineTo x="9578" y="0"/>
               </wp:wrapPolygon>
             </wp:wrapThrough>
             <wp:docPr id="17" name="Imagen 37" descr="Control de plagas, fumigaciones, desratizaciones. Control de termitas."/>
@@ -8852,7 +8836,7 @@
       </w:pPr>
       <w:r>
         <w:drawing>
-          <wp:anchor behindDoc="0" distT="0" distB="0" distL="114300" distR="114300" simplePos="0" locked="0" layoutInCell="0" allowOverlap="1" relativeHeight="28">
+          <wp:anchor behindDoc="0" distT="0" distB="0" distL="114300" distR="114300" simplePos="0" locked="0" layoutInCell="0" allowOverlap="1" relativeHeight="288">
             <wp:simplePos x="0" y="0"/>
             <wp:positionH relativeFrom="column">
               <wp:posOffset>-226695</wp:posOffset>
@@ -8866,12 +8850,12 @@
               <wp:wrapPolygon edited="0">
                 <wp:start x="0" y="0"/>
                 <wp:lineTo x="0" y="21296"/>
-                <wp:lineTo x="21514" y="21296"/>
-                <wp:lineTo x="21514" y="0"/>
+                <wp:lineTo x="21512" y="21296"/>
+                <wp:lineTo x="21512" y="0"/>
                 <wp:lineTo x="0" y="0"/>
               </wp:wrapPolygon>
             </wp:wrapThrough>
-            <wp:docPr id="19" name="Imagen 21514" descr=""/>
+            <wp:docPr id="19" name="Imagen 21514"/>
             <wp:cNvGraphicFramePr>
               <a:graphicFrameLocks xmlns:a="http://schemas.openxmlformats.org/drawingml/2006/main" noChangeAspect="1"/>
             </wp:cNvGraphicFramePr>
@@ -8879,7 +8863,7 @@
               <a:graphicData uri="http://schemas.openxmlformats.org/drawingml/2006/picture">
                 <pic:pic xmlns:pic="http://schemas.openxmlformats.org/drawingml/2006/picture">
                   <pic:nvPicPr>
-                    <pic:cNvPr id="19" name="Imagen 21514" descr=""/>
+                    <pic:cNvPr id="19" name="Imagen 21514"/>
                     <pic:cNvPicPr>
                       <a:picLocks noChangeAspect="1" noChangeArrowheads="1"/>
                     </pic:cNvPicPr>
@@ -11012,7 +10996,7 @@
         <w:gridCol w:w="2244"/>
         <w:gridCol w:w="1891"/>
         <w:gridCol w:w="3856"/>
-        <w:gridCol w:w="836"/>
+        <w:gridCol w:w="837"/>
       </w:tblGrid>
       <w:tr>
         <w:trPr/>
@@ -11111,7 +11095,7 @@
         </w:tc>
         <w:tc>
           <w:tcPr>
-            <w:tcW w:w="836" w:type="dxa"/>
+            <w:tcW w:w="837" w:type="dxa"/>
             <w:tcBorders>
               <w:top w:val="nil"/>
               <w:left w:val="nil"/>
@@ -11237,7 +11221,7 @@
         </w:tc>
         <w:tc>
           <w:tcPr>
-            <w:tcW w:w="836" w:type="dxa"/>
+            <w:tcW w:w="837" w:type="dxa"/>
             <w:tcBorders/>
             <w:shd w:color="auto" w:fill="262626" w:themeFill="text1" w:themeFillTint="d9" w:val="clear"/>
           </w:tcPr>
@@ -11353,7 +11337,7 @@
         </w:tc>
         <w:tc>
           <w:tcPr>
-            <w:tcW w:w="836" w:type="dxa"/>
+            <w:tcW w:w="837" w:type="dxa"/>
             <w:tcBorders/>
             <w:shd w:color="auto" w:fill="FFFFFF" w:themeFill="background1" w:val="clear"/>
           </w:tcPr>
@@ -11469,7 +11453,7 @@
         </w:tc>
         <w:tc>
           <w:tcPr>
-            <w:tcW w:w="836" w:type="dxa"/>
+            <w:tcW w:w="837" w:type="dxa"/>
             <w:tcBorders/>
             <w:shd w:color="auto" w:fill="538135" w:themeFill="accent6" w:themeFillShade="bf" w:val="clear"/>
           </w:tcPr>
@@ -11996,7 +11980,7 @@
           <w:szCs w:val="106"/>
         </w:rPr>
         <w:drawing>
-          <wp:anchor behindDoc="0" distT="0" distB="0" distL="114300" distR="114300" simplePos="0" locked="0" layoutInCell="0" allowOverlap="1" relativeHeight="30">
+          <wp:anchor behindDoc="0" distT="0" distB="0" distL="114300" distR="114300" simplePos="0" locked="0" layoutInCell="0" allowOverlap="1" relativeHeight="290">
             <wp:simplePos x="0" y="0"/>
             <wp:positionH relativeFrom="column">
               <wp:posOffset>1327150</wp:posOffset>
@@ -12026,12 +12010,12 @@
                 <wp:lineTo x="21451" y="8288"/>
                 <wp:lineTo x="21451" y="6148"/>
                 <wp:lineTo x="13298" y="3740"/>
-                <wp:lineTo x="8287" y="267"/>
+                <wp:lineTo x="8282" y="267"/>
                 <wp:lineTo x="7289" y="0"/>
                 <wp:lineTo x="5577" y="0"/>
               </wp:wrapPolygon>
             </wp:wrapThrough>
-            <wp:docPr id="20" name="Imagen 21504" descr=""/>
+            <wp:docPr id="20" name="Imagen 21504"/>
             <wp:cNvGraphicFramePr>
               <a:graphicFrameLocks xmlns:a="http://schemas.openxmlformats.org/drawingml/2006/main" noChangeAspect="1"/>
             </wp:cNvGraphicFramePr>
@@ -12039,7 +12023,7 @@
               <a:graphicData uri="http://schemas.openxmlformats.org/drawingml/2006/picture">
                 <pic:pic xmlns:pic="http://schemas.openxmlformats.org/drawingml/2006/picture">
                   <pic:nvPicPr>
-                    <pic:cNvPr id="20" name="Imagen 21504" descr=""/>
+                    <pic:cNvPr id="20" name="Imagen 21504"/>
                     <pic:cNvPicPr>
                       <a:picLocks noChangeAspect="1" noChangeArrowheads="1"/>
                     </pic:cNvPicPr>
@@ -15277,7 +15261,7 @@
           <wp:inline distT="0" distB="0" distL="0" distR="0">
             <wp:extent cx="5572125" cy="1524000"/>
             <wp:effectExtent l="0" t="0" r="0" b="0"/>
-            <wp:docPr id="21" name="image6.png" descr=""/>
+            <wp:docPr id="21" name="image6.png"/>
             <wp:cNvGraphicFramePr>
               <a:graphicFrameLocks xmlns:a="http://schemas.openxmlformats.org/drawingml/2006/main" noChangeAspect="1"/>
             </wp:cNvGraphicFramePr>
@@ -15285,7 +15269,7 @@
               <a:graphicData uri="http://schemas.openxmlformats.org/drawingml/2006/picture">
                 <pic:pic xmlns:pic="http://schemas.openxmlformats.org/drawingml/2006/picture">
                   <pic:nvPicPr>
-                    <pic:cNvPr id="21" name="image6.png" descr=""/>
+                    <pic:cNvPr id="21" name="image6.png"/>
                     <pic:cNvPicPr>
                       <a:picLocks noChangeAspect="1" noChangeArrowheads="1"/>
                     </pic:cNvPicPr>
@@ -15537,7 +15521,7 @@
           <wp:inline distT="0" distB="0" distL="0" distR="0">
             <wp:extent cx="5610225" cy="1952625"/>
             <wp:effectExtent l="0" t="0" r="0" b="0"/>
-            <wp:docPr id="23" name="image3.png" descr=""/>
+            <wp:docPr id="23" name="image3.png"/>
             <wp:cNvGraphicFramePr>
               <a:graphicFrameLocks xmlns:a="http://schemas.openxmlformats.org/drawingml/2006/main" noChangeAspect="1"/>
             </wp:cNvGraphicFramePr>
@@ -15545,7 +15529,7 @@
               <a:graphicData uri="http://schemas.openxmlformats.org/drawingml/2006/picture">
                 <pic:pic xmlns:pic="http://schemas.openxmlformats.org/drawingml/2006/picture">
                   <pic:nvPicPr>
-                    <pic:cNvPr id="23" name="image3.png" descr=""/>
+                    <pic:cNvPr id="23" name="image3.png"/>
                     <pic:cNvPicPr>
                       <a:picLocks noChangeAspect="1" noChangeArrowheads="1"/>
                     </pic:cNvPicPr>
@@ -17321,7 +17305,7 @@
           <w:szCs w:val="88"/>
         </w:rPr>
         <w:drawing>
-          <wp:anchor behindDoc="0" distT="0" distB="0" distL="114300" distR="114300" simplePos="0" locked="0" layoutInCell="0" allowOverlap="1" relativeHeight="27">
+          <wp:anchor behindDoc="0" distT="0" distB="0" distL="114300" distR="114300" simplePos="0" locked="0" layoutInCell="0" allowOverlap="1" relativeHeight="287">
             <wp:simplePos x="0" y="0"/>
             <wp:positionH relativeFrom="margin">
               <wp:align>center</wp:align>
@@ -17333,11 +17317,11 @@
             <wp:effectExtent l="0" t="0" r="0" b="0"/>
             <wp:wrapThrough wrapText="bothSides">
               <wp:wrapPolygon edited="0">
-                <wp:start x="-65" y="0"/>
-                <wp:lineTo x="-65" y="21250"/>
-                <wp:lineTo x="21484" y="21250"/>
+                <wp:start x="-98" y="0"/>
+                <wp:lineTo x="-98" y="21208"/>
+                <wp:lineTo x="21484" y="21208"/>
                 <wp:lineTo x="21484" y="0"/>
-                <wp:lineTo x="-65" y="0"/>
+                <wp:lineTo x="-98" y="0"/>
               </wp:wrapPolygon>
             </wp:wrapThrough>
             <wp:docPr id="28" name="Imagen9" descr="Resultado de imagen para ESTADO DE SALUD"/>
@@ -19348,7 +19332,7 @@
           <wp:inline distT="0" distB="0" distL="0" distR="0">
             <wp:extent cx="6595745" cy="7520940"/>
             <wp:effectExtent l="0" t="0" r="0" b="0"/>
-            <wp:docPr id="30" name="Imagen 4" descr=""/>
+            <wp:docPr id="30" name="Imagen 4"/>
             <wp:cNvGraphicFramePr>
               <a:graphicFrameLocks xmlns:a="http://schemas.openxmlformats.org/drawingml/2006/main" noChangeAspect="1"/>
             </wp:cNvGraphicFramePr>
@@ -19356,7 +19340,7 @@
               <a:graphicData uri="http://schemas.openxmlformats.org/drawingml/2006/picture">
                 <pic:pic xmlns:pic="http://schemas.openxmlformats.org/drawingml/2006/picture">
                   <pic:nvPicPr>
-                    <pic:cNvPr id="30" name="Imagen 4" descr=""/>
+                    <pic:cNvPr id="30" name="Imagen 4"/>
                     <pic:cNvPicPr>
                       <a:picLocks noChangeAspect="1" noChangeArrowheads="1"/>
                     </pic:cNvPicPr>
@@ -19725,7 +19709,7 @@
       <w:footerReference w:type="first" r:id="rId66"/>
       <w:type w:val="nextPage"/>
       <w:pgSz w:w="12240" w:h="15840"/>
-      <w:pgMar w:left="1701" w:right="1701" w:gutter="0" w:header="170" w:top="1417" w:footer="170" w:bottom="1417"/>
+      <w:pgMar w:left="1701" w:right="1701" w:gutter="0" w:header="170" w:top="3432" w:footer="170" w:bottom="1839"/>
       <w:pgNumType w:start="1" w:fmt="decimal"/>
       <w:formProt w:val="false"/>
       <w:textDirection w:val="lrTb"/>
@@ -19751,63 +19735,133 @@
 
 <file path=word/footer2.xml><?xml version="1.0" encoding="utf-8"?>
 <w:ftr xmlns:o="urn:schemas-microsoft-com:office:office" xmlns:r="http://schemas.openxmlformats.org/officeDocument/2006/relationships" xmlns:v="urn:schemas-microsoft-com:vml" xmlns:w="http://schemas.openxmlformats.org/wordprocessingml/2006/main" xmlns:w10="urn:schemas-microsoft-com:office:word" xmlns:wp="http://schemas.openxmlformats.org/drawingml/2006/wordprocessingDrawing" xmlns:pic="http://schemas.openxmlformats.org/drawingml/2006/picture" xmlns:wps="http://schemas.microsoft.com/office/word/2010/wordprocessingShape" xmlns:wpg="http://schemas.microsoft.com/office/word/2010/wordprocessingGroup" xmlns:mc="http://schemas.openxmlformats.org/markup-compatibility/2006" xmlns:wp14="http://schemas.microsoft.com/office/word/2010/wordprocessingDrawing" xmlns:w14="http://schemas.microsoft.com/office/word/2010/wordml" xmlns:w15="http://schemas.microsoft.com/office/word/2012/wordml" mc:Ignorable="w14 wp14 w15">
-  <w:sdt>
-    <w:sdtPr>
-      <w:docPartObj>
-        <w:docPartGallery w:val="Page Numbers (Bottom of Page)"/>
-        <w:docPartUnique w:val="true"/>
-      </w:docPartObj>
-      <w:id w:val="305129450"/>
-    </w:sdtPr>
-    <w:sdtContent>
-      <w:p>
-        <w:pPr>
-          <w:pStyle w:val="Footer"/>
-          <w:jc w:val="center"/>
-          <w:rPr/>
-        </w:pPr>
-        <w:r>
-          <w:rPr/>
-          <w:fldChar w:fldCharType="begin"/>
-        </w:r>
-        <w:r>
-          <w:rPr/>
-          <w:instrText xml:space="preserve"> PAGE </w:instrText>
-        </w:r>
-        <w:r>
-          <w:rPr/>
-          <w:fldChar w:fldCharType="separate"/>
-        </w:r>
-        <w:r>
-          <w:rPr/>
-          <w:t>22</w:t>
-        </w:r>
-        <w:r>
-          <w:rPr/>
-          <w:fldChar w:fldCharType="end"/>
-        </w:r>
-      </w:p>
-    </w:sdtContent>
-  </w:sdt>
+  <w:tbl>
+    <w:tblPr>
+      <w:tblW w:w="8850" w:type="dxa"/>
+      <w:jc w:val="left"/>
+      <w:tblInd w:w="55" w:type="dxa"/>
+      <w:tblLayout w:type="fixed"/>
+      <w:tblCellMar>
+        <w:top w:w="55" w:type="dxa"/>
+        <w:left w:w="55" w:type="dxa"/>
+        <w:bottom w:w="55" w:type="dxa"/>
+        <w:right w:w="55" w:type="dxa"/>
+      </w:tblCellMar>
+    </w:tblPr>
+    <w:tblGrid>
+      <w:gridCol w:w="6967"/>
+      <w:gridCol w:w="1883"/>
+    </w:tblGrid>
+    <w:tr>
+      <w:trPr>
+        <w:trHeight w:val="845" w:hRule="atLeast"/>
+      </w:trPr>
+      <w:tc>
+        <w:tcPr>
+          <w:tcW w:w="6967" w:type="dxa"/>
+          <w:tcBorders>
+            <w:top w:val="single" w:sz="4" w:space="0" w:color="000000"/>
+            <w:left w:val="single" w:sz="4" w:space="0" w:color="000000"/>
+            <w:bottom w:val="single" w:sz="4" w:space="0" w:color="000000"/>
+          </w:tcBorders>
+        </w:tcPr>
+        <w:p>
+          <w:pPr>
+            <w:pStyle w:val="Contenidodelatablauser"/>
+            <w:rPr>
+              <w:sz w:val="14"/>
+              <w:szCs w:val="14"/>
+              <w:lang w:val="en-US"/>
+            </w:rPr>
+          </w:pPr>
+          <w:r>
+            <w:rPr>
+              <w:sz w:val="14"/>
+              <w:szCs w:val="14"/>
+              <w:lang w:val="en-US"/>
+            </w:rPr>
+            <w:t>Documento de uso exclusivo de: ${Nombre de la empresa}</w:t>
+          </w:r>
+        </w:p>
+        <w:p>
+          <w:pPr>
+            <w:pStyle w:val="Contenidodelatablauser"/>
+            <w:spacing w:before="0" w:after="200"/>
+            <w:jc w:val="center"/>
+            <w:rPr>
+              <w:sz w:val="14"/>
+              <w:szCs w:val="14"/>
+              <w:lang w:val="en-US"/>
+            </w:rPr>
+          </w:pPr>
+          <w:r>
+            <w:rPr>
+              <w:sz w:val="14"/>
+              <w:szCs w:val="14"/>
+              <w:lang w:val="en-US"/>
+            </w:rPr>
+            <w:t>ELABORADO POR SOCIEDAD COLOMBIANA DE INGENIEROS DE ALIMENTOS MAIL:</w:t>
+            <w:br/>
+          </w:r>
+          <w:hyperlink r:id="rId1">
+            <w:r>
+              <w:rPr>
+                <w:rStyle w:val="Hyperlink"/>
+                <w:sz w:val="14"/>
+                <w:szCs w:val="14"/>
+                <w:lang w:val="en-US"/>
+              </w:rPr>
+              <w:t>GYC.CONSULTORESEINGENIEROS@GMAIL.COM</w:t>
+            </w:r>
+          </w:hyperlink>
+          <w:r>
+            <w:rPr>
+              <w:sz w:val="14"/>
+              <w:szCs w:val="14"/>
+              <w:lang w:val="en-US"/>
+            </w:rPr>
+            <w:t xml:space="preserve"> CEL: 3504764764. BOGOTA - COLOMBIA</w:t>
+          </w:r>
+        </w:p>
+      </w:tc>
+      <w:tc>
+        <w:tcPr>
+          <w:tcW w:w="1883" w:type="dxa"/>
+          <w:tcBorders>
+            <w:top w:val="single" w:sz="4" w:space="0" w:color="000000"/>
+            <w:bottom w:val="single" w:sz="4" w:space="0" w:color="000000"/>
+            <w:right w:val="single" w:sz="4" w:space="0" w:color="000000"/>
+          </w:tcBorders>
+        </w:tcPr>
+        <w:p>
+          <w:pPr>
+            <w:pStyle w:val="Contenidodelatablauser"/>
+            <w:spacing w:before="0" w:after="200"/>
+            <w:rPr>
+              <w:sz w:val="18"/>
+              <w:szCs w:val="18"/>
+              <w:lang w:val="en-US"/>
+            </w:rPr>
+          </w:pPr>
+          <w:r>
+            <w:rPr>
+              <w:sz w:val="18"/>
+              <w:szCs w:val="18"/>
+              <w:lang w:val="en-US"/>
+            </w:rPr>
+            <w:t>${HEADER_LOGO_RIGHT}</w:t>
+          </w:r>
+        </w:p>
+      </w:tc>
+    </w:tr>
+  </w:tbl>
   <w:p>
     <w:pPr>
-      <w:pStyle w:val="Normal"/>
-      <w:spacing w:lineRule="auto" w:line="259" w:before="0" w:after="160"/>
-      <w:jc w:val="center"/>
-      <w:rPr>
-        <w:b/>
-        <w:color w:val="FF0000"/>
-        <w:sz w:val="20"/>
-        <w:szCs w:val="20"/>
-      </w:rPr>
+      <w:pStyle w:val="Footer"/>
+      <w:rPr/>
     </w:pPr>
     <w:r>
-      <w:rPr>
-        <w:b/>
-        <w:color w:val="FF0000"/>
-        <w:sz w:val="20"/>
-        <w:szCs w:val="20"/>
-      </w:rPr>
+      <w:rPr/>
     </w:r>
   </w:p>
 </w:ftr>
@@ -19815,63 +19869,133 @@
 
 <file path=word/footer3.xml><?xml version="1.0" encoding="utf-8"?>
 <w:ftr xmlns:o="urn:schemas-microsoft-com:office:office" xmlns:r="http://schemas.openxmlformats.org/officeDocument/2006/relationships" xmlns:v="urn:schemas-microsoft-com:vml" xmlns:w="http://schemas.openxmlformats.org/wordprocessingml/2006/main" xmlns:w10="urn:schemas-microsoft-com:office:word" xmlns:wp="http://schemas.openxmlformats.org/drawingml/2006/wordprocessingDrawing" xmlns:pic="http://schemas.openxmlformats.org/drawingml/2006/picture" xmlns:wps="http://schemas.microsoft.com/office/word/2010/wordprocessingShape" xmlns:wpg="http://schemas.microsoft.com/office/word/2010/wordprocessingGroup" xmlns:mc="http://schemas.openxmlformats.org/markup-compatibility/2006" xmlns:wp14="http://schemas.microsoft.com/office/word/2010/wordprocessingDrawing" xmlns:w14="http://schemas.microsoft.com/office/word/2010/wordml" xmlns:w15="http://schemas.microsoft.com/office/word/2012/wordml" mc:Ignorable="w14 wp14 w15">
-  <w:sdt>
-    <w:sdtPr>
-      <w:docPartObj>
-        <w:docPartGallery w:val="Page Numbers (Bottom of Page)"/>
-        <w:docPartUnique w:val="true"/>
-      </w:docPartObj>
-      <w:id w:val="305129450"/>
-    </w:sdtPr>
-    <w:sdtContent>
-      <w:p>
-        <w:pPr>
-          <w:pStyle w:val="Footer"/>
-          <w:jc w:val="center"/>
-          <w:rPr/>
-        </w:pPr>
-        <w:r>
-          <w:rPr/>
-          <w:fldChar w:fldCharType="begin"/>
-        </w:r>
-        <w:r>
-          <w:rPr/>
-          <w:instrText xml:space="preserve"> PAGE </w:instrText>
-        </w:r>
-        <w:r>
-          <w:rPr/>
-          <w:fldChar w:fldCharType="separate"/>
-        </w:r>
-        <w:r>
-          <w:rPr/>
-          <w:t>22</w:t>
-        </w:r>
-        <w:r>
-          <w:rPr/>
-          <w:fldChar w:fldCharType="end"/>
-        </w:r>
-      </w:p>
-    </w:sdtContent>
-  </w:sdt>
+  <w:tbl>
+    <w:tblPr>
+      <w:tblW w:w="8850" w:type="dxa"/>
+      <w:jc w:val="left"/>
+      <w:tblInd w:w="55" w:type="dxa"/>
+      <w:tblLayout w:type="fixed"/>
+      <w:tblCellMar>
+        <w:top w:w="55" w:type="dxa"/>
+        <w:left w:w="55" w:type="dxa"/>
+        <w:bottom w:w="55" w:type="dxa"/>
+        <w:right w:w="55" w:type="dxa"/>
+      </w:tblCellMar>
+    </w:tblPr>
+    <w:tblGrid>
+      <w:gridCol w:w="6967"/>
+      <w:gridCol w:w="1883"/>
+    </w:tblGrid>
+    <w:tr>
+      <w:trPr>
+        <w:trHeight w:val="845" w:hRule="atLeast"/>
+      </w:trPr>
+      <w:tc>
+        <w:tcPr>
+          <w:tcW w:w="6967" w:type="dxa"/>
+          <w:tcBorders>
+            <w:top w:val="single" w:sz="4" w:space="0" w:color="000000"/>
+            <w:left w:val="single" w:sz="4" w:space="0" w:color="000000"/>
+            <w:bottom w:val="single" w:sz="4" w:space="0" w:color="000000"/>
+          </w:tcBorders>
+        </w:tcPr>
+        <w:p>
+          <w:pPr>
+            <w:pStyle w:val="Contenidodelatablauser"/>
+            <w:rPr>
+              <w:sz w:val="14"/>
+              <w:szCs w:val="14"/>
+              <w:lang w:val="en-US"/>
+            </w:rPr>
+          </w:pPr>
+          <w:r>
+            <w:rPr>
+              <w:sz w:val="14"/>
+              <w:szCs w:val="14"/>
+              <w:lang w:val="en-US"/>
+            </w:rPr>
+            <w:t>Documento de uso exclusivo de: ${Nombre de la empresa}</w:t>
+          </w:r>
+        </w:p>
+        <w:p>
+          <w:pPr>
+            <w:pStyle w:val="Contenidodelatablauser"/>
+            <w:spacing w:before="0" w:after="200"/>
+            <w:jc w:val="center"/>
+            <w:rPr>
+              <w:sz w:val="14"/>
+              <w:szCs w:val="14"/>
+              <w:lang w:val="en-US"/>
+            </w:rPr>
+          </w:pPr>
+          <w:r>
+            <w:rPr>
+              <w:sz w:val="14"/>
+              <w:szCs w:val="14"/>
+              <w:lang w:val="en-US"/>
+            </w:rPr>
+            <w:t>ELABORADO POR SOCIEDAD COLOMBIANA DE INGENIEROS DE ALIMENTOS MAIL:</w:t>
+            <w:br/>
+          </w:r>
+          <w:hyperlink r:id="rId1">
+            <w:r>
+              <w:rPr>
+                <w:rStyle w:val="Hyperlink"/>
+                <w:sz w:val="14"/>
+                <w:szCs w:val="14"/>
+                <w:lang w:val="en-US"/>
+              </w:rPr>
+              <w:t>GYC.CONSULTORESEINGENIEROS@GMAIL.COM</w:t>
+            </w:r>
+          </w:hyperlink>
+          <w:r>
+            <w:rPr>
+              <w:sz w:val="14"/>
+              <w:szCs w:val="14"/>
+              <w:lang w:val="en-US"/>
+            </w:rPr>
+            <w:t xml:space="preserve"> CEL: 3504764764. BOGOTA - COLOMBIA</w:t>
+          </w:r>
+        </w:p>
+      </w:tc>
+      <w:tc>
+        <w:tcPr>
+          <w:tcW w:w="1883" w:type="dxa"/>
+          <w:tcBorders>
+            <w:top w:val="single" w:sz="4" w:space="0" w:color="000000"/>
+            <w:bottom w:val="single" w:sz="4" w:space="0" w:color="000000"/>
+            <w:right w:val="single" w:sz="4" w:space="0" w:color="000000"/>
+          </w:tcBorders>
+        </w:tcPr>
+        <w:p>
+          <w:pPr>
+            <w:pStyle w:val="Contenidodelatablauser"/>
+            <w:spacing w:before="0" w:after="200"/>
+            <w:rPr>
+              <w:sz w:val="18"/>
+              <w:szCs w:val="18"/>
+              <w:lang w:val="en-US"/>
+            </w:rPr>
+          </w:pPr>
+          <w:r>
+            <w:rPr>
+              <w:sz w:val="18"/>
+              <w:szCs w:val="18"/>
+              <w:lang w:val="en-US"/>
+            </w:rPr>
+            <w:t>${HEADER_LOGO_RIGHT}</w:t>
+          </w:r>
+        </w:p>
+      </w:tc>
+    </w:tr>
+  </w:tbl>
   <w:p>
     <w:pPr>
-      <w:pStyle w:val="Normal"/>
-      <w:spacing w:lineRule="auto" w:line="259" w:before="0" w:after="160"/>
-      <w:jc w:val="center"/>
-      <w:rPr>
-        <w:b/>
-        <w:color w:val="FF0000"/>
-        <w:sz w:val="20"/>
-        <w:szCs w:val="20"/>
-      </w:rPr>
+      <w:pStyle w:val="Footer"/>
+      <w:rPr/>
     </w:pPr>
     <w:r>
-      <w:rPr>
-        <w:b/>
-        <w:color w:val="FF0000"/>
-        <w:sz w:val="20"/>
-        <w:szCs w:val="20"/>
-      </w:rPr>
+      <w:rPr/>
     </w:r>
   </w:p>
 </w:ftr>
@@ -19913,7 +20037,7 @@
       <w:gridCol w:w="2385"/>
       <w:gridCol w:w="1894"/>
       <w:gridCol w:w="1930"/>
-      <w:gridCol w:w="2653"/>
+      <w:gridCol w:w="2654"/>
     </w:tblGrid>
     <w:tr>
       <w:trPr>
@@ -19921,7 +20045,7 @@
       </w:trPr>
       <w:tc>
         <w:tcPr>
-          <w:tcW w:w="8862" w:type="dxa"/>
+          <w:tcW w:w="8863" w:type="dxa"/>
           <w:gridSpan w:val="4"/>
           <w:tcBorders>
             <w:top w:val="single" w:sz="4" w:space="0" w:color="000000"/>
@@ -20056,7 +20180,7 @@
               <wp:inline distT="0" distB="0" distL="0" distR="0">
                 <wp:extent cx="1371600" cy="837565"/>
                 <wp:effectExtent l="0" t="0" r="0" b="0"/>
-                <wp:docPr id="31" name="image4.png" descr=""/>
+                <wp:docPr id="31" name="image4.png"/>
                 <wp:cNvGraphicFramePr>
                   <a:graphicFrameLocks xmlns:a="http://schemas.openxmlformats.org/drawingml/2006/main" noChangeAspect="1"/>
                 </wp:cNvGraphicFramePr>
@@ -20064,7 +20188,7 @@
                   <a:graphicData uri="http://schemas.openxmlformats.org/drawingml/2006/picture">
                     <pic:pic xmlns:pic="http://schemas.openxmlformats.org/drawingml/2006/picture">
                       <pic:nvPicPr>
-                        <pic:cNvPr id="31" name="image4.png" descr=""/>
+                        <pic:cNvPr id="31" name="image4.png"/>
                         <pic:cNvPicPr>
                           <a:picLocks noChangeAspect="1" noChangeArrowheads="1"/>
                         </pic:cNvPicPr>
@@ -20663,7 +20787,7 @@
       </w:tc>
       <w:tc>
         <w:tcPr>
-          <w:tcW w:w="2653" w:type="dxa"/>
+          <w:tcW w:w="2654" w:type="dxa"/>
           <w:tcBorders>
             <w:top w:val="single" w:sz="4" w:space="0" w:color="000000"/>
             <w:left w:val="single" w:sz="4" w:space="0" w:color="000000"/>
@@ -20847,7 +20971,7 @@
       </w:tc>
       <w:tc>
         <w:tcPr>
-          <w:tcW w:w="2653" w:type="dxa"/>
+          <w:tcW w:w="2654" w:type="dxa"/>
           <w:tcBorders>
             <w:top w:val="single" w:sz="4" w:space="0" w:color="000000"/>
             <w:left w:val="single" w:sz="4" w:space="0" w:color="000000"/>
@@ -21007,7 +21131,7 @@
       </w:tc>
       <w:tc>
         <w:tcPr>
-          <w:tcW w:w="2653" w:type="dxa"/>
+          <w:tcW w:w="2654" w:type="dxa"/>
           <w:tcBorders>
             <w:top w:val="single" w:sz="4" w:space="0" w:color="000000"/>
             <w:left w:val="single" w:sz="4" w:space="0" w:color="000000"/>
@@ -21075,7 +21199,7 @@
               <w:b/>
               <w:color w:val="000000"/>
             </w:rPr>
-            <w:t>81</w:t>
+            <w:t>86</w:t>
           </w:r>
           <w:r>
             <w:rPr>
@@ -21114,185 +21238,296 @@
 <w:hdr xmlns:o="urn:schemas-microsoft-com:office:office" xmlns:r="http://schemas.openxmlformats.org/officeDocument/2006/relationships" xmlns:v="urn:schemas-microsoft-com:vml" xmlns:w="http://schemas.openxmlformats.org/wordprocessingml/2006/main" xmlns:w10="urn:schemas-microsoft-com:office:word" xmlns:wp="http://schemas.openxmlformats.org/drawingml/2006/wordprocessingDrawing" xmlns:pic="http://schemas.openxmlformats.org/drawingml/2006/picture" xmlns:wps="http://schemas.microsoft.com/office/word/2010/wordprocessingShape" xmlns:wpg="http://schemas.microsoft.com/office/word/2010/wordprocessingGroup" xmlns:mc="http://schemas.openxmlformats.org/markup-compatibility/2006" xmlns:wp14="http://schemas.microsoft.com/office/word/2010/wordprocessingDrawing" xmlns:w14="http://schemas.microsoft.com/office/word/2010/wordml" xmlns:w15="http://schemas.microsoft.com/office/word/2012/wordml" mc:Ignorable="w14 wp14 w15">
   <w:tbl>
     <w:tblPr>
-      <w:tblW w:w="8620" w:type="dxa"/>
+      <w:tblW w:w="8836" w:type="dxa"/>
       <w:jc w:val="left"/>
-      <w:tblInd w:w="0" w:type="dxa"/>
+      <w:tblInd w:w="55" w:type="dxa"/>
       <w:tblLayout w:type="fixed"/>
       <w:tblCellMar>
-        <w:top w:w="0" w:type="dxa"/>
-        <w:left w:w="108" w:type="dxa"/>
-        <w:bottom w:w="0" w:type="dxa"/>
-        <w:right w:w="108" w:type="dxa"/>
+        <w:top w:w="55" w:type="dxa"/>
+        <w:left w:w="55" w:type="dxa"/>
+        <w:bottom w:w="55" w:type="dxa"/>
+        <w:right w:w="55" w:type="dxa"/>
       </w:tblCellMar>
-      <w:tblLook w:firstRow="1" w:noVBand="1" w:lastRow="0" w:firstColumn="1" w:lastColumn="0" w:noHBand="0" w:val="04a0"/>
     </w:tblPr>
     <w:tblGrid>
-      <w:gridCol w:w="2160"/>
-      <w:gridCol w:w="2160"/>
-      <w:gridCol w:w="2159"/>
-      <w:gridCol w:w="2140"/>
+      <w:gridCol w:w="1750"/>
+      <w:gridCol w:w="4074"/>
+      <w:gridCol w:w="1364"/>
+      <w:gridCol w:w="11"/>
+      <w:gridCol w:w="1637"/>
     </w:tblGrid>
     <w:tr>
-      <w:trPr/>
+      <w:trPr>
+        <w:trHeight w:val="1132" w:hRule="atLeast"/>
+      </w:trPr>
       <w:tc>
         <w:tcPr>
-          <w:tcW w:w="2160" w:type="dxa"/>
-          <w:tcBorders/>
+          <w:tcW w:w="7199" w:type="dxa"/>
+          <w:gridSpan w:val="4"/>
+          <w:tcBorders>
+            <w:top w:val="single" w:sz="4" w:space="0" w:color="000000"/>
+            <w:left w:val="single" w:sz="4" w:space="0" w:color="000000"/>
+            <w:bottom w:val="single" w:sz="4" w:space="0" w:color="000000"/>
+          </w:tcBorders>
         </w:tcPr>
         <w:p>
           <w:pPr>
-            <w:pStyle w:val="Normal"/>
+            <w:pStyle w:val="Contenidodelatablauser"/>
             <w:spacing w:before="0" w:after="200"/>
             <w:jc w:val="center"/>
-            <w:rPr/>
+            <w:rPr>
+              <w:b/>
+              <w:bCs/>
+            </w:rPr>
+          </w:pPr>
+          <w:r>
+            <w:rPr>
+              <w:b/>
+              <w:bCs/>
+            </w:rPr>
+            <w:t>$</w:t>
+          </w:r>
+          <w:r>
+            <w:rPr>
+              <w:b/>
+              <w:bCs/>
+              <w:lang w:val="en-US"/>
+            </w:rPr>
+            <w:t>{HEADER_TITLE}</w:t>
+          </w:r>
+        </w:p>
+      </w:tc>
+      <w:tc>
+        <w:tcPr>
+          <w:tcW w:w="1637" w:type="dxa"/>
+          <w:tcBorders>
+            <w:top w:val="single" w:sz="4" w:space="0" w:color="000000"/>
+            <w:left w:val="single" w:sz="4" w:space="0" w:color="000000"/>
+            <w:bottom w:val="single" w:sz="4" w:space="0" w:color="000000"/>
+            <w:right w:val="single" w:sz="4" w:space="0" w:color="000000"/>
+          </w:tcBorders>
+        </w:tcPr>
+        <w:p>
+          <w:pPr>
+            <w:pStyle w:val="Contenidodelatablauser"/>
+            <w:spacing w:before="0" w:after="200"/>
+            <w:rPr>
+              <w:sz w:val="20"/>
+              <w:szCs w:val="20"/>
+            </w:rPr>
           </w:pPr>
           <w:r>
             <w:rPr>
               <w:sz w:val="20"/>
+              <w:szCs w:val="20"/>
+              <w:lang w:val="en-US"/>
             </w:rPr>
             <w:t>${HEADER_LOGO_LEFT}</w:t>
           </w:r>
         </w:p>
       </w:tc>
+    </w:tr>
+    <w:tr>
+      <w:trPr>
+        <w:trHeight w:val="1239" w:hRule="atLeast"/>
+      </w:trPr>
       <w:tc>
         <w:tcPr>
-          <w:tcW w:w="4319" w:type="dxa"/>
-          <w:gridSpan w:val="2"/>
-          <w:tcBorders/>
+          <w:tcW w:w="1750" w:type="dxa"/>
+          <w:tcBorders>
+            <w:top w:val="single" w:sz="4" w:space="0" w:color="000000"/>
+            <w:left w:val="single" w:sz="4" w:space="0" w:color="000000"/>
+            <w:bottom w:val="single" w:sz="4" w:space="0" w:color="000000"/>
+          </w:tcBorders>
         </w:tcPr>
         <w:p>
           <w:pPr>
-            <w:pStyle w:val="Normal"/>
+            <w:pStyle w:val="Contenidodelatablauser"/>
             <w:spacing w:before="0" w:after="200"/>
-            <w:jc w:val="center"/>
-            <w:rPr/>
+            <w:rPr>
+              <w:lang w:val="en-US"/>
+            </w:rPr>
           </w:pPr>
           <w:r>
+            <mc:AlternateContent>
+              <mc:Choice Requires="wps">
+                <w:drawing>
+                  <wp:anchor behindDoc="1" distT="635" distB="635" distL="635" distR="635" simplePos="0" locked="0" layoutInCell="1" allowOverlap="1" relativeHeight="109">
+                    <wp:simplePos x="0" y="0"/>
+                    <wp:positionH relativeFrom="column">
+                      <wp:posOffset>1085850</wp:posOffset>
+                    </wp:positionH>
+                    <wp:positionV relativeFrom="paragraph">
+                      <wp:posOffset>339725</wp:posOffset>
+                    </wp:positionV>
+                    <wp:extent cx="2585720" cy="635"/>
+                    <wp:effectExtent l="635" t="635" r="635" b="635"/>
+                    <wp:wrapNone/>
+                    <wp:docPr id="32" name="Línea horizontal 3"/>
+                    <a:graphic xmlns:a="http://schemas.openxmlformats.org/drawingml/2006/main">
+                      <a:graphicData uri="http://schemas.microsoft.com/office/word/2010/wordprocessingShape">
+                        <wps:wsp>
+                          <wps:cNvSpPr/>
+                          <wps:spPr>
+                            <a:xfrm>
+                              <a:off x="0" y="0"/>
+                              <a:ext cx="2585880" cy="720"/>
+                            </a:xfrm>
+                            <a:prstGeom prst="line">
+                              <a:avLst/>
+                            </a:prstGeom>
+                            <a:ln w="0">
+                              <a:solidFill>
+                                <a:srgbClr val="000000"/>
+                              </a:solidFill>
+                            </a:ln>
+                          </wps:spPr>
+                          <wps:style>
+                            <a:lnRef idx="0"/>
+                            <a:fillRef idx="0"/>
+                            <a:effectRef idx="0"/>
+                            <a:fontRef idx="minor"/>
+                          </wps:style>
+                          <wps:bodyPr/>
+                        </wps:wsp>
+                      </a:graphicData>
+                    </a:graphic>
+                  </wp:anchor>
+                </w:drawing>
+              </mc:Choice>
+              <mc:Fallback>
+                <w:pict>
+                  <v:line id="shape_0" from="85.5pt,26.75pt" to="289.05pt,26.75pt" ID="Línea horizontal 3" stroked="t" o:allowincell="t" style="position:absolute">
+                    <v:stroke color="black" joinstyle="round" endcap="flat"/>
+                    <v:fill o:detectmouseclick="t" on="false"/>
+                    <w10:wrap type="none"/>
+                  </v:line>
+                </w:pict>
+              </mc:Fallback>
+            </mc:AlternateContent>
+            <mc:AlternateContent>
+              <mc:Choice Requires="wps">
+                <w:drawing>
+                  <wp:anchor behindDoc="1" distT="0" distB="0" distL="0" distR="0" simplePos="0" locked="0" layoutInCell="1" allowOverlap="1" relativeHeight="281">
+                    <wp:simplePos x="0" y="0"/>
+                    <wp:positionH relativeFrom="column">
+                      <wp:posOffset>1085850</wp:posOffset>
+                    </wp:positionH>
+                    <wp:positionV relativeFrom="paragraph">
+                      <wp:posOffset>340360</wp:posOffset>
+                    </wp:positionV>
+                    <wp:extent cx="2565400" cy="398145"/>
+                    <wp:effectExtent l="0" t="0" r="0" b="0"/>
+                    <wp:wrapNone/>
+                    <wp:docPr id="33" name="Marco de texto 3"/>
+                    <a:graphic xmlns:a="http://schemas.openxmlformats.org/drawingml/2006/main">
+                      <a:graphicData uri="http://schemas.microsoft.com/office/word/2010/wordprocessingShape">
+                        <wps:wsp>
+                          <wps:cNvSpPr/>
+                          <wps:spPr>
+                            <a:xfrm>
+                              <a:off x="0" y="0"/>
+                              <a:ext cx="2565360" cy="398160"/>
+                            </a:xfrm>
+                            <a:prstGeom prst="rect">
+                              <a:avLst/>
+                            </a:prstGeom>
+                            <a:noFill/>
+                            <a:ln w="0">
+                              <a:noFill/>
+                            </a:ln>
+                          </wps:spPr>
+                          <wps:style>
+                            <a:lnRef idx="0"/>
+                            <a:fillRef idx="0"/>
+                            <a:effectRef idx="0"/>
+                            <a:fontRef idx="minor"/>
+                          </wps:style>
+                          <wps:txbx>
+                            <w:txbxContent>
+                              <w:p>
+                                <w:pPr>
+                                  <w:pStyle w:val="Contenidodelmarco"/>
+                                  <w:overflowPunct w:val="true"/>
+                                  <w:spacing w:lineRule="auto" w:line="240" w:before="0" w:after="0"/>
+                                  <w:jc w:val="center"/>
+                                  <w:rPr/>
+                                </w:pPr>
+                                <w:r>
+                                  <w:rPr>
+                                    <w:rFonts w:eastAsia="Calibri"/>
+                                    <w:b/>
+                                    <w:bCs/>
+                                  </w:rPr>
+                                  <w:t>${HEADER_ADDRESS}</w:t>
+                                </w:r>
+                              </w:p>
+                            </w:txbxContent>
+                          </wps:txbx>
+                          <wps:bodyPr lIns="0" rIns="0" tIns="0" bIns="0" anchor="t">
+                            <a:noAutofit/>
+                          </wps:bodyPr>
+                        </wps:wsp>
+                      </a:graphicData>
+                    </a:graphic>
+                  </wp:anchor>
+                </w:drawing>
+              </mc:Choice>
+              <mc:Fallback>
+                <w:pict>
+                  <v:rect id="shape_0" ID="Marco de texto 3" path="m0,0l-2147483645,0l-2147483645,-2147483646l0,-2147483646xe" stroked="f" o:allowincell="t" style="position:absolute;margin-left:85.5pt;margin-top:26.8pt;width:201.95pt;height:31.3pt;mso-wrap-style:square;v-text-anchor:top">
+                    <v:fill o:detectmouseclick="t" on="false"/>
+                    <v:stroke color="#3465a4" joinstyle="round" endcap="flat"/>
+                    <v:textbox>
+                      <w:txbxContent>
+                        <w:p>
+                          <w:pPr>
+                            <w:pStyle w:val="Contenidodelmarco"/>
+                            <w:overflowPunct w:val="true"/>
+                            <w:spacing w:lineRule="auto" w:line="240" w:before="0" w:after="0"/>
+                            <w:jc w:val="center"/>
+                            <w:rPr/>
+                          </w:pPr>
+                          <w:r>
+                            <w:rPr>
+                              <w:rFonts w:eastAsia="Calibri"/>
+                              <w:b/>
+                              <w:bCs/>
+                            </w:rPr>
+                            <w:t>${HEADER_ADDRESS}</w:t>
+                          </w:r>
+                        </w:p>
+                      </w:txbxContent>
+                    </v:textbox>
+                    <w10:wrap type="none"/>
+                  </v:rect>
+                </w:pict>
+              </mc:Fallback>
+            </mc:AlternateContent>
+          </w:r>
+          <w:r>
             <w:rPr>
-              <w:b/>
-              <w:sz w:val="20"/>
+              <w:lang w:val="en-US"/>
             </w:rPr>
-            <w:t>${HEADER_TITLE}</w:t>
+            <w:t>${HEADER_LOGO_RIGHT}</w:t>
           </w:r>
         </w:p>
       </w:tc>
       <w:tc>
         <w:tcPr>
-          <w:tcW w:w="2140" w:type="dxa"/>
-          <w:tcBorders/>
+          <w:tcW w:w="4074" w:type="dxa"/>
+          <w:tcBorders>
+            <w:top w:val="single" w:sz="4" w:space="0" w:color="000000"/>
+            <w:left w:val="single" w:sz="4" w:space="0" w:color="000000"/>
+            <w:bottom w:val="single" w:sz="4" w:space="0" w:color="000000"/>
+          </w:tcBorders>
         </w:tcPr>
         <w:p>
           <w:pPr>
-            <w:pStyle w:val="Normal"/>
+            <w:pStyle w:val="Contenidodelatablauser"/>
+            <w:widowControl w:val="false"/>
+            <w:suppressLineNumbers/>
             <w:spacing w:before="0" w:after="200"/>
-            <w:jc w:val="center"/>
-            <w:rPr/>
-          </w:pPr>
-          <w:r>
-            <w:rPr>
-              <w:sz w:val="20"/>
-            </w:rPr>
-            <w:t>${HEADER_LOGO_RIGHT}</w:t>
-          </w:r>
-        </w:p>
-      </w:tc>
-    </w:tr>
-    <w:tr>
-      <w:trPr/>
-      <w:tc>
-        <w:tcPr>
-          <w:tcW w:w="2160" w:type="dxa"/>
-          <w:tcBorders/>
-        </w:tcPr>
-        <w:p>
-          <w:pPr>
-            <w:pStyle w:val="Normal"/>
-            <w:spacing w:before="0" w:after="200"/>
-            <w:jc w:val="center"/>
-            <w:rPr/>
-          </w:pPr>
-          <w:r>
-            <w:rPr>
-              <w:sz w:val="20"/>
-            </w:rPr>
-            <w:t>${HEADER_REVIEWED}</w:t>
-          </w:r>
-        </w:p>
-      </w:tc>
-      <w:tc>
-        <w:tcPr>
-          <w:tcW w:w="2160" w:type="dxa"/>
-          <w:tcBorders/>
-        </w:tcPr>
-        <w:p>
-          <w:pPr>
-            <w:pStyle w:val="Normal"/>
-            <w:spacing w:before="0" w:after="200"/>
-            <w:jc w:val="center"/>
-            <w:rPr/>
-          </w:pPr>
-          <w:r>
-            <w:rPr>
-              <w:sz w:val="20"/>
-            </w:rPr>
-            <w:t>${HEADER_ADDRESS}</w:t>
-          </w:r>
-        </w:p>
-      </w:tc>
-      <w:tc>
-        <w:tcPr>
-          <w:tcW w:w="2159" w:type="dxa"/>
-          <w:tcBorders/>
-        </w:tcPr>
-        <w:p>
-          <w:pPr>
-            <w:pStyle w:val="Normal"/>
-            <w:spacing w:before="0" w:after="200"/>
-            <w:jc w:val="center"/>
-            <w:rPr/>
-          </w:pPr>
-          <w:r>
-            <w:rPr>
-              <w:sz w:val="20"/>
-            </w:rPr>
-            <w:t>${HEADER_APPROVED}</w:t>
-          </w:r>
-        </w:p>
-      </w:tc>
-      <w:tc>
-        <w:tcPr>
-          <w:tcW w:w="2140" w:type="dxa"/>
-          <w:tcBorders/>
-        </w:tcPr>
-        <w:p>
-          <w:pPr>
-            <w:pStyle w:val="Normal"/>
-            <w:spacing w:before="0" w:after="200"/>
-            <w:jc w:val="center"/>
-            <w:rPr/>
-          </w:pPr>
-          <w:r>
-            <w:rPr>
-              <w:sz w:val="20"/>
-            </w:rPr>
-            <w:t>${HEADER_VERSION_DATE}</w:t>
-          </w:r>
-        </w:p>
-      </w:tc>
-    </w:tr>
-    <w:tr>
-      <w:trPr/>
-      <w:tc>
-        <w:tcPr>
-          <w:tcW w:w="6479" w:type="dxa"/>
-          <w:gridSpan w:val="3"/>
-          <w:tcBorders/>
-        </w:tcPr>
-        <w:p>
-          <w:pPr>
-            <w:pStyle w:val="Normal"/>
-            <w:spacing w:before="0" w:after="200"/>
-            <w:jc w:val="center"/>
             <w:rPr/>
           </w:pPr>
           <w:r>
@@ -21302,20 +21537,57 @@
       </w:tc>
       <w:tc>
         <w:tcPr>
-          <w:tcW w:w="2140" w:type="dxa"/>
-          <w:tcBorders/>
+          <w:tcW w:w="1364" w:type="dxa"/>
+          <w:tcBorders>
+            <w:top w:val="single" w:sz="4" w:space="0" w:color="000000"/>
+            <w:left w:val="single" w:sz="4" w:space="0" w:color="000000"/>
+            <w:bottom w:val="single" w:sz="4" w:space="0" w:color="000000"/>
+          </w:tcBorders>
         </w:tcPr>
         <w:p>
           <w:pPr>
-            <w:pStyle w:val="Normal"/>
+            <w:pStyle w:val="Contenidodelatablauser"/>
             <w:spacing w:before="0" w:after="200"/>
-            <w:jc w:val="center"/>
-            <w:rPr/>
+            <w:rPr>
+              <w:lang w:val="en-US"/>
+            </w:rPr>
           </w:pPr>
           <w:r>
             <w:rPr>
-              <w:sz w:val="20"/>
+              <w:lang w:val="en-US"/>
             </w:rPr>
+            <w:t>${HEADER_APPROVED}</w:t>
+          </w:r>
+        </w:p>
+      </w:tc>
+      <w:tc>
+        <w:tcPr>
+          <w:tcW w:w="1648" w:type="dxa"/>
+          <w:gridSpan w:val="2"/>
+          <w:tcBorders>
+            <w:top w:val="single" w:sz="4" w:space="0" w:color="000000"/>
+            <w:left w:val="single" w:sz="4" w:space="0" w:color="000000"/>
+            <w:bottom w:val="single" w:sz="4" w:space="0" w:color="000000"/>
+            <w:right w:val="single" w:sz="4" w:space="0" w:color="000000"/>
+          </w:tcBorders>
+        </w:tcPr>
+        <w:p>
+          <w:pPr>
+            <w:pStyle w:val="Contenidodelatablauser"/>
+            <w:spacing w:before="0" w:after="200"/>
+            <w:rPr>
+              <w:sz w:val="16"/>
+              <w:szCs w:val="16"/>
+            </w:rPr>
+          </w:pPr>
+          <w:r>
+            <w:rPr>
+              <w:sz w:val="16"/>
+              <w:szCs w:val="16"/>
+              <w:lang w:val="en-US"/>
+            </w:rPr>
+            <w:t>${HEADER_VERSION_DATE}</w:t>
+            <w:br/>
             <w:t>${HEADER_CODE}</w:t>
           </w:r>
         </w:p>
@@ -21324,17 +21596,11 @@
   </w:tbl>
   <w:p>
     <w:pPr>
-      <w:pStyle w:val="Normal"/>
-      <w:spacing w:before="0" w:after="200"/>
-      <w:jc w:val="left"/>
-      <w:rPr>
-        <w:b/>
-      </w:rPr>
+      <w:pStyle w:val="Header"/>
+      <w:rPr/>
     </w:pPr>
     <w:r>
-      <w:rPr>
-        <w:b/>
-      </w:rPr>
+      <w:rPr/>
     </w:r>
   </w:p>
 </w:hdr>
@@ -21344,185 +21610,296 @@
 <w:hdr xmlns:o="urn:schemas-microsoft-com:office:office" xmlns:r="http://schemas.openxmlformats.org/officeDocument/2006/relationships" xmlns:v="urn:schemas-microsoft-com:vml" xmlns:w="http://schemas.openxmlformats.org/wordprocessingml/2006/main" xmlns:w10="urn:schemas-microsoft-com:office:word" xmlns:wp="http://schemas.openxmlformats.org/drawingml/2006/wordprocessingDrawing" xmlns:pic="http://schemas.openxmlformats.org/drawingml/2006/picture" xmlns:wps="http://schemas.microsoft.com/office/word/2010/wordprocessingShape" xmlns:wpg="http://schemas.microsoft.com/office/word/2010/wordprocessingGroup" xmlns:mc="http://schemas.openxmlformats.org/markup-compatibility/2006" xmlns:wp14="http://schemas.microsoft.com/office/word/2010/wordprocessingDrawing" xmlns:w14="http://schemas.microsoft.com/office/word/2010/wordml" xmlns:w15="http://schemas.microsoft.com/office/word/2012/wordml" mc:Ignorable="w14 wp14 w15">
   <w:tbl>
     <w:tblPr>
-      <w:tblW w:w="8620" w:type="dxa"/>
+      <w:tblW w:w="8836" w:type="dxa"/>
       <w:jc w:val="left"/>
-      <w:tblInd w:w="0" w:type="dxa"/>
+      <w:tblInd w:w="55" w:type="dxa"/>
       <w:tblLayout w:type="fixed"/>
       <w:tblCellMar>
-        <w:top w:w="0" w:type="dxa"/>
-        <w:left w:w="108" w:type="dxa"/>
-        <w:bottom w:w="0" w:type="dxa"/>
-        <w:right w:w="108" w:type="dxa"/>
+        <w:top w:w="55" w:type="dxa"/>
+        <w:left w:w="55" w:type="dxa"/>
+        <w:bottom w:w="55" w:type="dxa"/>
+        <w:right w:w="55" w:type="dxa"/>
       </w:tblCellMar>
-      <w:tblLook w:firstRow="1" w:noVBand="1" w:lastRow="0" w:firstColumn="1" w:lastColumn="0" w:noHBand="0" w:val="04a0"/>
     </w:tblPr>
     <w:tblGrid>
-      <w:gridCol w:w="2160"/>
-      <w:gridCol w:w="2160"/>
-      <w:gridCol w:w="2159"/>
-      <w:gridCol w:w="2140"/>
+      <w:gridCol w:w="1750"/>
+      <w:gridCol w:w="4074"/>
+      <w:gridCol w:w="1364"/>
+      <w:gridCol w:w="11"/>
+      <w:gridCol w:w="1637"/>
     </w:tblGrid>
     <w:tr>
-      <w:trPr/>
+      <w:trPr>
+        <w:trHeight w:val="1132" w:hRule="atLeast"/>
+      </w:trPr>
       <w:tc>
         <w:tcPr>
-          <w:tcW w:w="2160" w:type="dxa"/>
-          <w:tcBorders/>
+          <w:tcW w:w="7199" w:type="dxa"/>
+          <w:gridSpan w:val="4"/>
+          <w:tcBorders>
+            <w:top w:val="single" w:sz="4" w:space="0" w:color="000000"/>
+            <w:left w:val="single" w:sz="4" w:space="0" w:color="000000"/>
+            <w:bottom w:val="single" w:sz="4" w:space="0" w:color="000000"/>
+          </w:tcBorders>
         </w:tcPr>
         <w:p>
           <w:pPr>
-            <w:pStyle w:val="Normal"/>
+            <w:pStyle w:val="Contenidodelatablauser"/>
             <w:spacing w:before="0" w:after="200"/>
             <w:jc w:val="center"/>
-            <w:rPr/>
+            <w:rPr>
+              <w:b/>
+              <w:bCs/>
+            </w:rPr>
+          </w:pPr>
+          <w:r>
+            <w:rPr>
+              <w:b/>
+              <w:bCs/>
+            </w:rPr>
+            <w:t>$</w:t>
+          </w:r>
+          <w:r>
+            <w:rPr>
+              <w:b/>
+              <w:bCs/>
+              <w:lang w:val="en-US"/>
+            </w:rPr>
+            <w:t>{HEADER_TITLE}</w:t>
+          </w:r>
+        </w:p>
+      </w:tc>
+      <w:tc>
+        <w:tcPr>
+          <w:tcW w:w="1637" w:type="dxa"/>
+          <w:tcBorders>
+            <w:top w:val="single" w:sz="4" w:space="0" w:color="000000"/>
+            <w:left w:val="single" w:sz="4" w:space="0" w:color="000000"/>
+            <w:bottom w:val="single" w:sz="4" w:space="0" w:color="000000"/>
+            <w:right w:val="single" w:sz="4" w:space="0" w:color="000000"/>
+          </w:tcBorders>
+        </w:tcPr>
+        <w:p>
+          <w:pPr>
+            <w:pStyle w:val="Contenidodelatablauser"/>
+            <w:spacing w:before="0" w:after="200"/>
+            <w:rPr>
+              <w:sz w:val="20"/>
+              <w:szCs w:val="20"/>
+            </w:rPr>
           </w:pPr>
           <w:r>
             <w:rPr>
               <w:sz w:val="20"/>
+              <w:szCs w:val="20"/>
+              <w:lang w:val="en-US"/>
             </w:rPr>
             <w:t>${HEADER_LOGO_LEFT}</w:t>
           </w:r>
         </w:p>
       </w:tc>
+    </w:tr>
+    <w:tr>
+      <w:trPr>
+        <w:trHeight w:val="1239" w:hRule="atLeast"/>
+      </w:trPr>
       <w:tc>
         <w:tcPr>
-          <w:tcW w:w="4319" w:type="dxa"/>
-          <w:gridSpan w:val="2"/>
-          <w:tcBorders/>
+          <w:tcW w:w="1750" w:type="dxa"/>
+          <w:tcBorders>
+            <w:top w:val="single" w:sz="4" w:space="0" w:color="000000"/>
+            <w:left w:val="single" w:sz="4" w:space="0" w:color="000000"/>
+            <w:bottom w:val="single" w:sz="4" w:space="0" w:color="000000"/>
+          </w:tcBorders>
         </w:tcPr>
         <w:p>
           <w:pPr>
-            <w:pStyle w:val="Normal"/>
+            <w:pStyle w:val="Contenidodelatablauser"/>
             <w:spacing w:before="0" w:after="200"/>
-            <w:jc w:val="center"/>
-            <w:rPr/>
+            <w:rPr>
+              <w:lang w:val="en-US"/>
+            </w:rPr>
           </w:pPr>
           <w:r>
+            <mc:AlternateContent>
+              <mc:Choice Requires="wps">
+                <w:drawing>
+                  <wp:anchor behindDoc="1" distT="635" distB="635" distL="635" distR="635" simplePos="0" locked="0" layoutInCell="1" allowOverlap="1" relativeHeight="109">
+                    <wp:simplePos x="0" y="0"/>
+                    <wp:positionH relativeFrom="column">
+                      <wp:posOffset>1085850</wp:posOffset>
+                    </wp:positionH>
+                    <wp:positionV relativeFrom="paragraph">
+                      <wp:posOffset>339725</wp:posOffset>
+                    </wp:positionV>
+                    <wp:extent cx="2585720" cy="635"/>
+                    <wp:effectExtent l="635" t="635" r="635" b="635"/>
+                    <wp:wrapNone/>
+                    <wp:docPr id="34" name="Línea horizontal 3"/>
+                    <a:graphic xmlns:a="http://schemas.openxmlformats.org/drawingml/2006/main">
+                      <a:graphicData uri="http://schemas.microsoft.com/office/word/2010/wordprocessingShape">
+                        <wps:wsp>
+                          <wps:cNvSpPr/>
+                          <wps:spPr>
+                            <a:xfrm>
+                              <a:off x="0" y="0"/>
+                              <a:ext cx="2585880" cy="720"/>
+                            </a:xfrm>
+                            <a:prstGeom prst="line">
+                              <a:avLst/>
+                            </a:prstGeom>
+                            <a:ln w="0">
+                              <a:solidFill>
+                                <a:srgbClr val="000000"/>
+                              </a:solidFill>
+                            </a:ln>
+                          </wps:spPr>
+                          <wps:style>
+                            <a:lnRef idx="0"/>
+                            <a:fillRef idx="0"/>
+                            <a:effectRef idx="0"/>
+                            <a:fontRef idx="minor"/>
+                          </wps:style>
+                          <wps:bodyPr/>
+                        </wps:wsp>
+                      </a:graphicData>
+                    </a:graphic>
+                  </wp:anchor>
+                </w:drawing>
+              </mc:Choice>
+              <mc:Fallback>
+                <w:pict>
+                  <v:line id="shape_0" from="85.5pt,26.75pt" to="289.05pt,26.75pt" ID="Línea horizontal 3" stroked="t" o:allowincell="t" style="position:absolute">
+                    <v:stroke color="black" joinstyle="round" endcap="flat"/>
+                    <v:fill o:detectmouseclick="t" on="false"/>
+                    <w10:wrap type="none"/>
+                  </v:line>
+                </w:pict>
+              </mc:Fallback>
+            </mc:AlternateContent>
+            <mc:AlternateContent>
+              <mc:Choice Requires="wps">
+                <w:drawing>
+                  <wp:anchor behindDoc="1" distT="0" distB="0" distL="0" distR="0" simplePos="0" locked="0" layoutInCell="1" allowOverlap="1" relativeHeight="281">
+                    <wp:simplePos x="0" y="0"/>
+                    <wp:positionH relativeFrom="column">
+                      <wp:posOffset>1085850</wp:posOffset>
+                    </wp:positionH>
+                    <wp:positionV relativeFrom="paragraph">
+                      <wp:posOffset>340360</wp:posOffset>
+                    </wp:positionV>
+                    <wp:extent cx="2565400" cy="398145"/>
+                    <wp:effectExtent l="0" t="0" r="0" b="0"/>
+                    <wp:wrapNone/>
+                    <wp:docPr id="35" name="Marco de texto 3"/>
+                    <a:graphic xmlns:a="http://schemas.openxmlformats.org/drawingml/2006/main">
+                      <a:graphicData uri="http://schemas.microsoft.com/office/word/2010/wordprocessingShape">
+                        <wps:wsp>
+                          <wps:cNvSpPr/>
+                          <wps:spPr>
+                            <a:xfrm>
+                              <a:off x="0" y="0"/>
+                              <a:ext cx="2565360" cy="398160"/>
+                            </a:xfrm>
+                            <a:prstGeom prst="rect">
+                              <a:avLst/>
+                            </a:prstGeom>
+                            <a:noFill/>
+                            <a:ln w="0">
+                              <a:noFill/>
+                            </a:ln>
+                          </wps:spPr>
+                          <wps:style>
+                            <a:lnRef idx="0"/>
+                            <a:fillRef idx="0"/>
+                            <a:effectRef idx="0"/>
+                            <a:fontRef idx="minor"/>
+                          </wps:style>
+                          <wps:txbx>
+                            <w:txbxContent>
+                              <w:p>
+                                <w:pPr>
+                                  <w:pStyle w:val="Contenidodelmarco"/>
+                                  <w:overflowPunct w:val="true"/>
+                                  <w:spacing w:lineRule="auto" w:line="240" w:before="0" w:after="0"/>
+                                  <w:jc w:val="center"/>
+                                  <w:rPr/>
+                                </w:pPr>
+                                <w:r>
+                                  <w:rPr>
+                                    <w:rFonts w:eastAsia="Calibri"/>
+                                    <w:b/>
+                                    <w:bCs/>
+                                  </w:rPr>
+                                  <w:t>${HEADER_ADDRESS}</w:t>
+                                </w:r>
+                              </w:p>
+                            </w:txbxContent>
+                          </wps:txbx>
+                          <wps:bodyPr lIns="0" rIns="0" tIns="0" bIns="0" anchor="t">
+                            <a:noAutofit/>
+                          </wps:bodyPr>
+                        </wps:wsp>
+                      </a:graphicData>
+                    </a:graphic>
+                  </wp:anchor>
+                </w:drawing>
+              </mc:Choice>
+              <mc:Fallback>
+                <w:pict>
+                  <v:rect id="shape_0" ID="Marco de texto 3" path="m0,0l-2147483645,0l-2147483645,-2147483646l0,-2147483646xe" stroked="f" o:allowincell="t" style="position:absolute;margin-left:85.5pt;margin-top:26.8pt;width:201.95pt;height:31.3pt;mso-wrap-style:square;v-text-anchor:top">
+                    <v:fill o:detectmouseclick="t" on="false"/>
+                    <v:stroke color="#3465a4" joinstyle="round" endcap="flat"/>
+                    <v:textbox>
+                      <w:txbxContent>
+                        <w:p>
+                          <w:pPr>
+                            <w:pStyle w:val="Contenidodelmarco"/>
+                            <w:overflowPunct w:val="true"/>
+                            <w:spacing w:lineRule="auto" w:line="240" w:before="0" w:after="0"/>
+                            <w:jc w:val="center"/>
+                            <w:rPr/>
+                          </w:pPr>
+                          <w:r>
+                            <w:rPr>
+                              <w:rFonts w:eastAsia="Calibri"/>
+                              <w:b/>
+                              <w:bCs/>
+                            </w:rPr>
+                            <w:t>${HEADER_ADDRESS}</w:t>
+                          </w:r>
+                        </w:p>
+                      </w:txbxContent>
+                    </v:textbox>
+                    <w10:wrap type="none"/>
+                  </v:rect>
+                </w:pict>
+              </mc:Fallback>
+            </mc:AlternateContent>
+          </w:r>
+          <w:r>
             <w:rPr>
-              <w:b/>
-              <w:sz w:val="20"/>
+              <w:lang w:val="en-US"/>
             </w:rPr>
-            <w:t>${HEADER_TITLE}</w:t>
+            <w:t>${HEADER_LOGO_RIGHT}</w:t>
           </w:r>
         </w:p>
       </w:tc>
       <w:tc>
         <w:tcPr>
-          <w:tcW w:w="2140" w:type="dxa"/>
-          <w:tcBorders/>
+          <w:tcW w:w="4074" w:type="dxa"/>
+          <w:tcBorders>
+            <w:top w:val="single" w:sz="4" w:space="0" w:color="000000"/>
+            <w:left w:val="single" w:sz="4" w:space="0" w:color="000000"/>
+            <w:bottom w:val="single" w:sz="4" w:space="0" w:color="000000"/>
+          </w:tcBorders>
         </w:tcPr>
         <w:p>
           <w:pPr>
-            <w:pStyle w:val="Normal"/>
+            <w:pStyle w:val="Contenidodelatablauser"/>
+            <w:widowControl w:val="false"/>
+            <w:suppressLineNumbers/>
             <w:spacing w:before="0" w:after="200"/>
-            <w:jc w:val="center"/>
-            <w:rPr/>
-          </w:pPr>
-          <w:r>
-            <w:rPr>
-              <w:sz w:val="20"/>
-            </w:rPr>
-            <w:t>${HEADER_LOGO_RIGHT}</w:t>
-          </w:r>
-        </w:p>
-      </w:tc>
-    </w:tr>
-    <w:tr>
-      <w:trPr/>
-      <w:tc>
-        <w:tcPr>
-          <w:tcW w:w="2160" w:type="dxa"/>
-          <w:tcBorders/>
-        </w:tcPr>
-        <w:p>
-          <w:pPr>
-            <w:pStyle w:val="Normal"/>
-            <w:spacing w:before="0" w:after="200"/>
-            <w:jc w:val="center"/>
-            <w:rPr/>
-          </w:pPr>
-          <w:r>
-            <w:rPr>
-              <w:sz w:val="20"/>
-            </w:rPr>
-            <w:t>${HEADER_REVIEWED}</w:t>
-          </w:r>
-        </w:p>
-      </w:tc>
-      <w:tc>
-        <w:tcPr>
-          <w:tcW w:w="2160" w:type="dxa"/>
-          <w:tcBorders/>
-        </w:tcPr>
-        <w:p>
-          <w:pPr>
-            <w:pStyle w:val="Normal"/>
-            <w:spacing w:before="0" w:after="200"/>
-            <w:jc w:val="center"/>
-            <w:rPr/>
-          </w:pPr>
-          <w:r>
-            <w:rPr>
-              <w:sz w:val="20"/>
-            </w:rPr>
-            <w:t>${HEADER_ADDRESS}</w:t>
-          </w:r>
-        </w:p>
-      </w:tc>
-      <w:tc>
-        <w:tcPr>
-          <w:tcW w:w="2159" w:type="dxa"/>
-          <w:tcBorders/>
-        </w:tcPr>
-        <w:p>
-          <w:pPr>
-            <w:pStyle w:val="Normal"/>
-            <w:spacing w:before="0" w:after="200"/>
-            <w:jc w:val="center"/>
-            <w:rPr/>
-          </w:pPr>
-          <w:r>
-            <w:rPr>
-              <w:sz w:val="20"/>
-            </w:rPr>
-            <w:t>${HEADER_APPROVED}</w:t>
-          </w:r>
-        </w:p>
-      </w:tc>
-      <w:tc>
-        <w:tcPr>
-          <w:tcW w:w="2140" w:type="dxa"/>
-          <w:tcBorders/>
-        </w:tcPr>
-        <w:p>
-          <w:pPr>
-            <w:pStyle w:val="Normal"/>
-            <w:spacing w:before="0" w:after="200"/>
-            <w:jc w:val="center"/>
-            <w:rPr/>
-          </w:pPr>
-          <w:r>
-            <w:rPr>
-              <w:sz w:val="20"/>
-            </w:rPr>
-            <w:t>${HEADER_VERSION_DATE}</w:t>
-          </w:r>
-        </w:p>
-      </w:tc>
-    </w:tr>
-    <w:tr>
-      <w:trPr/>
-      <w:tc>
-        <w:tcPr>
-          <w:tcW w:w="6479" w:type="dxa"/>
-          <w:gridSpan w:val="3"/>
-          <w:tcBorders/>
-        </w:tcPr>
-        <w:p>
-          <w:pPr>
-            <w:pStyle w:val="Normal"/>
-            <w:spacing w:before="0" w:after="200"/>
-            <w:jc w:val="center"/>
             <w:rPr/>
           </w:pPr>
           <w:r>
@@ -21532,20 +21909,57 @@
       </w:tc>
       <w:tc>
         <w:tcPr>
-          <w:tcW w:w="2140" w:type="dxa"/>
-          <w:tcBorders/>
+          <w:tcW w:w="1364" w:type="dxa"/>
+          <w:tcBorders>
+            <w:top w:val="single" w:sz="4" w:space="0" w:color="000000"/>
+            <w:left w:val="single" w:sz="4" w:space="0" w:color="000000"/>
+            <w:bottom w:val="single" w:sz="4" w:space="0" w:color="000000"/>
+          </w:tcBorders>
         </w:tcPr>
         <w:p>
           <w:pPr>
-            <w:pStyle w:val="Normal"/>
+            <w:pStyle w:val="Contenidodelatablauser"/>
             <w:spacing w:before="0" w:after="200"/>
-            <w:jc w:val="center"/>
-            <w:rPr/>
+            <w:rPr>
+              <w:lang w:val="en-US"/>
+            </w:rPr>
           </w:pPr>
           <w:r>
             <w:rPr>
-              <w:sz w:val="20"/>
+              <w:lang w:val="en-US"/>
             </w:rPr>
+            <w:t>${HEADER_APPROVED}</w:t>
+          </w:r>
+        </w:p>
+      </w:tc>
+      <w:tc>
+        <w:tcPr>
+          <w:tcW w:w="1648" w:type="dxa"/>
+          <w:gridSpan w:val="2"/>
+          <w:tcBorders>
+            <w:top w:val="single" w:sz="4" w:space="0" w:color="000000"/>
+            <w:left w:val="single" w:sz="4" w:space="0" w:color="000000"/>
+            <w:bottom w:val="single" w:sz="4" w:space="0" w:color="000000"/>
+            <w:right w:val="single" w:sz="4" w:space="0" w:color="000000"/>
+          </w:tcBorders>
+        </w:tcPr>
+        <w:p>
+          <w:pPr>
+            <w:pStyle w:val="Contenidodelatablauser"/>
+            <w:spacing w:before="0" w:after="200"/>
+            <w:rPr>
+              <w:sz w:val="16"/>
+              <w:szCs w:val="16"/>
+            </w:rPr>
+          </w:pPr>
+          <w:r>
+            <w:rPr>
+              <w:sz w:val="16"/>
+              <w:szCs w:val="16"/>
+              <w:lang w:val="en-US"/>
+            </w:rPr>
+            <w:t>${HEADER_VERSION_DATE}</w:t>
+            <w:br/>
             <w:t>${HEADER_CODE}</w:t>
           </w:r>
         </w:p>
@@ -21554,17 +21968,11 @@
   </w:tbl>
   <w:p>
     <w:pPr>
-      <w:pStyle w:val="Normal"/>
-      <w:spacing w:before="0" w:after="200"/>
-      <w:jc w:val="left"/>
-      <w:rPr>
-        <w:b/>
-      </w:rPr>
+      <w:pStyle w:val="Header"/>
+      <w:rPr/>
     </w:pPr>
     <w:r>
-      <w:rPr>
-        <w:b/>
-      </w:rPr>
+      <w:rPr/>
     </w:r>
   </w:p>
 </w:hdr>
@@ -29268,6 +29676,36 @@
       <w:szCs w:val="28"/>
       <w:lang w:eastAsia="es-CO"/>
     </w:rPr>
+  </w:style>
+  <w:style w:type="paragraph" w:styleId="Contenidodelatablauser">
+    <w:name w:val="Contenido de la tabla (user)"/>
+    <w:basedOn w:val="Normal"/>
+    <w:qFormat/>
+    <w:pPr>
+      <w:widowControl w:val="false"/>
+      <w:suppressLineNumbers/>
+    </w:pPr>
+    <w:rPr/>
+  </w:style>
+  <w:style w:type="paragraph" w:styleId="Ttulodelatablauser">
+    <w:name w:val="Título de la tabla (user)"/>
+    <w:basedOn w:val="Contenidodelatablauser"/>
+    <w:qFormat/>
+    <w:pPr>
+      <w:suppressLineNumbers/>
+      <w:jc w:val="center"/>
+    </w:pPr>
+    <w:rPr>
+      <w:b/>
+      <w:bCs/>
+    </w:rPr>
+  </w:style>
+  <w:style w:type="paragraph" w:styleId="Contenidodelmarco">
+    <w:name w:val="Contenido del marco"/>
+    <w:basedOn w:val="Normal"/>
+    <w:qFormat/>
+    <w:pPr/>
+    <w:rPr/>
   </w:style>
   <w:style w:type="numbering" w:styleId="Ningunalistauser" w:default="1">
     <w:name w:val="Ninguna lista (user)"/>

</xml_diff>

<commit_message>
imagens con dimesiones correctas en horizontal
</commit_message>
<xml_diff>
--- a/storage/plantillas/planDeSaneamientoBasico/Plantilla.docx
+++ b/storage/plantillas/planDeSaneamientoBasico/Plantilla.docx
@@ -6093,8 +6093,8 @@
               <wp:wrapPolygon edited="0">
                 <wp:start x="-1" y="0"/>
                 <wp:lineTo x="-1" y="21542"/>
-                <wp:lineTo x="21517" y="21542"/>
-                <wp:lineTo x="21517" y="0"/>
+                <wp:lineTo x="21516" y="21542"/>
+                <wp:lineTo x="21516" y="0"/>
                 <wp:lineTo x="-1" y="0"/>
               </wp:wrapPolygon>
             </wp:wrapThrough>
@@ -6216,30 +6216,30 @@
             <wp:effectExtent l="0" t="0" r="0" b="0"/>
             <wp:wrapThrough wrapText="bothSides">
               <wp:wrapPolygon edited="0">
-                <wp:start x="9578" y="0"/>
-                <wp:lineTo x="4188" y="271"/>
-                <wp:lineTo x="3529" y="2652"/>
-                <wp:lineTo x="3800" y="3468"/>
-                <wp:lineTo x="853" y="4216"/>
-                <wp:lineTo x="194" y="4965"/>
-                <wp:lineTo x="232" y="8025"/>
-                <wp:lineTo x="3257" y="11698"/>
-                <wp:lineTo x="3722" y="11698"/>
-                <wp:lineTo x="2404" y="15304"/>
-                <wp:lineTo x="-38" y="15304"/>
-                <wp:lineTo x="-38" y="20609"/>
-                <wp:lineTo x="21444" y="20609"/>
+                <wp:start x="9539" y="0"/>
+                <wp:lineTo x="4149" y="271"/>
+                <wp:lineTo x="3490" y="2652"/>
+                <wp:lineTo x="3761" y="3400"/>
+                <wp:lineTo x="775" y="4148"/>
+                <wp:lineTo x="116" y="4896"/>
+                <wp:lineTo x="194" y="8025"/>
+                <wp:lineTo x="3218" y="11698"/>
+                <wp:lineTo x="3645" y="11698"/>
+                <wp:lineTo x="2327" y="15236"/>
+                <wp:lineTo x="-38" y="15236"/>
+                <wp:lineTo x="-38" y="20472"/>
+                <wp:lineTo x="21444" y="20472"/>
                 <wp:lineTo x="21444" y="17412"/>
-                <wp:lineTo x="19078" y="15304"/>
+                <wp:lineTo x="19078" y="15236"/>
                 <wp:lineTo x="17604" y="11698"/>
                 <wp:lineTo x="18264" y="11698"/>
-                <wp:lineTo x="21057" y="8229"/>
+                <wp:lineTo x="21057" y="8161"/>
                 <wp:lineTo x="21173" y="6324"/>
-                <wp:lineTo x="19699" y="4216"/>
-                <wp:lineTo x="17760" y="2855"/>
+                <wp:lineTo x="19699" y="4148"/>
+                <wp:lineTo x="17760" y="2788"/>
                 <wp:lineTo x="17217" y="1700"/>
                 <wp:lineTo x="16170" y="0"/>
-                <wp:lineTo x="9578" y="0"/>
+                <wp:lineTo x="9539" y="0"/>
               </wp:wrapPolygon>
             </wp:wrapThrough>
             <wp:docPr id="17" name="Imagen 37" descr="Control de plagas, fumigaciones, desratizaciones. Control de termitas."/>
@@ -8850,8 +8850,8 @@
               <wp:wrapPolygon edited="0">
                 <wp:start x="0" y="0"/>
                 <wp:lineTo x="0" y="21296"/>
-                <wp:lineTo x="21512" y="21296"/>
-                <wp:lineTo x="21512" y="0"/>
+                <wp:lineTo x="21511" y="21296"/>
+                <wp:lineTo x="21511" y="0"/>
                 <wp:lineTo x="0" y="0"/>
               </wp:wrapPolygon>
             </wp:wrapThrough>
@@ -16054,8 +16054,8 @@
           <w:szCs w:val="28"/>
         </w:rPr>
       </w:pPr>
-      <w:bookmarkStart w:id="2" w:name="_heading=h.ili4cj405s1l"/>
-      <w:bookmarkStart w:id="3" w:name="_heading=h.834mpdqacelq"/>
+      <w:bookmarkStart w:id="2" w:name="_heading=h.834mpdqacelq"/>
+      <w:bookmarkStart w:id="3" w:name="_heading=h.ili4cj405s1l"/>
       <w:bookmarkEnd w:id="2"/>
       <w:bookmarkEnd w:id="3"/>
       <w:r>
@@ -17317,11 +17317,11 @@
             <wp:effectExtent l="0" t="0" r="0" b="0"/>
             <wp:wrapThrough wrapText="bothSides">
               <wp:wrapPolygon edited="0">
-                <wp:start x="-98" y="0"/>
-                <wp:lineTo x="-98" y="21208"/>
-                <wp:lineTo x="21484" y="21208"/>
+                <wp:start x="-114" y="0"/>
+                <wp:lineTo x="-114" y="21187"/>
+                <wp:lineTo x="21484" y="21187"/>
                 <wp:lineTo x="21484" y="0"/>
-                <wp:lineTo x="-98" y="0"/>
+                <wp:lineTo x="-114" y="0"/>
               </wp:wrapPolygon>
             </wp:wrapThrough>
             <wp:docPr id="28" name="Imagen9" descr="Resultado de imagen para ESTADO DE SALUD"/>
@@ -19749,8 +19749,8 @@
       </w:tblCellMar>
     </w:tblPr>
     <w:tblGrid>
-      <w:gridCol w:w="6967"/>
-      <w:gridCol w:w="1883"/>
+      <w:gridCol w:w="6966"/>
+      <w:gridCol w:w="1884"/>
     </w:tblGrid>
     <w:tr>
       <w:trPr>
@@ -19758,7 +19758,7 @@
       </w:trPr>
       <w:tc>
         <w:tcPr>
-          <w:tcW w:w="6967" w:type="dxa"/>
+          <w:tcW w:w="6966" w:type="dxa"/>
           <w:tcBorders>
             <w:top w:val="single" w:sz="4" w:space="0" w:color="000000"/>
             <w:left w:val="single" w:sz="4" w:space="0" w:color="000000"/>
@@ -19767,7 +19767,7 @@
         </w:tcPr>
         <w:p>
           <w:pPr>
-            <w:pStyle w:val="Contenidodelatablauser"/>
+            <w:pStyle w:val="Contenidodelatabla"/>
             <w:rPr>
               <w:sz w:val="14"/>
               <w:szCs w:val="14"/>
@@ -19785,7 +19785,7 @@
         </w:p>
         <w:p>
           <w:pPr>
-            <w:pStyle w:val="Contenidodelatablauser"/>
+            <w:pStyle w:val="Contenidodelatabla"/>
             <w:spacing w:before="0" w:after="200"/>
             <w:jc w:val="center"/>
             <w:rPr>
@@ -19826,7 +19826,7 @@
       </w:tc>
       <w:tc>
         <w:tcPr>
-          <w:tcW w:w="1883" w:type="dxa"/>
+          <w:tcW w:w="1884" w:type="dxa"/>
           <w:tcBorders>
             <w:top w:val="single" w:sz="4" w:space="0" w:color="000000"/>
             <w:bottom w:val="single" w:sz="4" w:space="0" w:color="000000"/>
@@ -19835,7 +19835,7 @@
         </w:tcPr>
         <w:p>
           <w:pPr>
-            <w:pStyle w:val="Contenidodelatablauser"/>
+            <w:pStyle w:val="Contenidodelatabla"/>
             <w:spacing w:before="0" w:after="200"/>
             <w:rPr>
               <w:sz w:val="18"/>
@@ -19883,8 +19883,8 @@
       </w:tblCellMar>
     </w:tblPr>
     <w:tblGrid>
-      <w:gridCol w:w="6967"/>
-      <w:gridCol w:w="1883"/>
+      <w:gridCol w:w="6966"/>
+      <w:gridCol w:w="1884"/>
     </w:tblGrid>
     <w:tr>
       <w:trPr>
@@ -19892,7 +19892,7 @@
       </w:trPr>
       <w:tc>
         <w:tcPr>
-          <w:tcW w:w="6967" w:type="dxa"/>
+          <w:tcW w:w="6966" w:type="dxa"/>
           <w:tcBorders>
             <w:top w:val="single" w:sz="4" w:space="0" w:color="000000"/>
             <w:left w:val="single" w:sz="4" w:space="0" w:color="000000"/>
@@ -19901,7 +19901,7 @@
         </w:tcPr>
         <w:p>
           <w:pPr>
-            <w:pStyle w:val="Contenidodelatablauser"/>
+            <w:pStyle w:val="Contenidodelatabla"/>
             <w:rPr>
               <w:sz w:val="14"/>
               <w:szCs w:val="14"/>
@@ -19919,7 +19919,7 @@
         </w:p>
         <w:p>
           <w:pPr>
-            <w:pStyle w:val="Contenidodelatablauser"/>
+            <w:pStyle w:val="Contenidodelatabla"/>
             <w:spacing w:before="0" w:after="200"/>
             <w:jc w:val="center"/>
             <w:rPr>
@@ -19960,7 +19960,7 @@
       </w:tc>
       <w:tc>
         <w:tcPr>
-          <w:tcW w:w="1883" w:type="dxa"/>
+          <w:tcW w:w="1884" w:type="dxa"/>
           <w:tcBorders>
             <w:top w:val="single" w:sz="4" w:space="0" w:color="000000"/>
             <w:bottom w:val="single" w:sz="4" w:space="0" w:color="000000"/>
@@ -19969,7 +19969,7 @@
         </w:tcPr>
         <w:p>
           <w:pPr>
-            <w:pStyle w:val="Contenidodelatablauser"/>
+            <w:pStyle w:val="Contenidodelatabla"/>
             <w:spacing w:before="0" w:after="200"/>
             <w:rPr>
               <w:sz w:val="18"/>
@@ -21251,18 +21251,18 @@
     </w:tblPr>
     <w:tblGrid>
       <w:gridCol w:w="1750"/>
-      <w:gridCol w:w="4074"/>
-      <w:gridCol w:w="1364"/>
-      <w:gridCol w:w="11"/>
-      <w:gridCol w:w="1637"/>
+      <w:gridCol w:w="4073"/>
+      <w:gridCol w:w="1365"/>
+      <w:gridCol w:w="10"/>
+      <w:gridCol w:w="1638"/>
     </w:tblGrid>
     <w:tr>
       <w:trPr>
-        <w:trHeight w:val="1132" w:hRule="atLeast"/>
+        <w:trHeight w:val="964" w:hRule="atLeast"/>
       </w:trPr>
       <w:tc>
         <w:tcPr>
-          <w:tcW w:w="7199" w:type="dxa"/>
+          <w:tcW w:w="7198" w:type="dxa"/>
           <w:gridSpan w:val="4"/>
           <w:tcBorders>
             <w:top w:val="single" w:sz="4" w:space="0" w:color="000000"/>
@@ -21272,7 +21272,7 @@
         </w:tcPr>
         <w:p>
           <w:pPr>
-            <w:pStyle w:val="Contenidodelatablauser"/>
+            <w:pStyle w:val="Contenidodelatabla"/>
             <w:spacing w:before="0" w:after="200"/>
             <w:jc w:val="center"/>
             <w:rPr>
@@ -21299,7 +21299,7 @@
       </w:tc>
       <w:tc>
         <w:tcPr>
-          <w:tcW w:w="1637" w:type="dxa"/>
+          <w:tcW w:w="1638" w:type="dxa"/>
           <w:tcBorders>
             <w:top w:val="single" w:sz="4" w:space="0" w:color="000000"/>
             <w:left w:val="single" w:sz="4" w:space="0" w:color="000000"/>
@@ -21309,7 +21309,7 @@
         </w:tcPr>
         <w:p>
           <w:pPr>
-            <w:pStyle w:val="Contenidodelatablauser"/>
+            <w:pStyle w:val="Contenidodelatabla"/>
             <w:spacing w:before="0" w:after="200"/>
             <w:rPr>
               <w:sz w:val="20"/>
@@ -21342,7 +21342,7 @@
         </w:tcPr>
         <w:p>
           <w:pPr>
-            <w:pStyle w:val="Contenidodelatablauser"/>
+            <w:pStyle w:val="Contenidodelatabla"/>
             <w:spacing w:before="0" w:after="200"/>
             <w:rPr>
               <w:lang w:val="en-US"/>
@@ -21447,17 +21447,20 @@
                             <w:txbxContent>
                               <w:p>
                                 <w:pPr>
-                                  <w:pStyle w:val="Contenidodelmarco"/>
-                                  <w:overflowPunct w:val="true"/>
+                                  <w:pStyle w:val="Contenidodelmarcouser"/>
+                                  <w:overflowPunct w:val="false"/>
                                   <w:spacing w:lineRule="auto" w:line="240" w:before="0" w:after="0"/>
                                   <w:jc w:val="center"/>
-                                  <w:rPr/>
+                                  <w:rPr>
+                                    <w:color w:val="000000"/>
+                                  </w:rPr>
                                 </w:pPr>
                                 <w:r>
                                   <w:rPr>
                                     <w:rFonts w:eastAsia="Calibri"/>
                                     <w:b/>
                                     <w:bCs/>
+                                    <w:color w:val="000000"/>
                                   </w:rPr>
                                   <w:t>${HEADER_ADDRESS}</w:t>
                                 </w:r>
@@ -21482,17 +21485,20 @@
                       <w:txbxContent>
                         <w:p>
                           <w:pPr>
-                            <w:pStyle w:val="Contenidodelmarco"/>
-                            <w:overflowPunct w:val="true"/>
+                            <w:pStyle w:val="Contenidodelmarcouser"/>
+                            <w:overflowPunct w:val="false"/>
                             <w:spacing w:lineRule="auto" w:line="240" w:before="0" w:after="0"/>
                             <w:jc w:val="center"/>
-                            <w:rPr/>
+                            <w:rPr>
+                              <w:color w:val="000000"/>
+                            </w:rPr>
                           </w:pPr>
                           <w:r>
                             <w:rPr>
                               <w:rFonts w:eastAsia="Calibri"/>
                               <w:b/>
                               <w:bCs/>
+                              <w:color w:val="000000"/>
                             </w:rPr>
                             <w:t>${HEADER_ADDRESS}</w:t>
                           </w:r>
@@ -21515,7 +21521,7 @@
       </w:tc>
       <w:tc>
         <w:tcPr>
-          <w:tcW w:w="4074" w:type="dxa"/>
+          <w:tcW w:w="4073" w:type="dxa"/>
           <w:tcBorders>
             <w:top w:val="single" w:sz="4" w:space="0" w:color="000000"/>
             <w:left w:val="single" w:sz="4" w:space="0" w:color="000000"/>
@@ -21524,7 +21530,7 @@
         </w:tcPr>
         <w:p>
           <w:pPr>
-            <w:pStyle w:val="Contenidodelatablauser"/>
+            <w:pStyle w:val="Contenidodelatabla"/>
             <w:widowControl w:val="false"/>
             <w:suppressLineNumbers/>
             <w:spacing w:before="0" w:after="200"/>
@@ -21537,7 +21543,7 @@
       </w:tc>
       <w:tc>
         <w:tcPr>
-          <w:tcW w:w="1364" w:type="dxa"/>
+          <w:tcW w:w="1365" w:type="dxa"/>
           <w:tcBorders>
             <w:top w:val="single" w:sz="4" w:space="0" w:color="000000"/>
             <w:left w:val="single" w:sz="4" w:space="0" w:color="000000"/>
@@ -21546,7 +21552,7 @@
         </w:tcPr>
         <w:p>
           <w:pPr>
-            <w:pStyle w:val="Contenidodelatablauser"/>
+            <w:pStyle w:val="Contenidodelatabla"/>
             <w:spacing w:before="0" w:after="200"/>
             <w:rPr>
               <w:lang w:val="en-US"/>
@@ -21573,7 +21579,7 @@
         </w:tcPr>
         <w:p>
           <w:pPr>
-            <w:pStyle w:val="Contenidodelatablauser"/>
+            <w:pStyle w:val="Contenidodelatabla"/>
             <w:spacing w:before="0" w:after="200"/>
             <w:rPr>
               <w:sz w:val="16"/>
@@ -21623,18 +21629,18 @@
     </w:tblPr>
     <w:tblGrid>
       <w:gridCol w:w="1750"/>
-      <w:gridCol w:w="4074"/>
-      <w:gridCol w:w="1364"/>
-      <w:gridCol w:w="11"/>
-      <w:gridCol w:w="1637"/>
+      <w:gridCol w:w="4073"/>
+      <w:gridCol w:w="1365"/>
+      <w:gridCol w:w="10"/>
+      <w:gridCol w:w="1638"/>
     </w:tblGrid>
     <w:tr>
       <w:trPr>
-        <w:trHeight w:val="1132" w:hRule="atLeast"/>
+        <w:trHeight w:val="964" w:hRule="atLeast"/>
       </w:trPr>
       <w:tc>
         <w:tcPr>
-          <w:tcW w:w="7199" w:type="dxa"/>
+          <w:tcW w:w="7198" w:type="dxa"/>
           <w:gridSpan w:val="4"/>
           <w:tcBorders>
             <w:top w:val="single" w:sz="4" w:space="0" w:color="000000"/>
@@ -21644,7 +21650,7 @@
         </w:tcPr>
         <w:p>
           <w:pPr>
-            <w:pStyle w:val="Contenidodelatablauser"/>
+            <w:pStyle w:val="Contenidodelatabla"/>
             <w:spacing w:before="0" w:after="200"/>
             <w:jc w:val="center"/>
             <w:rPr>
@@ -21671,7 +21677,7 @@
       </w:tc>
       <w:tc>
         <w:tcPr>
-          <w:tcW w:w="1637" w:type="dxa"/>
+          <w:tcW w:w="1638" w:type="dxa"/>
           <w:tcBorders>
             <w:top w:val="single" w:sz="4" w:space="0" w:color="000000"/>
             <w:left w:val="single" w:sz="4" w:space="0" w:color="000000"/>
@@ -21681,7 +21687,7 @@
         </w:tcPr>
         <w:p>
           <w:pPr>
-            <w:pStyle w:val="Contenidodelatablauser"/>
+            <w:pStyle w:val="Contenidodelatabla"/>
             <w:spacing w:before="0" w:after="200"/>
             <w:rPr>
               <w:sz w:val="20"/>
@@ -21714,7 +21720,7 @@
         </w:tcPr>
         <w:p>
           <w:pPr>
-            <w:pStyle w:val="Contenidodelatablauser"/>
+            <w:pStyle w:val="Contenidodelatabla"/>
             <w:spacing w:before="0" w:after="200"/>
             <w:rPr>
               <w:lang w:val="en-US"/>
@@ -21819,17 +21825,20 @@
                             <w:txbxContent>
                               <w:p>
                                 <w:pPr>
-                                  <w:pStyle w:val="Contenidodelmarco"/>
-                                  <w:overflowPunct w:val="true"/>
+                                  <w:pStyle w:val="Contenidodelmarcouser"/>
+                                  <w:overflowPunct w:val="false"/>
                                   <w:spacing w:lineRule="auto" w:line="240" w:before="0" w:after="0"/>
                                   <w:jc w:val="center"/>
-                                  <w:rPr/>
+                                  <w:rPr>
+                                    <w:color w:val="000000"/>
+                                  </w:rPr>
                                 </w:pPr>
                                 <w:r>
                                   <w:rPr>
                                     <w:rFonts w:eastAsia="Calibri"/>
                                     <w:b/>
                                     <w:bCs/>
+                                    <w:color w:val="000000"/>
                                   </w:rPr>
                                   <w:t>${HEADER_ADDRESS}</w:t>
                                 </w:r>
@@ -21854,17 +21863,20 @@
                       <w:txbxContent>
                         <w:p>
                           <w:pPr>
-                            <w:pStyle w:val="Contenidodelmarco"/>
-                            <w:overflowPunct w:val="true"/>
+                            <w:pStyle w:val="Contenidodelmarcouser"/>
+                            <w:overflowPunct w:val="false"/>
                             <w:spacing w:lineRule="auto" w:line="240" w:before="0" w:after="0"/>
                             <w:jc w:val="center"/>
-                            <w:rPr/>
+                            <w:rPr>
+                              <w:color w:val="000000"/>
+                            </w:rPr>
                           </w:pPr>
                           <w:r>
                             <w:rPr>
                               <w:rFonts w:eastAsia="Calibri"/>
                               <w:b/>
                               <w:bCs/>
+                              <w:color w:val="000000"/>
                             </w:rPr>
                             <w:t>${HEADER_ADDRESS}</w:t>
                           </w:r>
@@ -21887,7 +21899,7 @@
       </w:tc>
       <w:tc>
         <w:tcPr>
-          <w:tcW w:w="4074" w:type="dxa"/>
+          <w:tcW w:w="4073" w:type="dxa"/>
           <w:tcBorders>
             <w:top w:val="single" w:sz="4" w:space="0" w:color="000000"/>
             <w:left w:val="single" w:sz="4" w:space="0" w:color="000000"/>
@@ -21896,7 +21908,7 @@
         </w:tcPr>
         <w:p>
           <w:pPr>
-            <w:pStyle w:val="Contenidodelatablauser"/>
+            <w:pStyle w:val="Contenidodelatabla"/>
             <w:widowControl w:val="false"/>
             <w:suppressLineNumbers/>
             <w:spacing w:before="0" w:after="200"/>
@@ -21909,7 +21921,7 @@
       </w:tc>
       <w:tc>
         <w:tcPr>
-          <w:tcW w:w="1364" w:type="dxa"/>
+          <w:tcW w:w="1365" w:type="dxa"/>
           <w:tcBorders>
             <w:top w:val="single" w:sz="4" w:space="0" w:color="000000"/>
             <w:left w:val="single" w:sz="4" w:space="0" w:color="000000"/>
@@ -21918,7 +21930,7 @@
         </w:tcPr>
         <w:p>
           <w:pPr>
-            <w:pStyle w:val="Contenidodelatablauser"/>
+            <w:pStyle w:val="Contenidodelatabla"/>
             <w:spacing w:before="0" w:after="200"/>
             <w:rPr>
               <w:lang w:val="en-US"/>
@@ -21945,7 +21957,7 @@
         </w:tcPr>
         <w:p>
           <w:pPr>
-            <w:pStyle w:val="Contenidodelatablauser"/>
+            <w:pStyle w:val="Contenidodelatabla"/>
             <w:spacing w:before="0" w:after="200"/>
             <w:rPr>
               <w:sz w:val="16"/>
@@ -28202,15 +28214,15 @@
       <w:szCs w:val="72"/>
     </w:rPr>
   </w:style>
-  <w:style w:type="paragraph" w:styleId="Cabeceraypieuser">
-    <w:name w:val="Cabecera y pie (user)"/>
+  <w:style w:type="paragraph" w:styleId="Cabeceraypie">
+    <w:name w:val="Cabecera y pie"/>
     <w:basedOn w:val="Normal"/>
     <w:qFormat/>
     <w:pPr/>
     <w:rPr/>
   </w:style>
-  <w:style w:type="paragraph" w:styleId="Cabeceraypie">
-    <w:name w:val="Cabecera y pie"/>
+  <w:style w:type="paragraph" w:styleId="Cabeceraypieuser">
+    <w:name w:val="Cabecera y pie (user)"/>
     <w:basedOn w:val="Normal"/>
     <w:qFormat/>
     <w:pPr/>
@@ -29677,8 +29689,8 @@
       <w:lang w:eastAsia="es-CO"/>
     </w:rPr>
   </w:style>
-  <w:style w:type="paragraph" w:styleId="Contenidodelatablauser">
-    <w:name w:val="Contenido de la tabla (user)"/>
+  <w:style w:type="paragraph" w:styleId="Contenidodelatabla">
+    <w:name w:val="Contenido de la tabla"/>
     <w:basedOn w:val="Normal"/>
     <w:qFormat/>
     <w:pPr>
@@ -29687,9 +29699,9 @@
     </w:pPr>
     <w:rPr/>
   </w:style>
-  <w:style w:type="paragraph" w:styleId="Ttulodelatablauser">
-    <w:name w:val="Título de la tabla (user)"/>
-    <w:basedOn w:val="Contenidodelatablauser"/>
+  <w:style w:type="paragraph" w:styleId="Ttulodelatabla">
+    <w:name w:val="Título de la tabla"/>
+    <w:basedOn w:val="Contenidodelatabla"/>
     <w:qFormat/>
     <w:pPr>
       <w:suppressLineNumbers/>
@@ -29700,6 +29712,13 @@
       <w:bCs/>
     </w:rPr>
   </w:style>
+  <w:style w:type="paragraph" w:styleId="Contenidodelmarcouser">
+    <w:name w:val="Contenido del marco (user)"/>
+    <w:basedOn w:val="Normal"/>
+    <w:qFormat/>
+    <w:pPr/>
+    <w:rPr/>
+  </w:style>
   <w:style w:type="paragraph" w:styleId="Contenidodelmarco">
     <w:name w:val="Contenido del marco"/>
     <w:basedOn w:val="Normal"/>
@@ -29707,8 +29726,8 @@
     <w:pPr/>
     <w:rPr/>
   </w:style>
-  <w:style w:type="numbering" w:styleId="Ningunalistauser" w:default="1">
-    <w:name w:val="Ninguna lista (user)"/>
+  <w:style w:type="numbering" w:styleId="Ningunalista" w:default="1">
+    <w:name w:val="Ninguna lista"/>
     <w:uiPriority w:val="99"/>
     <w:semiHidden/>
     <w:unhideWhenUsed/>

</xml_diff>